<commit_message>
Agrego historias de usuarios
</commit_message>
<xml_diff>
--- a/Epica_historias_usuarios/historias_usuarios.docx
+++ b/Epica_historias_usuarios/historias_usuarios.docx
@@ -7,15 +7,14 @@
         <w:spacing w:after="0" w:line="240" w:lineRule="auto"/>
         <w:rPr>
           <w:rFonts w:ascii="Arial" w:eastAsia="Times New Roman" w:hAnsi="Arial" w:cs="Arial"/>
-          <w:b/>
-          <w:color w:val="000000"/>
-          <w:lang w:eastAsia="es-AR"/>
-        </w:rPr>
-      </w:pPr>
-      <w:r>
-        <w:rPr>
-          <w:rFonts w:ascii="Arial" w:eastAsia="Times New Roman" w:hAnsi="Arial" w:cs="Arial"/>
-          <w:b/>
+          <w:color w:val="000000"/>
+          <w:lang w:eastAsia="es-AR"/>
+        </w:rPr>
+      </w:pPr>
+      <w:bookmarkStart w:id="0" w:name="_GoBack"/>
+      <w:r>
+        <w:rPr>
+          <w:rFonts w:ascii="Arial" w:eastAsia="Times New Roman" w:hAnsi="Arial" w:cs="Arial"/>
           <w:color w:val="000000"/>
           <w:lang w:eastAsia="es-AR"/>
         </w:rPr>
@@ -24,27 +23,14 @@
       <w:r>
         <w:rPr>
           <w:rFonts w:ascii="Arial" w:eastAsia="Times New Roman" w:hAnsi="Arial" w:cs="Arial"/>
-          <w:b/>
-          <w:color w:val="000000"/>
-          <w:lang w:eastAsia="es-AR"/>
-        </w:rPr>
-        <w:t xml:space="preserve"> </w:t>
-      </w:r>
-      <w:bookmarkStart w:id="0" w:name="_GoBack"/>
-      <w:bookmarkEnd w:id="0"/>
-      <w:r>
-        <w:rPr>
-          <w:rFonts w:ascii="Arial" w:eastAsia="Times New Roman" w:hAnsi="Arial" w:cs="Arial"/>
-          <w:b/>
-          <w:color w:val="000000"/>
-          <w:lang w:eastAsia="es-AR"/>
-        </w:rPr>
-        <w:t>y criterios</w:t>
-      </w:r>
-      <w:r>
-        <w:rPr>
-          <w:rFonts w:ascii="Arial" w:eastAsia="Times New Roman" w:hAnsi="Arial" w:cs="Arial"/>
-          <w:b/>
+          <w:color w:val="000000"/>
+          <w:lang w:eastAsia="es-AR"/>
+        </w:rPr>
+        <w:t xml:space="preserve"> y criterios</w:t>
+      </w:r>
+      <w:r>
+        <w:rPr>
+          <w:rFonts w:ascii="Arial" w:eastAsia="Times New Roman" w:hAnsi="Arial" w:cs="Arial"/>
           <w:color w:val="000000"/>
           <w:lang w:eastAsia="es-AR"/>
         </w:rPr>
@@ -53,13 +39,13 @@
       <w:r>
         <w:rPr>
           <w:rFonts w:ascii="Arial" w:eastAsia="Times New Roman" w:hAnsi="Arial" w:cs="Arial"/>
-          <w:b/>
           <w:color w:val="000000"/>
           <w:lang w:eastAsia="es-AR"/>
         </w:rPr>
         <w:t>aceptación</w:t>
       </w:r>
     </w:p>
+    <w:bookmarkEnd w:id="0"/>
     <w:p>
       <w:pPr>
         <w:spacing w:after="0" w:line="240" w:lineRule="auto"/>
@@ -1038,6 +1024,56 @@
     </w:sectPr>
   </w:body>
 </w:document>
+</file>
+
+<file path=word/endnotes.xml><?xml version="1.0" encoding="utf-8"?>
+<w:endnotes xmlns:wpc="http://schemas.microsoft.com/office/word/2010/wordprocessingCanvas" xmlns:cx="http://schemas.microsoft.com/office/drawing/2014/chartex" xmlns:mc="http://schemas.openxmlformats.org/markup-compatibility/2006" xmlns:o="urn:schemas-microsoft-com:office:office" xmlns:r="http://schemas.openxmlformats.org/officeDocument/2006/relationships" xmlns:m="http://schemas.openxmlformats.org/officeDocument/2006/math" xmlns:v="urn:schemas-microsoft-com:vml" xmlns:wp14="http://schemas.microsoft.com/office/word/2010/wordprocessingDrawing" xmlns:wp="http://schemas.openxmlformats.org/drawingml/2006/wordprocessingDrawing" xmlns:w10="urn:schemas-microsoft-com:office:word" xmlns:w="http://schemas.openxmlformats.org/wordprocessingml/2006/main" xmlns:w14="http://schemas.microsoft.com/office/word/2010/wordml" xmlns:w15="http://schemas.microsoft.com/office/word/2012/wordml" xmlns:w16se="http://schemas.microsoft.com/office/word/2015/wordml/symex" xmlns:wpg="http://schemas.microsoft.com/office/word/2010/wordprocessingGroup" xmlns:wpi="http://schemas.microsoft.com/office/word/2010/wordprocessingInk" xmlns:wne="http://schemas.microsoft.com/office/word/2006/wordml" xmlns:wps="http://schemas.microsoft.com/office/word/2010/wordprocessingShape" mc:Ignorable="w14 w15 w16se wp14">
+  <w:endnote w:type="separator" w:id="-1">
+    <w:p>
+      <w:pPr>
+        <w:spacing w:after="0" w:line="240" w:lineRule="auto"/>
+      </w:pPr>
+      <w:r>
+        <w:separator/>
+      </w:r>
+    </w:p>
+  </w:endnote>
+  <w:endnote w:type="continuationSeparator" w:id="0">
+    <w:p>
+      <w:pPr>
+        <w:spacing w:after="0" w:line="240" w:lineRule="auto"/>
+      </w:pPr>
+      <w:r>
+        <w:continuationSeparator/>
+      </w:r>
+    </w:p>
+  </w:endnote>
+</w:endnotes>
+</file>
+
+<file path=word/footnotes.xml><?xml version="1.0" encoding="utf-8"?>
+<w:footnotes xmlns:wpc="http://schemas.microsoft.com/office/word/2010/wordprocessingCanvas" xmlns:cx="http://schemas.microsoft.com/office/drawing/2014/chartex" xmlns:mc="http://schemas.openxmlformats.org/markup-compatibility/2006" xmlns:o="urn:schemas-microsoft-com:office:office" xmlns:r="http://schemas.openxmlformats.org/officeDocument/2006/relationships" xmlns:m="http://schemas.openxmlformats.org/officeDocument/2006/math" xmlns:v="urn:schemas-microsoft-com:vml" xmlns:wp14="http://schemas.microsoft.com/office/word/2010/wordprocessingDrawing" xmlns:wp="http://schemas.openxmlformats.org/drawingml/2006/wordprocessingDrawing" xmlns:w10="urn:schemas-microsoft-com:office:word" xmlns:w="http://schemas.openxmlformats.org/wordprocessingml/2006/main" xmlns:w14="http://schemas.microsoft.com/office/word/2010/wordml" xmlns:w15="http://schemas.microsoft.com/office/word/2012/wordml" xmlns:w16se="http://schemas.microsoft.com/office/word/2015/wordml/symex" xmlns:wpg="http://schemas.microsoft.com/office/word/2010/wordprocessingGroup" xmlns:wpi="http://schemas.microsoft.com/office/word/2010/wordprocessingInk" xmlns:wne="http://schemas.microsoft.com/office/word/2006/wordml" xmlns:wps="http://schemas.microsoft.com/office/word/2010/wordprocessingShape" mc:Ignorable="w14 w15 w16se wp14">
+  <w:footnote w:type="separator" w:id="-1">
+    <w:p>
+      <w:pPr>
+        <w:spacing w:after="0" w:line="240" w:lineRule="auto"/>
+      </w:pPr>
+      <w:r>
+        <w:separator/>
+      </w:r>
+    </w:p>
+  </w:footnote>
+  <w:footnote w:type="continuationSeparator" w:id="0">
+    <w:p>
+      <w:pPr>
+        <w:spacing w:after="0" w:line="240" w:lineRule="auto"/>
+      </w:pPr>
+      <w:r>
+        <w:continuationSeparator/>
+      </w:r>
+    </w:p>
+  </w:footnote>
+</w:footnotes>
 </file>
 
 <file path=word/numbering.xml><?xml version="1.0" encoding="utf-8"?>
@@ -1787,6 +1823,50 @@
       <w:lang w:eastAsia="es-AR"/>
     </w:rPr>
   </w:style>
+  <w:style w:type="paragraph" w:styleId="Encabezado">
+    <w:name w:val="header"/>
+    <w:basedOn w:val="Normal"/>
+    <w:link w:val="EncabezadoCar"/>
+    <w:uiPriority w:val="99"/>
+    <w:unhideWhenUsed/>
+    <w:rsid w:val="00EA67B6"/>
+    <w:pPr>
+      <w:tabs>
+        <w:tab w:val="center" w:pos="4252"/>
+        <w:tab w:val="right" w:pos="8504"/>
+      </w:tabs>
+      <w:spacing w:after="0" w:line="240" w:lineRule="auto"/>
+    </w:pPr>
+  </w:style>
+  <w:style w:type="character" w:customStyle="1" w:styleId="EncabezadoCar">
+    <w:name w:val="Encabezado Car"/>
+    <w:basedOn w:val="Fuentedeprrafopredeter"/>
+    <w:link w:val="Encabezado"/>
+    <w:uiPriority w:val="99"/>
+    <w:rsid w:val="00EA67B6"/>
+  </w:style>
+  <w:style w:type="paragraph" w:styleId="Piedepgina">
+    <w:name w:val="footer"/>
+    <w:basedOn w:val="Normal"/>
+    <w:link w:val="PiedepginaCar"/>
+    <w:uiPriority w:val="99"/>
+    <w:unhideWhenUsed/>
+    <w:rsid w:val="00EA67B6"/>
+    <w:pPr>
+      <w:tabs>
+        <w:tab w:val="center" w:pos="4252"/>
+        <w:tab w:val="right" w:pos="8504"/>
+      </w:tabs>
+      <w:spacing w:after="0" w:line="240" w:lineRule="auto"/>
+    </w:pPr>
+  </w:style>
+  <w:style w:type="character" w:customStyle="1" w:styleId="PiedepginaCar">
+    <w:name w:val="Pie de página Car"/>
+    <w:basedOn w:val="Fuentedeprrafopredeter"/>
+    <w:link w:val="Piedepgina"/>
+    <w:uiPriority w:val="99"/>
+    <w:rsid w:val="00EA67B6"/>
+  </w:style>
 </w:styles>
 </file>
 

</xml_diff>

<commit_message>
Agrego criterios de aceptación de historias de usuarios
</commit_message>
<xml_diff>
--- a/Epica_historias_usuarios/historias_usuarios.docx
+++ b/Epica_historias_usuarios/historias_usuarios.docx
@@ -83,8 +83,8 @@
         <w:spacing w:before="240" w:after="0" w:line="240" w:lineRule="auto"/>
         <w:rPr>
           <w:rFonts w:ascii="Times New Roman" w:eastAsia="Times New Roman" w:hAnsi="Times New Roman" w:cs="Times New Roman"/>
-          <w:sz w:val="28"/>
-          <w:szCs w:val="28"/>
+          <w:sz w:val="24"/>
+          <w:szCs w:val="24"/>
           <w:lang w:eastAsia="es-AR"/>
         </w:rPr>
       </w:pPr>
@@ -94,8 +94,8 @@
           <w:b/>
           <w:bCs/>
           <w:color w:val="000000"/>
-          <w:sz w:val="28"/>
-          <w:szCs w:val="28"/>
+          <w:sz w:val="24"/>
+          <w:szCs w:val="24"/>
           <w:lang w:eastAsia="es-AR"/>
         </w:rPr>
         <w:t>Historias de usuario posibles:</w:t>
@@ -139,7 +139,7 @@
       <w:pPr>
         <w:numPr>
           <w:ilvl w:val="0"/>
-          <w:numId w:val="3"/>
+          <w:numId w:val="17"/>
         </w:numPr>
         <w:spacing w:before="240" w:after="0" w:line="240" w:lineRule="auto"/>
         <w:textAlignment w:val="baseline"/>
@@ -220,24 +220,12 @@
         </w:rPr>
         <w:t>2</w:t>
       </w:r>
-      <w:r>
-        <w:rPr>
-          <w:rFonts w:ascii="Arial" w:eastAsia="Times New Roman" w:hAnsi="Arial" w:cs="Arial"/>
-          <w:b/>
-          <w:bCs/>
-          <w:color w:val="000000"/>
-          <w:sz w:val="24"/>
-          <w:szCs w:val="24"/>
-          <w:lang w:eastAsia="es-AR"/>
-        </w:rPr>
-        <w:t>.</w:t>
-      </w:r>
     </w:p>
     <w:p>
       <w:pPr>
         <w:numPr>
           <w:ilvl w:val="0"/>
-          <w:numId w:val="4"/>
+          <w:numId w:val="18"/>
         </w:numPr>
         <w:spacing w:after="0" w:line="240" w:lineRule="auto"/>
         <w:textAlignment w:val="baseline"/>
@@ -318,18 +306,6 @@
         </w:rPr>
         <w:t>3</w:t>
       </w:r>
-      <w:r>
-        <w:rPr>
-          <w:rFonts w:ascii="Arial" w:eastAsia="Times New Roman" w:hAnsi="Arial" w:cs="Arial"/>
-          <w:b/>
-          <w:bCs/>
-          <w:color w:val="000000"/>
-          <w:sz w:val="24"/>
-          <w:szCs w:val="24"/>
-          <w:lang w:eastAsia="es-AR"/>
-        </w:rPr>
-        <w:t>.</w:t>
-      </w:r>
     </w:p>
     <w:p>
       <w:pPr>
@@ -355,7 +331,7 @@
       <w:pPr>
         <w:numPr>
           <w:ilvl w:val="0"/>
-          <w:numId w:val="5"/>
+          <w:numId w:val="19"/>
         </w:numPr>
         <w:spacing w:after="0" w:line="240" w:lineRule="auto"/>
         <w:textAlignment w:val="baseline"/>
@@ -379,7 +355,7 @@
           <w:szCs w:val="24"/>
           <w:lang w:eastAsia="es-AR"/>
         </w:rPr>
-        <w:t>Sugerencias de búsqueda:</w:t>
+        <w:t>Sugerencia de bùsqueda:</w:t>
       </w:r>
     </w:p>
     <w:p>
@@ -430,7 +406,7 @@
       <w:pPr>
         <w:numPr>
           <w:ilvl w:val="0"/>
-          <w:numId w:val="6"/>
+          <w:numId w:val="20"/>
         </w:numPr>
         <w:spacing w:after="240" w:line="240" w:lineRule="auto"/>
         <w:textAlignment w:val="baseline"/>
@@ -475,7 +451,7 @@
           <w:szCs w:val="24"/>
           <w:lang w:eastAsia="es-AR"/>
         </w:rPr>
-        <w:t>Como usuario, quiero seguir las cuentas que más me interesan desde el feed.</w:t>
+        <w:t>Como usuario, quiero seguir las cuentas que  me interesan desde el feed.</w:t>
       </w:r>
     </w:p>
     <w:p>
@@ -505,7 +481,7 @@
       <w:pPr>
         <w:numPr>
           <w:ilvl w:val="0"/>
-          <w:numId w:val="7"/>
+          <w:numId w:val="21"/>
         </w:numPr>
         <w:spacing w:after="240" w:line="240" w:lineRule="auto"/>
         <w:textAlignment w:val="baseline"/>
@@ -529,7 +505,7 @@
           <w:szCs w:val="24"/>
           <w:lang w:eastAsia="es-AR"/>
         </w:rPr>
-        <w:t>Óptima experiencia de navegación:</w:t>
+        <w:t> Guardar publicaciones:</w:t>
       </w:r>
     </w:p>
     <w:p>
@@ -550,7 +526,7 @@
           <w:szCs w:val="24"/>
           <w:lang w:eastAsia="es-AR"/>
         </w:rPr>
-        <w:t>Como usuario, quiero tener una experiencia de búsqueda satisfactoria, y recibir contenido relevante en mi feed.</w:t>
+        <w:t>Como usuario, quiero tener la opción de guardar publicaciones de otras cuentas para verlas màs tarde.</w:t>
       </w:r>
     </w:p>
     <w:p>
@@ -591,7 +567,7 @@
       <w:pPr>
         <w:numPr>
           <w:ilvl w:val="0"/>
-          <w:numId w:val="8"/>
+          <w:numId w:val="22"/>
         </w:numPr>
         <w:spacing w:after="240" w:line="240" w:lineRule="auto"/>
         <w:textAlignment w:val="baseline"/>
@@ -615,7 +591,7 @@
           <w:szCs w:val="24"/>
           <w:lang w:eastAsia="es-AR"/>
         </w:rPr>
-        <w:t> Guardar publicaciones:</w:t>
+        <w:t>Enviar mensaje directo:</w:t>
       </w:r>
     </w:p>
     <w:p>
@@ -636,8 +612,19 @@
           <w:szCs w:val="24"/>
           <w:lang w:eastAsia="es-AR"/>
         </w:rPr>
-        <w:t>Como usuario, quiero tener la opción de guardar publicaciones para verlas màs tarde.</w:t>
-      </w:r>
+        <w:t>Como usuario, quiero poder enviar un mensaje directo fácilmente a otras cuentas desde la pàgina principal.</w:t>
+      </w:r>
+    </w:p>
+    <w:p>
+      <w:pPr>
+        <w:spacing w:after="0" w:line="240" w:lineRule="auto"/>
+        <w:rPr>
+          <w:rFonts w:ascii="Times New Roman" w:eastAsia="Times New Roman" w:hAnsi="Times New Roman" w:cs="Times New Roman"/>
+          <w:sz w:val="24"/>
+          <w:szCs w:val="24"/>
+          <w:lang w:eastAsia="es-AR"/>
+        </w:rPr>
+      </w:pPr>
     </w:p>
     <w:p>
       <w:pPr>
@@ -659,7 +646,6 @@
           <w:szCs w:val="24"/>
           <w:lang w:eastAsia="es-AR"/>
         </w:rPr>
-        <w:lastRenderedPageBreak/>
         <w:t>7</w:t>
       </w:r>
     </w:p>
@@ -667,7 +653,7 @@
       <w:pPr>
         <w:numPr>
           <w:ilvl w:val="0"/>
-          <w:numId w:val="9"/>
+          <w:numId w:val="23"/>
         </w:numPr>
         <w:spacing w:after="240" w:line="240" w:lineRule="auto"/>
         <w:textAlignment w:val="baseline"/>
@@ -691,7 +677,7 @@
           <w:szCs w:val="24"/>
           <w:lang w:eastAsia="es-AR"/>
         </w:rPr>
-        <w:t>Recibir notificaciones:</w:t>
+        <w:t>Publicar una foto:</w:t>
       </w:r>
     </w:p>
     <w:p>
@@ -712,8 +698,19 @@
           <w:szCs w:val="24"/>
           <w:lang w:eastAsia="es-AR"/>
         </w:rPr>
-        <w:t>Como usuario, quiero recibir notificaciones de seguimiento de otras cuentas.</w:t>
-      </w:r>
+        <w:t>Como usuario, quiero poder publicar una foto en mi perfil fácilmente.</w:t>
+      </w:r>
+    </w:p>
+    <w:p>
+      <w:pPr>
+        <w:spacing w:after="0" w:line="240" w:lineRule="auto"/>
+        <w:rPr>
+          <w:rFonts w:ascii="Times New Roman" w:eastAsia="Times New Roman" w:hAnsi="Times New Roman" w:cs="Times New Roman"/>
+          <w:sz w:val="24"/>
+          <w:szCs w:val="24"/>
+          <w:lang w:eastAsia="es-AR"/>
+        </w:rPr>
+      </w:pPr>
     </w:p>
     <w:p>
       <w:pPr>
@@ -742,7 +739,7 @@
       <w:pPr>
         <w:numPr>
           <w:ilvl w:val="0"/>
-          <w:numId w:val="10"/>
+          <w:numId w:val="24"/>
         </w:numPr>
         <w:spacing w:after="240" w:line="240" w:lineRule="auto"/>
         <w:textAlignment w:val="baseline"/>
@@ -766,7 +763,7 @@
           <w:szCs w:val="24"/>
           <w:lang w:eastAsia="es-AR"/>
         </w:rPr>
-        <w:t>Visualizar botón enviar:</w:t>
+        <w:t>Publicar un video:</w:t>
       </w:r>
     </w:p>
     <w:p>
@@ -787,8 +784,19 @@
           <w:szCs w:val="24"/>
           <w:lang w:eastAsia="es-AR"/>
         </w:rPr>
-        <w:t>Como usuario, quiero poder visualizar un botón en el menú principal que me permita enviar un mensaje fácilmente.</w:t>
-      </w:r>
+        <w:t>Como usuario, quiero poder publicar un video en mi perfil fácilmente.</w:t>
+      </w:r>
+    </w:p>
+    <w:p>
+      <w:pPr>
+        <w:spacing w:after="0" w:line="240" w:lineRule="auto"/>
+        <w:rPr>
+          <w:rFonts w:ascii="Times New Roman" w:eastAsia="Times New Roman" w:hAnsi="Times New Roman" w:cs="Times New Roman"/>
+          <w:sz w:val="24"/>
+          <w:szCs w:val="24"/>
+          <w:lang w:eastAsia="es-AR"/>
+        </w:rPr>
+      </w:pPr>
     </w:p>
     <w:p>
       <w:pPr>
@@ -817,7 +825,7 @@
       <w:pPr>
         <w:numPr>
           <w:ilvl w:val="0"/>
-          <w:numId w:val="11"/>
+          <w:numId w:val="25"/>
         </w:numPr>
         <w:spacing w:after="240" w:line="240" w:lineRule="auto"/>
         <w:textAlignment w:val="baseline"/>
@@ -841,7 +849,7 @@
           <w:szCs w:val="24"/>
           <w:lang w:eastAsia="es-AR"/>
         </w:rPr>
-        <w:t>Sugerencias de cuentas frecuentes:</w:t>
+        <w:t>Publicar una historia:</w:t>
       </w:r>
     </w:p>
     <w:p>
@@ -862,8 +870,19 @@
           <w:szCs w:val="24"/>
           <w:lang w:eastAsia="es-AR"/>
         </w:rPr>
-        <w:t>Como usuario, quiero poder visualizar las sugerencias de cuentas con las que más interactúo en la sección de mensajes directos.</w:t>
-      </w:r>
+        <w:t>Como usuario, quiero poder subir una historia.</w:t>
+      </w:r>
+    </w:p>
+    <w:p>
+      <w:pPr>
+        <w:spacing w:after="0" w:line="240" w:lineRule="auto"/>
+        <w:rPr>
+          <w:rFonts w:ascii="Times New Roman" w:eastAsia="Times New Roman" w:hAnsi="Times New Roman" w:cs="Times New Roman"/>
+          <w:sz w:val="24"/>
+          <w:szCs w:val="24"/>
+          <w:lang w:eastAsia="es-AR"/>
+        </w:rPr>
+      </w:pPr>
     </w:p>
     <w:p>
       <w:pPr>
@@ -892,7 +911,7 @@
       <w:pPr>
         <w:numPr>
           <w:ilvl w:val="0"/>
-          <w:numId w:val="12"/>
+          <w:numId w:val="26"/>
         </w:numPr>
         <w:spacing w:after="240" w:line="240" w:lineRule="auto"/>
         <w:textAlignment w:val="baseline"/>
@@ -916,7 +935,7 @@
           <w:szCs w:val="24"/>
           <w:lang w:eastAsia="es-AR"/>
         </w:rPr>
-        <w:t>Mostrar botón de búsqueda:</w:t>
+        <w:t>Mostrar ícono de interacciones:</w:t>
       </w:r>
     </w:p>
     <w:p>
@@ -937,12 +956,24 @@
           <w:szCs w:val="24"/>
           <w:lang w:eastAsia="es-AR"/>
         </w:rPr>
-        <w:t>Como usuario, quiero poder visualizar en la pantalla principal, un botón de búsqueda para filtrar mi contenido rápidamente.</w:t>
-      </w:r>
-    </w:p>
-    <w:p>
-      <w:pPr>
-        <w:spacing w:after="240" w:line="240" w:lineRule="auto"/>
+        <w:t>Como usuario, quiero poder visualizar un ícono en el menú principal que muestre las interacciones más recientes ( me gusta y comentarios).</w:t>
+      </w:r>
+    </w:p>
+    <w:p>
+      <w:pPr>
+        <w:spacing w:after="0" w:line="240" w:lineRule="auto"/>
+        <w:rPr>
+          <w:rFonts w:ascii="Times New Roman" w:eastAsia="Times New Roman" w:hAnsi="Times New Roman" w:cs="Times New Roman"/>
+          <w:sz w:val="24"/>
+          <w:szCs w:val="24"/>
+          <w:lang w:eastAsia="es-AR"/>
+        </w:rPr>
+      </w:pPr>
+    </w:p>
+    <w:p>
+      <w:pPr>
+        <w:spacing w:before="240" w:after="240" w:line="240" w:lineRule="auto"/>
+        <w:jc w:val="center"/>
         <w:rPr>
           <w:rFonts w:ascii="Times New Roman" w:eastAsia="Times New Roman" w:hAnsi="Times New Roman" w:cs="Times New Roman"/>
           <w:sz w:val="24"/>
@@ -960,17 +991,31 @@
           <w:szCs w:val="24"/>
           <w:lang w:eastAsia="es-AR"/>
         </w:rPr>
-        <w:t>11</w:t>
-      </w:r>
-    </w:p>
-    <w:p>
-      <w:pPr>
-        <w:numPr>
-          <w:ilvl w:val="0"/>
-          <w:numId w:val="13"/>
-        </w:numPr>
-        <w:spacing w:after="240" w:line="240" w:lineRule="auto"/>
-        <w:textAlignment w:val="baseline"/>
+        <w:t>CRITERIOS DE ACEPTACIÓN (Por historia)</w:t>
+      </w:r>
+    </w:p>
+    <w:p>
+      <w:pPr>
+        <w:spacing w:after="0" w:line="240" w:lineRule="auto"/>
+        <w:rPr>
+          <w:rFonts w:ascii="Times New Roman" w:eastAsia="Times New Roman" w:hAnsi="Times New Roman" w:cs="Times New Roman"/>
+          <w:sz w:val="24"/>
+          <w:szCs w:val="24"/>
+          <w:lang w:eastAsia="es-AR"/>
+        </w:rPr>
+      </w:pPr>
+    </w:p>
+    <w:p>
+      <w:pPr>
+        <w:spacing w:after="0" w:line="240" w:lineRule="auto"/>
+        <w:rPr>
+          <w:rFonts w:ascii="Times New Roman" w:eastAsia="Times New Roman" w:hAnsi="Times New Roman" w:cs="Times New Roman"/>
+          <w:sz w:val="24"/>
+          <w:szCs w:val="24"/>
+          <w:lang w:eastAsia="es-AR"/>
+        </w:rPr>
+      </w:pPr>
+      <w:r>
         <w:rPr>
           <w:rFonts w:ascii="Arial" w:eastAsia="Times New Roman" w:hAnsi="Arial" w:cs="Arial"/>
           <w:b/>
@@ -980,7 +1025,18 @@
           <w:szCs w:val="24"/>
           <w:lang w:eastAsia="es-AR"/>
         </w:rPr>
-      </w:pPr>
+        <w:t>HU1</w:t>
+      </w:r>
+      <w:r>
+        <w:rPr>
+          <w:rFonts w:ascii="Arial" w:eastAsia="Times New Roman" w:hAnsi="Arial" w:cs="Arial"/>
+          <w:color w:val="000000"/>
+          <w:sz w:val="24"/>
+          <w:szCs w:val="24"/>
+          <w:lang w:eastAsia="es-AR"/>
+        </w:rPr>
+        <w:t xml:space="preserve">. </w:t>
+      </w:r>
       <w:r>
         <w:rPr>
           <w:rFonts w:ascii="Arial" w:eastAsia="Times New Roman" w:hAnsi="Arial" w:cs="Arial"/>
@@ -991,33 +1047,23 @@
           <w:szCs w:val="24"/>
           <w:lang w:eastAsia="es-AR"/>
         </w:rPr>
-        <w:t>Publicar una foto:</w:t>
-      </w:r>
-    </w:p>
-    <w:p>
-      <w:pPr>
-        <w:spacing w:after="240" w:line="240" w:lineRule="auto"/>
-        <w:rPr>
-          <w:rFonts w:ascii="Times New Roman" w:eastAsia="Times New Roman" w:hAnsi="Times New Roman" w:cs="Times New Roman"/>
-          <w:sz w:val="24"/>
-          <w:szCs w:val="24"/>
-          <w:lang w:eastAsia="es-AR"/>
-        </w:rPr>
-      </w:pPr>
-      <w:r>
-        <w:rPr>
-          <w:rFonts w:ascii="Arial" w:eastAsia="Times New Roman" w:hAnsi="Arial" w:cs="Arial"/>
-          <w:color w:val="000000"/>
-          <w:sz w:val="24"/>
-          <w:szCs w:val="24"/>
-          <w:lang w:eastAsia="es-AR"/>
-        </w:rPr>
-        <w:t>Como usuario, quiero poder publicar una foto en mi perfil fácilmente.</w:t>
-      </w:r>
-    </w:p>
-    <w:p>
-      <w:pPr>
-        <w:spacing w:after="240" w:line="240" w:lineRule="auto"/>
+        <w:t>- Búsqueda rápida:</w:t>
+      </w:r>
+    </w:p>
+    <w:p>
+      <w:pPr>
+        <w:spacing w:after="0" w:line="240" w:lineRule="auto"/>
+        <w:rPr>
+          <w:rFonts w:ascii="Times New Roman" w:eastAsia="Times New Roman" w:hAnsi="Times New Roman" w:cs="Times New Roman"/>
+          <w:sz w:val="24"/>
+          <w:szCs w:val="24"/>
+          <w:lang w:eastAsia="es-AR"/>
+        </w:rPr>
+      </w:pPr>
+    </w:p>
+    <w:p>
+      <w:pPr>
+        <w:spacing w:after="0" w:line="240" w:lineRule="auto"/>
         <w:rPr>
           <w:rFonts w:ascii="Times New Roman" w:eastAsia="Times New Roman" w:hAnsi="Times New Roman" w:cs="Times New Roman"/>
           <w:sz w:val="24"/>
@@ -1035,17 +1081,105 @@
           <w:szCs w:val="24"/>
           <w:lang w:eastAsia="es-AR"/>
         </w:rPr>
-        <w:t>12</w:t>
-      </w:r>
-    </w:p>
-    <w:p>
-      <w:pPr>
-        <w:numPr>
-          <w:ilvl w:val="0"/>
-          <w:numId w:val="14"/>
-        </w:numPr>
+        <w:t xml:space="preserve">CA1: </w:t>
+      </w:r>
+      <w:r>
+        <w:rPr>
+          <w:rFonts w:ascii="Arial" w:eastAsia="Times New Roman" w:hAnsi="Arial" w:cs="Arial"/>
+          <w:color w:val="000000"/>
+          <w:sz w:val="24"/>
+          <w:szCs w:val="24"/>
+          <w:lang w:eastAsia="es-AR"/>
+        </w:rPr>
+        <w:t>Abrir la App y tocar el ícono de búsqueda para filtrar contenido fácilmente.</w:t>
+      </w:r>
+    </w:p>
+    <w:p>
+      <w:pPr>
+        <w:spacing w:after="0" w:line="240" w:lineRule="auto"/>
+        <w:rPr>
+          <w:rFonts w:ascii="Times New Roman" w:eastAsia="Times New Roman" w:hAnsi="Times New Roman" w:cs="Times New Roman"/>
+          <w:sz w:val="24"/>
+          <w:szCs w:val="24"/>
+          <w:lang w:eastAsia="es-AR"/>
+        </w:rPr>
+      </w:pPr>
+    </w:p>
+    <w:p>
+      <w:pPr>
+        <w:spacing w:after="0" w:line="240" w:lineRule="auto"/>
+        <w:rPr>
+          <w:rFonts w:ascii="Times New Roman" w:eastAsia="Times New Roman" w:hAnsi="Times New Roman" w:cs="Times New Roman"/>
+          <w:sz w:val="24"/>
+          <w:szCs w:val="24"/>
+          <w:lang w:eastAsia="es-AR"/>
+        </w:rPr>
+      </w:pPr>
+      <w:r>
+        <w:rPr>
+          <w:rFonts w:ascii="Arial" w:eastAsia="Times New Roman" w:hAnsi="Arial" w:cs="Arial"/>
+          <w:color w:val="000000"/>
+          <w:sz w:val="24"/>
+          <w:szCs w:val="24"/>
+          <w:lang w:eastAsia="es-AR"/>
+        </w:rPr>
+        <w:t>CA2: Si se escribe texto sobre el buscador y no hay resultado; debe mostrar un mensaje “ No se encontró búsqueda”.</w:t>
+      </w:r>
+    </w:p>
+    <w:p>
+      <w:pPr>
+        <w:spacing w:after="0" w:line="240" w:lineRule="auto"/>
+        <w:rPr>
+          <w:rFonts w:ascii="Times New Roman" w:eastAsia="Times New Roman" w:hAnsi="Times New Roman" w:cs="Times New Roman"/>
+          <w:sz w:val="24"/>
+          <w:szCs w:val="24"/>
+          <w:lang w:eastAsia="es-AR"/>
+        </w:rPr>
+      </w:pPr>
+    </w:p>
+    <w:p>
+      <w:pPr>
+        <w:spacing w:after="0" w:line="240" w:lineRule="auto"/>
+        <w:rPr>
+          <w:rFonts w:ascii="Times New Roman" w:eastAsia="Times New Roman" w:hAnsi="Times New Roman" w:cs="Times New Roman"/>
+          <w:sz w:val="24"/>
+          <w:szCs w:val="24"/>
+          <w:lang w:eastAsia="es-AR"/>
+        </w:rPr>
+      </w:pPr>
+      <w:r>
+        <w:rPr>
+          <w:rFonts w:ascii="Arial" w:eastAsia="Times New Roman" w:hAnsi="Arial" w:cs="Arial"/>
+          <w:color w:val="000000"/>
+          <w:sz w:val="24"/>
+          <w:szCs w:val="24"/>
+          <w:lang w:eastAsia="es-AR"/>
+        </w:rPr>
+        <w:t>CA3: Si presiono buscar sobre el ícono sin escribir alguna referencia; debe mostrar un mensaje “ historial de búsqueda vacío” o similar.</w:t>
+      </w:r>
+    </w:p>
+    <w:p>
+      <w:pPr>
         <w:spacing w:after="240" w:line="240" w:lineRule="auto"/>
-        <w:textAlignment w:val="baseline"/>
+        <w:rPr>
+          <w:rFonts w:ascii="Times New Roman" w:eastAsia="Times New Roman" w:hAnsi="Times New Roman" w:cs="Times New Roman"/>
+          <w:sz w:val="24"/>
+          <w:szCs w:val="24"/>
+          <w:lang w:eastAsia="es-AR"/>
+        </w:rPr>
+      </w:pPr>
+    </w:p>
+    <w:p>
+      <w:pPr>
+        <w:spacing w:after="0" w:line="240" w:lineRule="auto"/>
+        <w:rPr>
+          <w:rFonts w:ascii="Times New Roman" w:eastAsia="Times New Roman" w:hAnsi="Times New Roman" w:cs="Times New Roman"/>
+          <w:sz w:val="24"/>
+          <w:szCs w:val="24"/>
+          <w:lang w:eastAsia="es-AR"/>
+        </w:rPr>
+      </w:pPr>
+      <w:r>
         <w:rPr>
           <w:rFonts w:ascii="Arial" w:eastAsia="Times New Roman" w:hAnsi="Arial" w:cs="Arial"/>
           <w:b/>
@@ -1055,6 +1189,29 @@
           <w:szCs w:val="24"/>
           <w:lang w:eastAsia="es-AR"/>
         </w:rPr>
+        <w:t>HU2. - Menos espacio de almacenamiento:</w:t>
+      </w:r>
+    </w:p>
+    <w:p>
+      <w:pPr>
+        <w:spacing w:after="0" w:line="240" w:lineRule="auto"/>
+        <w:rPr>
+          <w:rFonts w:ascii="Times New Roman" w:eastAsia="Times New Roman" w:hAnsi="Times New Roman" w:cs="Times New Roman"/>
+          <w:sz w:val="24"/>
+          <w:szCs w:val="24"/>
+          <w:lang w:eastAsia="es-AR"/>
+        </w:rPr>
+      </w:pPr>
+    </w:p>
+    <w:p>
+      <w:pPr>
+        <w:spacing w:after="0" w:line="240" w:lineRule="auto"/>
+        <w:rPr>
+          <w:rFonts w:ascii="Times New Roman" w:eastAsia="Times New Roman" w:hAnsi="Times New Roman" w:cs="Times New Roman"/>
+          <w:sz w:val="24"/>
+          <w:szCs w:val="24"/>
+          <w:lang w:eastAsia="es-AR"/>
+        </w:rPr>
       </w:pPr>
       <w:r>
         <w:rPr>
@@ -1066,33 +1223,12 @@
           <w:szCs w:val="24"/>
           <w:lang w:eastAsia="es-AR"/>
         </w:rPr>
-        <w:t>Publicar un video:</w:t>
-      </w:r>
-    </w:p>
-    <w:p>
-      <w:pPr>
-        <w:spacing w:after="240" w:line="240" w:lineRule="auto"/>
-        <w:rPr>
-          <w:rFonts w:ascii="Times New Roman" w:eastAsia="Times New Roman" w:hAnsi="Times New Roman" w:cs="Times New Roman"/>
-          <w:sz w:val="24"/>
-          <w:szCs w:val="24"/>
-          <w:lang w:eastAsia="es-AR"/>
-        </w:rPr>
-      </w:pPr>
-      <w:r>
-        <w:rPr>
-          <w:rFonts w:ascii="Arial" w:eastAsia="Times New Roman" w:hAnsi="Arial" w:cs="Arial"/>
-          <w:color w:val="000000"/>
-          <w:sz w:val="24"/>
-          <w:szCs w:val="24"/>
-          <w:lang w:eastAsia="es-AR"/>
-        </w:rPr>
-        <w:t>Como usuario, quiero poder publicar un video en mi perfil fácilmente.</w:t>
-      </w:r>
-    </w:p>
-    <w:p>
-      <w:pPr>
-        <w:spacing w:after="240" w:line="240" w:lineRule="auto"/>
+        <w:t>CA1: </w:t>
+      </w:r>
+    </w:p>
+    <w:p>
+      <w:pPr>
+        <w:spacing w:after="0" w:line="240" w:lineRule="auto"/>
         <w:rPr>
           <w:rFonts w:ascii="Times New Roman" w:eastAsia="Times New Roman" w:hAnsi="Times New Roman" w:cs="Times New Roman"/>
           <w:sz w:val="24"/>
@@ -1110,17 +1246,31 @@
           <w:szCs w:val="24"/>
           <w:lang w:eastAsia="es-AR"/>
         </w:rPr>
-        <w:t>13</w:t>
-      </w:r>
-    </w:p>
-    <w:p>
-      <w:pPr>
-        <w:numPr>
-          <w:ilvl w:val="0"/>
-          <w:numId w:val="15"/>
-        </w:numPr>
-        <w:spacing w:after="240" w:line="240" w:lineRule="auto"/>
-        <w:textAlignment w:val="baseline"/>
+        <w:t>CA2:</w:t>
+      </w:r>
+    </w:p>
+    <w:p>
+      <w:pPr>
+        <w:spacing w:after="0" w:line="240" w:lineRule="auto"/>
+        <w:rPr>
+          <w:rFonts w:ascii="Times New Roman" w:eastAsia="Times New Roman" w:hAnsi="Times New Roman" w:cs="Times New Roman"/>
+          <w:sz w:val="24"/>
+          <w:szCs w:val="24"/>
+          <w:lang w:eastAsia="es-AR"/>
+        </w:rPr>
+      </w:pPr>
+    </w:p>
+    <w:p>
+      <w:pPr>
+        <w:spacing w:after="0" w:line="240" w:lineRule="auto"/>
+        <w:rPr>
+          <w:rFonts w:ascii="Times New Roman" w:eastAsia="Times New Roman" w:hAnsi="Times New Roman" w:cs="Times New Roman"/>
+          <w:sz w:val="24"/>
+          <w:szCs w:val="24"/>
+          <w:lang w:eastAsia="es-AR"/>
+        </w:rPr>
+      </w:pPr>
+      <w:r>
         <w:rPr>
           <w:rFonts w:ascii="Arial" w:eastAsia="Times New Roman" w:hAnsi="Arial" w:cs="Arial"/>
           <w:b/>
@@ -1130,6 +1280,29 @@
           <w:szCs w:val="24"/>
           <w:lang w:eastAsia="es-AR"/>
         </w:rPr>
+        <w:t>HU3. - Sugerencia de bùsqueda:</w:t>
+      </w:r>
+    </w:p>
+    <w:p>
+      <w:pPr>
+        <w:spacing w:after="0" w:line="240" w:lineRule="auto"/>
+        <w:rPr>
+          <w:rFonts w:ascii="Times New Roman" w:eastAsia="Times New Roman" w:hAnsi="Times New Roman" w:cs="Times New Roman"/>
+          <w:sz w:val="24"/>
+          <w:szCs w:val="24"/>
+          <w:lang w:eastAsia="es-AR"/>
+        </w:rPr>
+      </w:pPr>
+    </w:p>
+    <w:p>
+      <w:pPr>
+        <w:spacing w:after="0" w:line="240" w:lineRule="auto"/>
+        <w:rPr>
+          <w:rFonts w:ascii="Times New Roman" w:eastAsia="Times New Roman" w:hAnsi="Times New Roman" w:cs="Times New Roman"/>
+          <w:sz w:val="24"/>
+          <w:szCs w:val="24"/>
+          <w:lang w:eastAsia="es-AR"/>
+        </w:rPr>
       </w:pPr>
       <w:r>
         <w:rPr>
@@ -1141,28 +1314,17 @@
           <w:szCs w:val="24"/>
           <w:lang w:eastAsia="es-AR"/>
         </w:rPr>
-        <w:t>Publicar una historia:</w:t>
-      </w:r>
-    </w:p>
-    <w:p>
-      <w:pPr>
-        <w:spacing w:after="240" w:line="240" w:lineRule="auto"/>
-        <w:rPr>
-          <w:rFonts w:ascii="Times New Roman" w:eastAsia="Times New Roman" w:hAnsi="Times New Roman" w:cs="Times New Roman"/>
-          <w:sz w:val="24"/>
-          <w:szCs w:val="24"/>
-          <w:lang w:eastAsia="es-AR"/>
-        </w:rPr>
-      </w:pPr>
-      <w:r>
-        <w:rPr>
-          <w:rFonts w:ascii="Arial" w:eastAsia="Times New Roman" w:hAnsi="Arial" w:cs="Arial"/>
-          <w:color w:val="000000"/>
-          <w:sz w:val="24"/>
-          <w:szCs w:val="24"/>
-          <w:lang w:eastAsia="es-AR"/>
-        </w:rPr>
-        <w:t>Como usuario, quiero poder subir una historia.</w:t>
+        <w:t xml:space="preserve">CA1: </w:t>
+      </w:r>
+      <w:r>
+        <w:rPr>
+          <w:rFonts w:ascii="Arial" w:eastAsia="Times New Roman" w:hAnsi="Arial" w:cs="Arial"/>
+          <w:color w:val="000000"/>
+          <w:sz w:val="24"/>
+          <w:szCs w:val="24"/>
+          <w:lang w:eastAsia="es-AR"/>
+        </w:rPr>
+        <w:t>El buscador filtra el contenido según el historial de búsqueda más reciente.</w:t>
       </w:r>
     </w:p>
     <w:p>
@@ -1178,7 +1340,7 @@
     </w:p>
     <w:p>
       <w:pPr>
-        <w:spacing w:after="240" w:line="240" w:lineRule="auto"/>
+        <w:spacing w:after="0" w:line="240" w:lineRule="auto"/>
         <w:rPr>
           <w:rFonts w:ascii="Times New Roman" w:eastAsia="Times New Roman" w:hAnsi="Times New Roman" w:cs="Times New Roman"/>
           <w:sz w:val="24"/>
@@ -1196,17 +1358,41 @@
           <w:szCs w:val="24"/>
           <w:lang w:eastAsia="es-AR"/>
         </w:rPr>
-        <w:t>14</w:t>
-      </w:r>
-    </w:p>
-    <w:p>
-      <w:pPr>
-        <w:numPr>
-          <w:ilvl w:val="0"/>
-          <w:numId w:val="16"/>
-        </w:numPr>
-        <w:spacing w:after="240" w:line="240" w:lineRule="auto"/>
-        <w:textAlignment w:val="baseline"/>
+        <w:t xml:space="preserve">CA2: </w:t>
+      </w:r>
+      <w:r>
+        <w:rPr>
+          <w:rFonts w:ascii="Arial" w:eastAsia="Times New Roman" w:hAnsi="Arial" w:cs="Arial"/>
+          <w:color w:val="000000"/>
+          <w:sz w:val="24"/>
+          <w:szCs w:val="24"/>
+          <w:lang w:eastAsia="es-AR"/>
+        </w:rPr>
+        <w:t>Si se escribe una letra, el buscador  trae las coincidencias de cuentas  con la misma inicial.</w:t>
+      </w:r>
+    </w:p>
+    <w:p>
+      <w:pPr>
+        <w:spacing w:after="0" w:line="240" w:lineRule="auto"/>
+        <w:rPr>
+          <w:rFonts w:ascii="Times New Roman" w:eastAsia="Times New Roman" w:hAnsi="Times New Roman" w:cs="Times New Roman"/>
+          <w:sz w:val="24"/>
+          <w:szCs w:val="24"/>
+          <w:lang w:eastAsia="es-AR"/>
+        </w:rPr>
+      </w:pPr>
+    </w:p>
+    <w:p>
+      <w:pPr>
+        <w:spacing w:after="0" w:line="240" w:lineRule="auto"/>
+        <w:rPr>
+          <w:rFonts w:ascii="Times New Roman" w:eastAsia="Times New Roman" w:hAnsi="Times New Roman" w:cs="Times New Roman"/>
+          <w:sz w:val="24"/>
+          <w:szCs w:val="24"/>
+          <w:lang w:eastAsia="es-AR"/>
+        </w:rPr>
+      </w:pPr>
+      <w:r>
         <w:rPr>
           <w:rFonts w:ascii="Arial" w:eastAsia="Times New Roman" w:hAnsi="Arial" w:cs="Arial"/>
           <w:b/>
@@ -1216,6 +1402,29 @@
           <w:szCs w:val="24"/>
           <w:lang w:eastAsia="es-AR"/>
         </w:rPr>
+        <w:t>HU4. - Seguir cuentas:</w:t>
+      </w:r>
+    </w:p>
+    <w:p>
+      <w:pPr>
+        <w:spacing w:after="0" w:line="240" w:lineRule="auto"/>
+        <w:rPr>
+          <w:rFonts w:ascii="Times New Roman" w:eastAsia="Times New Roman" w:hAnsi="Times New Roman" w:cs="Times New Roman"/>
+          <w:sz w:val="24"/>
+          <w:szCs w:val="24"/>
+          <w:lang w:eastAsia="es-AR"/>
+        </w:rPr>
+      </w:pPr>
+    </w:p>
+    <w:p>
+      <w:pPr>
+        <w:spacing w:after="0" w:line="240" w:lineRule="auto"/>
+        <w:rPr>
+          <w:rFonts w:ascii="Times New Roman" w:eastAsia="Times New Roman" w:hAnsi="Times New Roman" w:cs="Times New Roman"/>
+          <w:sz w:val="24"/>
+          <w:szCs w:val="24"/>
+          <w:lang w:eastAsia="es-AR"/>
+        </w:rPr>
       </w:pPr>
       <w:r>
         <w:rPr>
@@ -1227,7 +1436,149 @@
           <w:szCs w:val="24"/>
           <w:lang w:eastAsia="es-AR"/>
         </w:rPr>
-        <w:t>Mostrar ícono de interacciones:</w:t>
+        <w:t xml:space="preserve">CA1: </w:t>
+      </w:r>
+      <w:r>
+        <w:rPr>
+          <w:rFonts w:ascii="Arial" w:eastAsia="Times New Roman" w:hAnsi="Arial" w:cs="Arial"/>
+          <w:color w:val="000000"/>
+          <w:sz w:val="24"/>
+          <w:szCs w:val="24"/>
+          <w:lang w:eastAsia="es-AR"/>
+        </w:rPr>
+        <w:t>Si ingreso a una cuenta, se debe poder tocar un botón de “ seguir” para que sus publicaciones aparezcan en la página principal.</w:t>
+      </w:r>
+    </w:p>
+    <w:p>
+      <w:pPr>
+        <w:spacing w:after="0" w:line="240" w:lineRule="auto"/>
+        <w:rPr>
+          <w:rFonts w:ascii="Times New Roman" w:eastAsia="Times New Roman" w:hAnsi="Times New Roman" w:cs="Times New Roman"/>
+          <w:sz w:val="24"/>
+          <w:szCs w:val="24"/>
+          <w:lang w:eastAsia="es-AR"/>
+        </w:rPr>
+      </w:pPr>
+    </w:p>
+    <w:p>
+      <w:pPr>
+        <w:spacing w:after="0" w:line="240" w:lineRule="auto"/>
+        <w:rPr>
+          <w:rFonts w:ascii="Times New Roman" w:eastAsia="Times New Roman" w:hAnsi="Times New Roman" w:cs="Times New Roman"/>
+          <w:sz w:val="24"/>
+          <w:szCs w:val="24"/>
+          <w:lang w:eastAsia="es-AR"/>
+        </w:rPr>
+      </w:pPr>
+      <w:r>
+        <w:rPr>
+          <w:rFonts w:ascii="Arial" w:eastAsia="Times New Roman" w:hAnsi="Arial" w:cs="Arial"/>
+          <w:b/>
+          <w:bCs/>
+          <w:color w:val="000000"/>
+          <w:sz w:val="24"/>
+          <w:szCs w:val="24"/>
+          <w:lang w:eastAsia="es-AR"/>
+        </w:rPr>
+        <w:t xml:space="preserve">CA2:   </w:t>
+      </w:r>
+      <w:r>
+        <w:rPr>
+          <w:rFonts w:ascii="Arial" w:eastAsia="Times New Roman" w:hAnsi="Arial" w:cs="Arial"/>
+          <w:color w:val="000000"/>
+          <w:sz w:val="24"/>
+          <w:szCs w:val="24"/>
+          <w:lang w:eastAsia="es-AR"/>
+        </w:rPr>
+        <w:t>Si el ingreso al perfil principal, debo poder visualizar el número de cuentas que me siguen.</w:t>
+      </w:r>
+    </w:p>
+    <w:p>
+      <w:pPr>
+        <w:spacing w:after="0" w:line="240" w:lineRule="auto"/>
+        <w:rPr>
+          <w:rFonts w:ascii="Times New Roman" w:eastAsia="Times New Roman" w:hAnsi="Times New Roman" w:cs="Times New Roman"/>
+          <w:sz w:val="24"/>
+          <w:szCs w:val="24"/>
+          <w:lang w:eastAsia="es-AR"/>
+        </w:rPr>
+      </w:pPr>
+    </w:p>
+    <w:p>
+      <w:pPr>
+        <w:spacing w:after="0" w:line="240" w:lineRule="auto"/>
+        <w:rPr>
+          <w:rFonts w:ascii="Times New Roman" w:eastAsia="Times New Roman" w:hAnsi="Times New Roman" w:cs="Times New Roman"/>
+          <w:sz w:val="24"/>
+          <w:szCs w:val="24"/>
+          <w:lang w:eastAsia="es-AR"/>
+        </w:rPr>
+      </w:pPr>
+      <w:r>
+        <w:rPr>
+          <w:rFonts w:ascii="Arial" w:eastAsia="Times New Roman" w:hAnsi="Arial" w:cs="Arial"/>
+          <w:b/>
+          <w:bCs/>
+          <w:color w:val="000000"/>
+          <w:sz w:val="24"/>
+          <w:szCs w:val="24"/>
+          <w:lang w:eastAsia="es-AR"/>
+        </w:rPr>
+        <w:t xml:space="preserve">CA3: </w:t>
+      </w:r>
+      <w:r>
+        <w:rPr>
+          <w:rFonts w:ascii="Arial" w:eastAsia="Times New Roman" w:hAnsi="Arial" w:cs="Arial"/>
+          <w:color w:val="000000"/>
+          <w:sz w:val="24"/>
+          <w:szCs w:val="24"/>
+          <w:lang w:eastAsia="es-AR"/>
+        </w:rPr>
+        <w:t>Si el ingreso al perfil principal, debe poder visualizar el número de cuentas a las que sigo.</w:t>
+      </w:r>
+    </w:p>
+    <w:p>
+      <w:pPr>
+        <w:spacing w:after="0" w:line="240" w:lineRule="auto"/>
+        <w:rPr>
+          <w:rFonts w:ascii="Times New Roman" w:eastAsia="Times New Roman" w:hAnsi="Times New Roman" w:cs="Times New Roman"/>
+          <w:sz w:val="24"/>
+          <w:szCs w:val="24"/>
+          <w:lang w:eastAsia="es-AR"/>
+        </w:rPr>
+      </w:pPr>
+    </w:p>
+    <w:p>
+      <w:pPr>
+        <w:spacing w:after="0" w:line="240" w:lineRule="auto"/>
+        <w:rPr>
+          <w:rFonts w:ascii="Times New Roman" w:eastAsia="Times New Roman" w:hAnsi="Times New Roman" w:cs="Times New Roman"/>
+          <w:sz w:val="24"/>
+          <w:szCs w:val="24"/>
+          <w:lang w:eastAsia="es-AR"/>
+        </w:rPr>
+      </w:pPr>
+      <w:r>
+        <w:rPr>
+          <w:rFonts w:ascii="Arial" w:eastAsia="Times New Roman" w:hAnsi="Arial" w:cs="Arial"/>
+          <w:b/>
+          <w:bCs/>
+          <w:color w:val="000000"/>
+          <w:sz w:val="24"/>
+          <w:szCs w:val="24"/>
+          <w:lang w:eastAsia="es-AR"/>
+        </w:rPr>
+        <w:t xml:space="preserve">CA4: </w:t>
+      </w:r>
+      <w:r>
+        <w:rPr>
+          <w:rFonts w:ascii="Arial" w:eastAsia="Times New Roman" w:hAnsi="Arial" w:cs="Arial"/>
+          <w:color w:val="000000"/>
+          <w:sz w:val="24"/>
+          <w:szCs w:val="24"/>
+          <w:lang w:eastAsia="es-AR"/>
+        </w:rPr>
+        <w:t>Si el usuario quiere dejar de seguir una cuenta, debe tocar el botón “siguiendo”; éste de inmediato cambia de estado a  “seguir cuenta”.</w:t>
       </w:r>
     </w:p>
     <w:p>
@@ -1240,21 +1591,412 @@
           <w:lang w:eastAsia="es-AR"/>
         </w:rPr>
       </w:pPr>
-      <w:r>
-        <w:rPr>
-          <w:rFonts w:ascii="Arial" w:eastAsia="Times New Roman" w:hAnsi="Arial" w:cs="Arial"/>
-          <w:color w:val="000000"/>
-          <w:sz w:val="24"/>
-          <w:szCs w:val="24"/>
-          <w:lang w:eastAsia="es-AR"/>
-        </w:rPr>
-        <w:t>Como usuario, quiero poder visualizar un ícono en el menú principal que muestre las interacciones más recientes (los likes y comentarios).</w:t>
-      </w:r>
-    </w:p>
-    <w:p>
+    </w:p>
+    <w:p>
+      <w:pPr>
+        <w:spacing w:after="0" w:line="240" w:lineRule="auto"/>
+        <w:rPr>
+          <w:rFonts w:ascii="Times New Roman" w:eastAsia="Times New Roman" w:hAnsi="Times New Roman" w:cs="Times New Roman"/>
+          <w:sz w:val="24"/>
+          <w:szCs w:val="24"/>
+          <w:lang w:eastAsia="es-AR"/>
+        </w:rPr>
+      </w:pPr>
+      <w:r>
+        <w:rPr>
+          <w:rFonts w:ascii="Arial" w:eastAsia="Times New Roman" w:hAnsi="Arial" w:cs="Arial"/>
+          <w:b/>
+          <w:bCs/>
+          <w:color w:val="000000"/>
+          <w:sz w:val="24"/>
+          <w:szCs w:val="24"/>
+          <w:lang w:eastAsia="es-AR"/>
+        </w:rPr>
+        <w:t>HU5. - Guardar publicaciones</w:t>
+      </w:r>
       <w:bookmarkStart w:id="0" w:name="_GoBack"/>
       <w:bookmarkEnd w:id="0"/>
     </w:p>
+    <w:p>
+      <w:pPr>
+        <w:spacing w:after="0" w:line="240" w:lineRule="auto"/>
+        <w:rPr>
+          <w:rFonts w:ascii="Times New Roman" w:eastAsia="Times New Roman" w:hAnsi="Times New Roman" w:cs="Times New Roman"/>
+          <w:sz w:val="24"/>
+          <w:szCs w:val="24"/>
+          <w:lang w:eastAsia="es-AR"/>
+        </w:rPr>
+      </w:pPr>
+    </w:p>
+    <w:p>
+      <w:pPr>
+        <w:spacing w:after="0" w:line="240" w:lineRule="auto"/>
+        <w:rPr>
+          <w:rFonts w:ascii="Times New Roman" w:eastAsia="Times New Roman" w:hAnsi="Times New Roman" w:cs="Times New Roman"/>
+          <w:sz w:val="24"/>
+          <w:szCs w:val="24"/>
+          <w:lang w:eastAsia="es-AR"/>
+        </w:rPr>
+      </w:pPr>
+      <w:r>
+        <w:rPr>
+          <w:rFonts w:ascii="Arial" w:eastAsia="Times New Roman" w:hAnsi="Arial" w:cs="Arial"/>
+          <w:b/>
+          <w:bCs/>
+          <w:color w:val="000000"/>
+          <w:sz w:val="24"/>
+          <w:szCs w:val="24"/>
+          <w:lang w:eastAsia="es-AR"/>
+        </w:rPr>
+        <w:t xml:space="preserve">CA1: </w:t>
+      </w:r>
+      <w:r>
+        <w:rPr>
+          <w:rFonts w:ascii="Arial" w:eastAsia="Times New Roman" w:hAnsi="Arial" w:cs="Arial"/>
+          <w:color w:val="000000"/>
+          <w:sz w:val="24"/>
+          <w:szCs w:val="24"/>
+          <w:lang w:eastAsia="es-AR"/>
+        </w:rPr>
+        <w:t>Si el usuario está sobre una publicación, debe poder visualizar un ícono para marcarla como  guardada</w:t>
+      </w:r>
+      <w:r>
+        <w:rPr>
+          <w:rFonts w:ascii="Arial" w:eastAsia="Times New Roman" w:hAnsi="Arial" w:cs="Arial"/>
+          <w:b/>
+          <w:bCs/>
+          <w:color w:val="000000"/>
+          <w:sz w:val="24"/>
+          <w:szCs w:val="24"/>
+          <w:lang w:eastAsia="es-AR"/>
+        </w:rPr>
+        <w:t>.</w:t>
+      </w:r>
+    </w:p>
+    <w:p>
+      <w:pPr>
+        <w:spacing w:after="0" w:line="240" w:lineRule="auto"/>
+        <w:rPr>
+          <w:rFonts w:ascii="Times New Roman" w:eastAsia="Times New Roman" w:hAnsi="Times New Roman" w:cs="Times New Roman"/>
+          <w:sz w:val="24"/>
+          <w:szCs w:val="24"/>
+          <w:lang w:eastAsia="es-AR"/>
+        </w:rPr>
+      </w:pPr>
+    </w:p>
+    <w:p>
+      <w:pPr>
+        <w:spacing w:after="0" w:line="240" w:lineRule="auto"/>
+        <w:rPr>
+          <w:rFonts w:ascii="Times New Roman" w:eastAsia="Times New Roman" w:hAnsi="Times New Roman" w:cs="Times New Roman"/>
+          <w:sz w:val="24"/>
+          <w:szCs w:val="24"/>
+          <w:lang w:eastAsia="es-AR"/>
+        </w:rPr>
+      </w:pPr>
+      <w:r>
+        <w:rPr>
+          <w:rFonts w:ascii="Arial" w:eastAsia="Times New Roman" w:hAnsi="Arial" w:cs="Arial"/>
+          <w:b/>
+          <w:bCs/>
+          <w:color w:val="000000"/>
+          <w:sz w:val="24"/>
+          <w:szCs w:val="24"/>
+          <w:lang w:eastAsia="es-AR"/>
+        </w:rPr>
+        <w:t xml:space="preserve">CA2:  </w:t>
+      </w:r>
+      <w:r>
+        <w:rPr>
+          <w:rFonts w:ascii="Arial" w:eastAsia="Times New Roman" w:hAnsi="Arial" w:cs="Arial"/>
+          <w:color w:val="000000"/>
+          <w:sz w:val="24"/>
+          <w:szCs w:val="24"/>
+          <w:lang w:eastAsia="es-AR"/>
+        </w:rPr>
+        <w:t>Si el usuario da click sobre el ícono “guardar”, debe almacenarse la publicación en una sección de colecciones o similar.</w:t>
+      </w:r>
+    </w:p>
+    <w:p>
+      <w:pPr>
+        <w:spacing w:after="0" w:line="240" w:lineRule="auto"/>
+        <w:rPr>
+          <w:rFonts w:ascii="Times New Roman" w:eastAsia="Times New Roman" w:hAnsi="Times New Roman" w:cs="Times New Roman"/>
+          <w:sz w:val="24"/>
+          <w:szCs w:val="24"/>
+          <w:lang w:eastAsia="es-AR"/>
+        </w:rPr>
+      </w:pPr>
+      <w:r>
+        <w:rPr>
+          <w:rFonts w:ascii="Arial" w:eastAsia="Times New Roman" w:hAnsi="Arial" w:cs="Arial"/>
+          <w:color w:val="000000"/>
+          <w:sz w:val="24"/>
+          <w:szCs w:val="24"/>
+          <w:lang w:eastAsia="es-AR"/>
+        </w:rPr>
+        <w:t> </w:t>
+      </w:r>
+    </w:p>
+    <w:p>
+      <w:pPr>
+        <w:spacing w:after="0" w:line="240" w:lineRule="auto"/>
+        <w:rPr>
+          <w:rFonts w:ascii="Times New Roman" w:eastAsia="Times New Roman" w:hAnsi="Times New Roman" w:cs="Times New Roman"/>
+          <w:sz w:val="24"/>
+          <w:szCs w:val="24"/>
+          <w:lang w:eastAsia="es-AR"/>
+        </w:rPr>
+      </w:pPr>
+      <w:r>
+        <w:rPr>
+          <w:rFonts w:ascii="Arial" w:eastAsia="Times New Roman" w:hAnsi="Arial" w:cs="Arial"/>
+          <w:b/>
+          <w:bCs/>
+          <w:color w:val="000000"/>
+          <w:sz w:val="24"/>
+          <w:szCs w:val="24"/>
+          <w:lang w:eastAsia="es-AR"/>
+        </w:rPr>
+        <w:t xml:space="preserve">CA3: </w:t>
+      </w:r>
+      <w:r>
+        <w:rPr>
+          <w:rFonts w:ascii="Arial" w:eastAsia="Times New Roman" w:hAnsi="Arial" w:cs="Arial"/>
+          <w:color w:val="000000"/>
+          <w:sz w:val="24"/>
+          <w:szCs w:val="24"/>
+          <w:lang w:eastAsia="es-AR"/>
+        </w:rPr>
+        <w:t>Las publicaciones guardadas pueden eliminarse desde la sección de colecciones, al dar click sobre el ícono “guardar”.</w:t>
+      </w:r>
+    </w:p>
+    <w:p>
+      <w:pPr>
+        <w:spacing w:after="240" w:line="240" w:lineRule="auto"/>
+        <w:rPr>
+          <w:rFonts w:ascii="Times New Roman" w:eastAsia="Times New Roman" w:hAnsi="Times New Roman" w:cs="Times New Roman"/>
+          <w:sz w:val="24"/>
+          <w:szCs w:val="24"/>
+          <w:lang w:eastAsia="es-AR"/>
+        </w:rPr>
+      </w:pPr>
+      <w:r>
+        <w:rPr>
+          <w:rFonts w:ascii="Times New Roman" w:eastAsia="Times New Roman" w:hAnsi="Times New Roman" w:cs="Times New Roman"/>
+          <w:sz w:val="24"/>
+          <w:szCs w:val="24"/>
+          <w:lang w:eastAsia="es-AR"/>
+        </w:rPr>
+        <w:br/>
+      </w:r>
+    </w:p>
+    <w:p>
+      <w:pPr>
+        <w:spacing w:after="0" w:line="240" w:lineRule="auto"/>
+        <w:rPr>
+          <w:rFonts w:ascii="Times New Roman" w:eastAsia="Times New Roman" w:hAnsi="Times New Roman" w:cs="Times New Roman"/>
+          <w:sz w:val="24"/>
+          <w:szCs w:val="24"/>
+          <w:lang w:eastAsia="es-AR"/>
+        </w:rPr>
+      </w:pPr>
+      <w:r>
+        <w:rPr>
+          <w:rFonts w:ascii="Arial" w:eastAsia="Times New Roman" w:hAnsi="Arial" w:cs="Arial"/>
+          <w:b/>
+          <w:bCs/>
+          <w:color w:val="000000"/>
+          <w:sz w:val="24"/>
+          <w:szCs w:val="24"/>
+          <w:lang w:eastAsia="es-AR"/>
+        </w:rPr>
+        <w:t>HU6. - Enviar mensaje directo:</w:t>
+      </w:r>
+    </w:p>
+    <w:p>
+      <w:pPr>
+        <w:spacing w:after="0" w:line="240" w:lineRule="auto"/>
+        <w:rPr>
+          <w:rFonts w:ascii="Times New Roman" w:eastAsia="Times New Roman" w:hAnsi="Times New Roman" w:cs="Times New Roman"/>
+          <w:sz w:val="24"/>
+          <w:szCs w:val="24"/>
+          <w:lang w:eastAsia="es-AR"/>
+        </w:rPr>
+      </w:pPr>
+    </w:p>
+    <w:p>
+      <w:pPr>
+        <w:spacing w:after="0" w:line="240" w:lineRule="auto"/>
+        <w:rPr>
+          <w:rFonts w:ascii="Times New Roman" w:eastAsia="Times New Roman" w:hAnsi="Times New Roman" w:cs="Times New Roman"/>
+          <w:sz w:val="24"/>
+          <w:szCs w:val="24"/>
+          <w:lang w:eastAsia="es-AR"/>
+        </w:rPr>
+      </w:pPr>
+      <w:r>
+        <w:rPr>
+          <w:rFonts w:ascii="Arial" w:eastAsia="Times New Roman" w:hAnsi="Arial" w:cs="Arial"/>
+          <w:b/>
+          <w:bCs/>
+          <w:color w:val="000000"/>
+          <w:sz w:val="24"/>
+          <w:szCs w:val="24"/>
+          <w:lang w:eastAsia="es-AR"/>
+        </w:rPr>
+        <w:t xml:space="preserve">CA1: </w:t>
+      </w:r>
+      <w:r>
+        <w:rPr>
+          <w:rFonts w:ascii="Arial" w:eastAsia="Times New Roman" w:hAnsi="Arial" w:cs="Arial"/>
+          <w:color w:val="000000"/>
+          <w:sz w:val="24"/>
+          <w:szCs w:val="24"/>
+          <w:lang w:eastAsia="es-AR"/>
+        </w:rPr>
+        <w:t>Ingresar al menú principal y visualizar un ícono destinado</w:t>
+      </w:r>
+      <w:r>
+        <w:rPr>
+          <w:rFonts w:ascii="Arial" w:eastAsia="Times New Roman" w:hAnsi="Arial" w:cs="Arial"/>
+          <w:color w:val="000000"/>
+          <w:sz w:val="24"/>
+          <w:szCs w:val="24"/>
+          <w:lang w:eastAsia="es-AR"/>
+        </w:rPr>
+        <w:t xml:space="preserve"> al envío de mensajería directa</w:t>
+      </w:r>
+      <w:r>
+        <w:rPr>
+          <w:rFonts w:ascii="Arial" w:eastAsia="Times New Roman" w:hAnsi="Arial" w:cs="Arial"/>
+          <w:color w:val="000000"/>
+          <w:sz w:val="24"/>
+          <w:szCs w:val="24"/>
+          <w:lang w:eastAsia="es-AR"/>
+        </w:rPr>
+        <w:t xml:space="preserve"> para iniciar una nueva conversación.</w:t>
+      </w:r>
+    </w:p>
+    <w:p>
+      <w:pPr>
+        <w:spacing w:after="0" w:line="240" w:lineRule="auto"/>
+        <w:rPr>
+          <w:rFonts w:ascii="Times New Roman" w:eastAsia="Times New Roman" w:hAnsi="Times New Roman" w:cs="Times New Roman"/>
+          <w:sz w:val="24"/>
+          <w:szCs w:val="24"/>
+          <w:lang w:eastAsia="es-AR"/>
+        </w:rPr>
+      </w:pPr>
+    </w:p>
+    <w:p>
+      <w:pPr>
+        <w:spacing w:after="0" w:line="240" w:lineRule="auto"/>
+        <w:rPr>
+          <w:rFonts w:ascii="Times New Roman" w:eastAsia="Times New Roman" w:hAnsi="Times New Roman" w:cs="Times New Roman"/>
+          <w:sz w:val="24"/>
+          <w:szCs w:val="24"/>
+          <w:lang w:eastAsia="es-AR"/>
+        </w:rPr>
+      </w:pPr>
+      <w:r>
+        <w:rPr>
+          <w:rFonts w:ascii="Arial" w:eastAsia="Times New Roman" w:hAnsi="Arial" w:cs="Arial"/>
+          <w:b/>
+          <w:bCs/>
+          <w:color w:val="000000"/>
+          <w:sz w:val="24"/>
+          <w:szCs w:val="24"/>
+          <w:lang w:eastAsia="es-AR"/>
+        </w:rPr>
+        <w:t>CA2:</w:t>
+      </w:r>
+      <w:r>
+        <w:rPr>
+          <w:rFonts w:ascii="Arial" w:eastAsia="Times New Roman" w:hAnsi="Arial" w:cs="Arial"/>
+          <w:color w:val="000000"/>
+          <w:sz w:val="24"/>
+          <w:szCs w:val="24"/>
+          <w:lang w:eastAsia="es-AR"/>
+        </w:rPr>
+        <w:t xml:space="preserve"> El usuario debe poder visualizar el listado de mensajes directos si ha tenido interacciones (chats previos - recientes).</w:t>
+      </w:r>
+    </w:p>
+    <w:p>
+      <w:pPr>
+        <w:spacing w:after="0" w:line="240" w:lineRule="auto"/>
+        <w:rPr>
+          <w:rFonts w:ascii="Times New Roman" w:eastAsia="Times New Roman" w:hAnsi="Times New Roman" w:cs="Times New Roman"/>
+          <w:sz w:val="24"/>
+          <w:szCs w:val="24"/>
+          <w:lang w:eastAsia="es-AR"/>
+        </w:rPr>
+      </w:pPr>
+    </w:p>
+    <w:p>
+      <w:pPr>
+        <w:spacing w:after="0" w:line="240" w:lineRule="auto"/>
+        <w:rPr>
+          <w:rFonts w:ascii="Times New Roman" w:eastAsia="Times New Roman" w:hAnsi="Times New Roman" w:cs="Times New Roman"/>
+          <w:sz w:val="24"/>
+          <w:szCs w:val="24"/>
+          <w:lang w:eastAsia="es-AR"/>
+        </w:rPr>
+      </w:pPr>
+      <w:r>
+        <w:rPr>
+          <w:rFonts w:ascii="Arial" w:eastAsia="Times New Roman" w:hAnsi="Arial" w:cs="Arial"/>
+          <w:b/>
+          <w:bCs/>
+          <w:color w:val="000000"/>
+          <w:sz w:val="24"/>
+          <w:szCs w:val="24"/>
+          <w:lang w:eastAsia="es-AR"/>
+        </w:rPr>
+        <w:t xml:space="preserve">CA3: </w:t>
+      </w:r>
+      <w:r>
+        <w:rPr>
+          <w:rFonts w:ascii="Arial" w:eastAsia="Times New Roman" w:hAnsi="Arial" w:cs="Arial"/>
+          <w:color w:val="000000"/>
+          <w:sz w:val="24"/>
+          <w:szCs w:val="24"/>
+          <w:lang w:eastAsia="es-AR"/>
+        </w:rPr>
+        <w:t>Si el usuario se posiciona sobre la bandeja de mensajes</w:t>
+      </w:r>
+      <w:r>
+        <w:rPr>
+          <w:rFonts w:ascii="Arial" w:eastAsia="Times New Roman" w:hAnsi="Arial" w:cs="Arial"/>
+          <w:color w:val="000000"/>
+          <w:sz w:val="24"/>
+          <w:szCs w:val="24"/>
+          <w:lang w:eastAsia="es-AR"/>
+        </w:rPr>
+        <w:t xml:space="preserve"> directos (DM)</w:t>
+      </w:r>
+      <w:r>
+        <w:rPr>
+          <w:rFonts w:ascii="Arial" w:eastAsia="Times New Roman" w:hAnsi="Arial" w:cs="Arial"/>
+          <w:color w:val="000000"/>
+          <w:sz w:val="24"/>
+          <w:szCs w:val="24"/>
+          <w:lang w:eastAsia="es-AR"/>
+        </w:rPr>
+        <w:t>, d</w:t>
+      </w:r>
+      <w:r>
+        <w:rPr>
+          <w:rFonts w:ascii="Arial" w:eastAsia="Times New Roman" w:hAnsi="Arial" w:cs="Arial"/>
+          <w:color w:val="000000"/>
+          <w:sz w:val="24"/>
+          <w:szCs w:val="24"/>
+          <w:lang w:eastAsia="es-AR"/>
+        </w:rPr>
+        <w:t>ebe poder visualizar un ícono o mensaje “escribe un nuevo mensaje”.</w:t>
+      </w:r>
+    </w:p>
+    <w:p/>
     <w:sectPr>
       <w:pgSz w:w="11906" w:h="16838"/>
       <w:pgMar w:top="1417" w:right="1701" w:bottom="1417" w:left="1701" w:header="708" w:footer="708" w:gutter="0"/>
@@ -1914,6 +2656,155 @@
     </w:lvl>
   </w:abstractNum>
   <w:abstractNum w:abstractNumId="4" w15:restartNumberingAfterBreak="0">
+    <w:nsid w:val="21DA7037"/>
+    <w:multiLevelType w:val="multilevel"/>
+    <w:tmpl w:val="9DE264E2"/>
+    <w:lvl w:ilvl="0">
+      <w:start w:val="1"/>
+      <w:numFmt w:val="bullet"/>
+      <w:lvlText w:val=""/>
+      <w:lvlJc w:val="left"/>
+      <w:pPr>
+        <w:tabs>
+          <w:tab w:val="num" w:pos="720"/>
+        </w:tabs>
+        <w:ind w:left="720" w:hanging="360"/>
+      </w:pPr>
+      <w:rPr>
+        <w:rFonts w:ascii="Symbol" w:hAnsi="Symbol" w:hint="default"/>
+        <w:sz w:val="20"/>
+      </w:rPr>
+    </w:lvl>
+    <w:lvl w:ilvl="1" w:tentative="1">
+      <w:start w:val="1"/>
+      <w:numFmt w:val="bullet"/>
+      <w:lvlText w:val="o"/>
+      <w:lvlJc w:val="left"/>
+      <w:pPr>
+        <w:tabs>
+          <w:tab w:val="num" w:pos="1440"/>
+        </w:tabs>
+        <w:ind w:left="1440" w:hanging="360"/>
+      </w:pPr>
+      <w:rPr>
+        <w:rFonts w:ascii="Courier New" w:hAnsi="Courier New" w:hint="default"/>
+        <w:sz w:val="20"/>
+      </w:rPr>
+    </w:lvl>
+    <w:lvl w:ilvl="2" w:tentative="1">
+      <w:start w:val="1"/>
+      <w:numFmt w:val="bullet"/>
+      <w:lvlText w:val=""/>
+      <w:lvlJc w:val="left"/>
+      <w:pPr>
+        <w:tabs>
+          <w:tab w:val="num" w:pos="2160"/>
+        </w:tabs>
+        <w:ind w:left="2160" w:hanging="360"/>
+      </w:pPr>
+      <w:rPr>
+        <w:rFonts w:ascii="Wingdings" w:hAnsi="Wingdings" w:hint="default"/>
+        <w:sz w:val="20"/>
+      </w:rPr>
+    </w:lvl>
+    <w:lvl w:ilvl="3" w:tentative="1">
+      <w:start w:val="1"/>
+      <w:numFmt w:val="bullet"/>
+      <w:lvlText w:val=""/>
+      <w:lvlJc w:val="left"/>
+      <w:pPr>
+        <w:tabs>
+          <w:tab w:val="num" w:pos="2880"/>
+        </w:tabs>
+        <w:ind w:left="2880" w:hanging="360"/>
+      </w:pPr>
+      <w:rPr>
+        <w:rFonts w:ascii="Wingdings" w:hAnsi="Wingdings" w:hint="default"/>
+        <w:sz w:val="20"/>
+      </w:rPr>
+    </w:lvl>
+    <w:lvl w:ilvl="4" w:tentative="1">
+      <w:start w:val="1"/>
+      <w:numFmt w:val="bullet"/>
+      <w:lvlText w:val=""/>
+      <w:lvlJc w:val="left"/>
+      <w:pPr>
+        <w:tabs>
+          <w:tab w:val="num" w:pos="3600"/>
+        </w:tabs>
+        <w:ind w:left="3600" w:hanging="360"/>
+      </w:pPr>
+      <w:rPr>
+        <w:rFonts w:ascii="Wingdings" w:hAnsi="Wingdings" w:hint="default"/>
+        <w:sz w:val="20"/>
+      </w:rPr>
+    </w:lvl>
+    <w:lvl w:ilvl="5" w:tentative="1">
+      <w:start w:val="1"/>
+      <w:numFmt w:val="bullet"/>
+      <w:lvlText w:val=""/>
+      <w:lvlJc w:val="left"/>
+      <w:pPr>
+        <w:tabs>
+          <w:tab w:val="num" w:pos="4320"/>
+        </w:tabs>
+        <w:ind w:left="4320" w:hanging="360"/>
+      </w:pPr>
+      <w:rPr>
+        <w:rFonts w:ascii="Wingdings" w:hAnsi="Wingdings" w:hint="default"/>
+        <w:sz w:val="20"/>
+      </w:rPr>
+    </w:lvl>
+    <w:lvl w:ilvl="6" w:tentative="1">
+      <w:start w:val="1"/>
+      <w:numFmt w:val="bullet"/>
+      <w:lvlText w:val=""/>
+      <w:lvlJc w:val="left"/>
+      <w:pPr>
+        <w:tabs>
+          <w:tab w:val="num" w:pos="5040"/>
+        </w:tabs>
+        <w:ind w:left="5040" w:hanging="360"/>
+      </w:pPr>
+      <w:rPr>
+        <w:rFonts w:ascii="Wingdings" w:hAnsi="Wingdings" w:hint="default"/>
+        <w:sz w:val="20"/>
+      </w:rPr>
+    </w:lvl>
+    <w:lvl w:ilvl="7" w:tentative="1">
+      <w:start w:val="1"/>
+      <w:numFmt w:val="bullet"/>
+      <w:lvlText w:val=""/>
+      <w:lvlJc w:val="left"/>
+      <w:pPr>
+        <w:tabs>
+          <w:tab w:val="num" w:pos="5760"/>
+        </w:tabs>
+        <w:ind w:left="5760" w:hanging="360"/>
+      </w:pPr>
+      <w:rPr>
+        <w:rFonts w:ascii="Wingdings" w:hAnsi="Wingdings" w:hint="default"/>
+        <w:sz w:val="20"/>
+      </w:rPr>
+    </w:lvl>
+    <w:lvl w:ilvl="8" w:tentative="1">
+      <w:start w:val="1"/>
+      <w:numFmt w:val="bullet"/>
+      <w:lvlText w:val=""/>
+      <w:lvlJc w:val="left"/>
+      <w:pPr>
+        <w:tabs>
+          <w:tab w:val="num" w:pos="6480"/>
+        </w:tabs>
+        <w:ind w:left="6480" w:hanging="360"/>
+      </w:pPr>
+      <w:rPr>
+        <w:rFonts w:ascii="Wingdings" w:hAnsi="Wingdings" w:hint="default"/>
+        <w:sz w:val="20"/>
+      </w:rPr>
+    </w:lvl>
+  </w:abstractNum>
+  <w:abstractNum w:abstractNumId="5" w15:restartNumberingAfterBreak="0">
     <w:nsid w:val="25382194"/>
     <w:multiLevelType w:val="multilevel"/>
     <w:tmpl w:val="B928E2F8"/>
@@ -2062,7 +2953,156 @@
       </w:rPr>
     </w:lvl>
   </w:abstractNum>
-  <w:abstractNum w:abstractNumId="5" w15:restartNumberingAfterBreak="0">
+  <w:abstractNum w:abstractNumId="6" w15:restartNumberingAfterBreak="0">
+    <w:nsid w:val="28700295"/>
+    <w:multiLevelType w:val="multilevel"/>
+    <w:tmpl w:val="66100D90"/>
+    <w:lvl w:ilvl="0">
+      <w:start w:val="1"/>
+      <w:numFmt w:val="bullet"/>
+      <w:lvlText w:val=""/>
+      <w:lvlJc w:val="left"/>
+      <w:pPr>
+        <w:tabs>
+          <w:tab w:val="num" w:pos="720"/>
+        </w:tabs>
+        <w:ind w:left="720" w:hanging="360"/>
+      </w:pPr>
+      <w:rPr>
+        <w:rFonts w:ascii="Symbol" w:hAnsi="Symbol" w:hint="default"/>
+        <w:sz w:val="20"/>
+      </w:rPr>
+    </w:lvl>
+    <w:lvl w:ilvl="1" w:tentative="1">
+      <w:start w:val="1"/>
+      <w:numFmt w:val="bullet"/>
+      <w:lvlText w:val="o"/>
+      <w:lvlJc w:val="left"/>
+      <w:pPr>
+        <w:tabs>
+          <w:tab w:val="num" w:pos="1440"/>
+        </w:tabs>
+        <w:ind w:left="1440" w:hanging="360"/>
+      </w:pPr>
+      <w:rPr>
+        <w:rFonts w:ascii="Courier New" w:hAnsi="Courier New" w:hint="default"/>
+        <w:sz w:val="20"/>
+      </w:rPr>
+    </w:lvl>
+    <w:lvl w:ilvl="2" w:tentative="1">
+      <w:start w:val="1"/>
+      <w:numFmt w:val="bullet"/>
+      <w:lvlText w:val=""/>
+      <w:lvlJc w:val="left"/>
+      <w:pPr>
+        <w:tabs>
+          <w:tab w:val="num" w:pos="2160"/>
+        </w:tabs>
+        <w:ind w:left="2160" w:hanging="360"/>
+      </w:pPr>
+      <w:rPr>
+        <w:rFonts w:ascii="Wingdings" w:hAnsi="Wingdings" w:hint="default"/>
+        <w:sz w:val="20"/>
+      </w:rPr>
+    </w:lvl>
+    <w:lvl w:ilvl="3" w:tentative="1">
+      <w:start w:val="1"/>
+      <w:numFmt w:val="bullet"/>
+      <w:lvlText w:val=""/>
+      <w:lvlJc w:val="left"/>
+      <w:pPr>
+        <w:tabs>
+          <w:tab w:val="num" w:pos="2880"/>
+        </w:tabs>
+        <w:ind w:left="2880" w:hanging="360"/>
+      </w:pPr>
+      <w:rPr>
+        <w:rFonts w:ascii="Wingdings" w:hAnsi="Wingdings" w:hint="default"/>
+        <w:sz w:val="20"/>
+      </w:rPr>
+    </w:lvl>
+    <w:lvl w:ilvl="4" w:tentative="1">
+      <w:start w:val="1"/>
+      <w:numFmt w:val="bullet"/>
+      <w:lvlText w:val=""/>
+      <w:lvlJc w:val="left"/>
+      <w:pPr>
+        <w:tabs>
+          <w:tab w:val="num" w:pos="3600"/>
+        </w:tabs>
+        <w:ind w:left="3600" w:hanging="360"/>
+      </w:pPr>
+      <w:rPr>
+        <w:rFonts w:ascii="Wingdings" w:hAnsi="Wingdings" w:hint="default"/>
+        <w:sz w:val="20"/>
+      </w:rPr>
+    </w:lvl>
+    <w:lvl w:ilvl="5" w:tentative="1">
+      <w:start w:val="1"/>
+      <w:numFmt w:val="bullet"/>
+      <w:lvlText w:val=""/>
+      <w:lvlJc w:val="left"/>
+      <w:pPr>
+        <w:tabs>
+          <w:tab w:val="num" w:pos="4320"/>
+        </w:tabs>
+        <w:ind w:left="4320" w:hanging="360"/>
+      </w:pPr>
+      <w:rPr>
+        <w:rFonts w:ascii="Wingdings" w:hAnsi="Wingdings" w:hint="default"/>
+        <w:sz w:val="20"/>
+      </w:rPr>
+    </w:lvl>
+    <w:lvl w:ilvl="6" w:tentative="1">
+      <w:start w:val="1"/>
+      <w:numFmt w:val="bullet"/>
+      <w:lvlText w:val=""/>
+      <w:lvlJc w:val="left"/>
+      <w:pPr>
+        <w:tabs>
+          <w:tab w:val="num" w:pos="5040"/>
+        </w:tabs>
+        <w:ind w:left="5040" w:hanging="360"/>
+      </w:pPr>
+      <w:rPr>
+        <w:rFonts w:ascii="Wingdings" w:hAnsi="Wingdings" w:hint="default"/>
+        <w:sz w:val="20"/>
+      </w:rPr>
+    </w:lvl>
+    <w:lvl w:ilvl="7" w:tentative="1">
+      <w:start w:val="1"/>
+      <w:numFmt w:val="bullet"/>
+      <w:lvlText w:val=""/>
+      <w:lvlJc w:val="left"/>
+      <w:pPr>
+        <w:tabs>
+          <w:tab w:val="num" w:pos="5760"/>
+        </w:tabs>
+        <w:ind w:left="5760" w:hanging="360"/>
+      </w:pPr>
+      <w:rPr>
+        <w:rFonts w:ascii="Wingdings" w:hAnsi="Wingdings" w:hint="default"/>
+        <w:sz w:val="20"/>
+      </w:rPr>
+    </w:lvl>
+    <w:lvl w:ilvl="8" w:tentative="1">
+      <w:start w:val="1"/>
+      <w:numFmt w:val="bullet"/>
+      <w:lvlText w:val=""/>
+      <w:lvlJc w:val="left"/>
+      <w:pPr>
+        <w:tabs>
+          <w:tab w:val="num" w:pos="6480"/>
+        </w:tabs>
+        <w:ind w:left="6480" w:hanging="360"/>
+      </w:pPr>
+      <w:rPr>
+        <w:rFonts w:ascii="Wingdings" w:hAnsi="Wingdings" w:hint="default"/>
+        <w:sz w:val="20"/>
+      </w:rPr>
+    </w:lvl>
+  </w:abstractNum>
+  <w:abstractNum w:abstractNumId="7" w15:restartNumberingAfterBreak="0">
     <w:nsid w:val="2A8D25FD"/>
     <w:multiLevelType w:val="multilevel"/>
     <w:tmpl w:val="B928E2F8"/>
@@ -2211,7 +3251,7 @@
       </w:rPr>
     </w:lvl>
   </w:abstractNum>
-  <w:abstractNum w:abstractNumId="6" w15:restartNumberingAfterBreak="0">
+  <w:abstractNum w:abstractNumId="8" w15:restartNumberingAfterBreak="0">
     <w:nsid w:val="2E3E3D51"/>
     <w:multiLevelType w:val="multilevel"/>
     <w:tmpl w:val="B928E2F8"/>
@@ -2360,7 +3400,7 @@
       </w:rPr>
     </w:lvl>
   </w:abstractNum>
-  <w:abstractNum w:abstractNumId="7" w15:restartNumberingAfterBreak="0">
+  <w:abstractNum w:abstractNumId="9" w15:restartNumberingAfterBreak="0">
     <w:nsid w:val="2F7A2323"/>
     <w:multiLevelType w:val="multilevel"/>
     <w:tmpl w:val="B928E2F8"/>
@@ -2509,7 +3549,156 @@
       </w:rPr>
     </w:lvl>
   </w:abstractNum>
-  <w:abstractNum w:abstractNumId="8" w15:restartNumberingAfterBreak="0">
+  <w:abstractNum w:abstractNumId="10" w15:restartNumberingAfterBreak="0">
+    <w:nsid w:val="36396605"/>
+    <w:multiLevelType w:val="multilevel"/>
+    <w:tmpl w:val="2F9CEBA6"/>
+    <w:lvl w:ilvl="0">
+      <w:start w:val="1"/>
+      <w:numFmt w:val="bullet"/>
+      <w:lvlText w:val=""/>
+      <w:lvlJc w:val="left"/>
+      <w:pPr>
+        <w:tabs>
+          <w:tab w:val="num" w:pos="720"/>
+        </w:tabs>
+        <w:ind w:left="720" w:hanging="360"/>
+      </w:pPr>
+      <w:rPr>
+        <w:rFonts w:ascii="Symbol" w:hAnsi="Symbol" w:hint="default"/>
+        <w:sz w:val="20"/>
+      </w:rPr>
+    </w:lvl>
+    <w:lvl w:ilvl="1" w:tentative="1">
+      <w:start w:val="1"/>
+      <w:numFmt w:val="bullet"/>
+      <w:lvlText w:val="o"/>
+      <w:lvlJc w:val="left"/>
+      <w:pPr>
+        <w:tabs>
+          <w:tab w:val="num" w:pos="1440"/>
+        </w:tabs>
+        <w:ind w:left="1440" w:hanging="360"/>
+      </w:pPr>
+      <w:rPr>
+        <w:rFonts w:ascii="Courier New" w:hAnsi="Courier New" w:hint="default"/>
+        <w:sz w:val="20"/>
+      </w:rPr>
+    </w:lvl>
+    <w:lvl w:ilvl="2" w:tentative="1">
+      <w:start w:val="1"/>
+      <w:numFmt w:val="bullet"/>
+      <w:lvlText w:val=""/>
+      <w:lvlJc w:val="left"/>
+      <w:pPr>
+        <w:tabs>
+          <w:tab w:val="num" w:pos="2160"/>
+        </w:tabs>
+        <w:ind w:left="2160" w:hanging="360"/>
+      </w:pPr>
+      <w:rPr>
+        <w:rFonts w:ascii="Wingdings" w:hAnsi="Wingdings" w:hint="default"/>
+        <w:sz w:val="20"/>
+      </w:rPr>
+    </w:lvl>
+    <w:lvl w:ilvl="3" w:tentative="1">
+      <w:start w:val="1"/>
+      <w:numFmt w:val="bullet"/>
+      <w:lvlText w:val=""/>
+      <w:lvlJc w:val="left"/>
+      <w:pPr>
+        <w:tabs>
+          <w:tab w:val="num" w:pos="2880"/>
+        </w:tabs>
+        <w:ind w:left="2880" w:hanging="360"/>
+      </w:pPr>
+      <w:rPr>
+        <w:rFonts w:ascii="Wingdings" w:hAnsi="Wingdings" w:hint="default"/>
+        <w:sz w:val="20"/>
+      </w:rPr>
+    </w:lvl>
+    <w:lvl w:ilvl="4" w:tentative="1">
+      <w:start w:val="1"/>
+      <w:numFmt w:val="bullet"/>
+      <w:lvlText w:val=""/>
+      <w:lvlJc w:val="left"/>
+      <w:pPr>
+        <w:tabs>
+          <w:tab w:val="num" w:pos="3600"/>
+        </w:tabs>
+        <w:ind w:left="3600" w:hanging="360"/>
+      </w:pPr>
+      <w:rPr>
+        <w:rFonts w:ascii="Wingdings" w:hAnsi="Wingdings" w:hint="default"/>
+        <w:sz w:val="20"/>
+      </w:rPr>
+    </w:lvl>
+    <w:lvl w:ilvl="5" w:tentative="1">
+      <w:start w:val="1"/>
+      <w:numFmt w:val="bullet"/>
+      <w:lvlText w:val=""/>
+      <w:lvlJc w:val="left"/>
+      <w:pPr>
+        <w:tabs>
+          <w:tab w:val="num" w:pos="4320"/>
+        </w:tabs>
+        <w:ind w:left="4320" w:hanging="360"/>
+      </w:pPr>
+      <w:rPr>
+        <w:rFonts w:ascii="Wingdings" w:hAnsi="Wingdings" w:hint="default"/>
+        <w:sz w:val="20"/>
+      </w:rPr>
+    </w:lvl>
+    <w:lvl w:ilvl="6" w:tentative="1">
+      <w:start w:val="1"/>
+      <w:numFmt w:val="bullet"/>
+      <w:lvlText w:val=""/>
+      <w:lvlJc w:val="left"/>
+      <w:pPr>
+        <w:tabs>
+          <w:tab w:val="num" w:pos="5040"/>
+        </w:tabs>
+        <w:ind w:left="5040" w:hanging="360"/>
+      </w:pPr>
+      <w:rPr>
+        <w:rFonts w:ascii="Wingdings" w:hAnsi="Wingdings" w:hint="default"/>
+        <w:sz w:val="20"/>
+      </w:rPr>
+    </w:lvl>
+    <w:lvl w:ilvl="7" w:tentative="1">
+      <w:start w:val="1"/>
+      <w:numFmt w:val="bullet"/>
+      <w:lvlText w:val=""/>
+      <w:lvlJc w:val="left"/>
+      <w:pPr>
+        <w:tabs>
+          <w:tab w:val="num" w:pos="5760"/>
+        </w:tabs>
+        <w:ind w:left="5760" w:hanging="360"/>
+      </w:pPr>
+      <w:rPr>
+        <w:rFonts w:ascii="Wingdings" w:hAnsi="Wingdings" w:hint="default"/>
+        <w:sz w:val="20"/>
+      </w:rPr>
+    </w:lvl>
+    <w:lvl w:ilvl="8" w:tentative="1">
+      <w:start w:val="1"/>
+      <w:numFmt w:val="bullet"/>
+      <w:lvlText w:val=""/>
+      <w:lvlJc w:val="left"/>
+      <w:pPr>
+        <w:tabs>
+          <w:tab w:val="num" w:pos="6480"/>
+        </w:tabs>
+        <w:ind w:left="6480" w:hanging="360"/>
+      </w:pPr>
+      <w:rPr>
+        <w:rFonts w:ascii="Wingdings" w:hAnsi="Wingdings" w:hint="default"/>
+        <w:sz w:val="20"/>
+      </w:rPr>
+    </w:lvl>
+  </w:abstractNum>
+  <w:abstractNum w:abstractNumId="11" w15:restartNumberingAfterBreak="0">
     <w:nsid w:val="3C0660CD"/>
     <w:multiLevelType w:val="multilevel"/>
     <w:tmpl w:val="B928E2F8"/>
@@ -2658,7 +3847,7 @@
       </w:rPr>
     </w:lvl>
   </w:abstractNum>
-  <w:abstractNum w:abstractNumId="9" w15:restartNumberingAfterBreak="0">
+  <w:abstractNum w:abstractNumId="12" w15:restartNumberingAfterBreak="0">
     <w:nsid w:val="3F3A61EC"/>
     <w:multiLevelType w:val="multilevel"/>
     <w:tmpl w:val="B928E2F8"/>
@@ -2807,7 +3996,7 @@
       </w:rPr>
     </w:lvl>
   </w:abstractNum>
-  <w:abstractNum w:abstractNumId="10" w15:restartNumberingAfterBreak="0">
+  <w:abstractNum w:abstractNumId="13" w15:restartNumberingAfterBreak="0">
     <w:nsid w:val="481A557F"/>
     <w:multiLevelType w:val="multilevel"/>
     <w:tmpl w:val="B928E2F8"/>
@@ -2956,7 +4145,156 @@
       </w:rPr>
     </w:lvl>
   </w:abstractNum>
-  <w:abstractNum w:abstractNumId="11" w15:restartNumberingAfterBreak="0">
+  <w:abstractNum w:abstractNumId="14" w15:restartNumberingAfterBreak="0">
+    <w:nsid w:val="4CE41515"/>
+    <w:multiLevelType w:val="multilevel"/>
+    <w:tmpl w:val="0F4411B0"/>
+    <w:lvl w:ilvl="0">
+      <w:start w:val="1"/>
+      <w:numFmt w:val="bullet"/>
+      <w:lvlText w:val=""/>
+      <w:lvlJc w:val="left"/>
+      <w:pPr>
+        <w:tabs>
+          <w:tab w:val="num" w:pos="720"/>
+        </w:tabs>
+        <w:ind w:left="720" w:hanging="360"/>
+      </w:pPr>
+      <w:rPr>
+        <w:rFonts w:ascii="Symbol" w:hAnsi="Symbol" w:hint="default"/>
+        <w:sz w:val="20"/>
+      </w:rPr>
+    </w:lvl>
+    <w:lvl w:ilvl="1" w:tentative="1">
+      <w:start w:val="1"/>
+      <w:numFmt w:val="bullet"/>
+      <w:lvlText w:val="o"/>
+      <w:lvlJc w:val="left"/>
+      <w:pPr>
+        <w:tabs>
+          <w:tab w:val="num" w:pos="1440"/>
+        </w:tabs>
+        <w:ind w:left="1440" w:hanging="360"/>
+      </w:pPr>
+      <w:rPr>
+        <w:rFonts w:ascii="Courier New" w:hAnsi="Courier New" w:hint="default"/>
+        <w:sz w:val="20"/>
+      </w:rPr>
+    </w:lvl>
+    <w:lvl w:ilvl="2" w:tentative="1">
+      <w:start w:val="1"/>
+      <w:numFmt w:val="bullet"/>
+      <w:lvlText w:val=""/>
+      <w:lvlJc w:val="left"/>
+      <w:pPr>
+        <w:tabs>
+          <w:tab w:val="num" w:pos="2160"/>
+        </w:tabs>
+        <w:ind w:left="2160" w:hanging="360"/>
+      </w:pPr>
+      <w:rPr>
+        <w:rFonts w:ascii="Wingdings" w:hAnsi="Wingdings" w:hint="default"/>
+        <w:sz w:val="20"/>
+      </w:rPr>
+    </w:lvl>
+    <w:lvl w:ilvl="3" w:tentative="1">
+      <w:start w:val="1"/>
+      <w:numFmt w:val="bullet"/>
+      <w:lvlText w:val=""/>
+      <w:lvlJc w:val="left"/>
+      <w:pPr>
+        <w:tabs>
+          <w:tab w:val="num" w:pos="2880"/>
+        </w:tabs>
+        <w:ind w:left="2880" w:hanging="360"/>
+      </w:pPr>
+      <w:rPr>
+        <w:rFonts w:ascii="Wingdings" w:hAnsi="Wingdings" w:hint="default"/>
+        <w:sz w:val="20"/>
+      </w:rPr>
+    </w:lvl>
+    <w:lvl w:ilvl="4" w:tentative="1">
+      <w:start w:val="1"/>
+      <w:numFmt w:val="bullet"/>
+      <w:lvlText w:val=""/>
+      <w:lvlJc w:val="left"/>
+      <w:pPr>
+        <w:tabs>
+          <w:tab w:val="num" w:pos="3600"/>
+        </w:tabs>
+        <w:ind w:left="3600" w:hanging="360"/>
+      </w:pPr>
+      <w:rPr>
+        <w:rFonts w:ascii="Wingdings" w:hAnsi="Wingdings" w:hint="default"/>
+        <w:sz w:val="20"/>
+      </w:rPr>
+    </w:lvl>
+    <w:lvl w:ilvl="5" w:tentative="1">
+      <w:start w:val="1"/>
+      <w:numFmt w:val="bullet"/>
+      <w:lvlText w:val=""/>
+      <w:lvlJc w:val="left"/>
+      <w:pPr>
+        <w:tabs>
+          <w:tab w:val="num" w:pos="4320"/>
+        </w:tabs>
+        <w:ind w:left="4320" w:hanging="360"/>
+      </w:pPr>
+      <w:rPr>
+        <w:rFonts w:ascii="Wingdings" w:hAnsi="Wingdings" w:hint="default"/>
+        <w:sz w:val="20"/>
+      </w:rPr>
+    </w:lvl>
+    <w:lvl w:ilvl="6" w:tentative="1">
+      <w:start w:val="1"/>
+      <w:numFmt w:val="bullet"/>
+      <w:lvlText w:val=""/>
+      <w:lvlJc w:val="left"/>
+      <w:pPr>
+        <w:tabs>
+          <w:tab w:val="num" w:pos="5040"/>
+        </w:tabs>
+        <w:ind w:left="5040" w:hanging="360"/>
+      </w:pPr>
+      <w:rPr>
+        <w:rFonts w:ascii="Wingdings" w:hAnsi="Wingdings" w:hint="default"/>
+        <w:sz w:val="20"/>
+      </w:rPr>
+    </w:lvl>
+    <w:lvl w:ilvl="7" w:tentative="1">
+      <w:start w:val="1"/>
+      <w:numFmt w:val="bullet"/>
+      <w:lvlText w:val=""/>
+      <w:lvlJc w:val="left"/>
+      <w:pPr>
+        <w:tabs>
+          <w:tab w:val="num" w:pos="5760"/>
+        </w:tabs>
+        <w:ind w:left="5760" w:hanging="360"/>
+      </w:pPr>
+      <w:rPr>
+        <w:rFonts w:ascii="Wingdings" w:hAnsi="Wingdings" w:hint="default"/>
+        <w:sz w:val="20"/>
+      </w:rPr>
+    </w:lvl>
+    <w:lvl w:ilvl="8" w:tentative="1">
+      <w:start w:val="1"/>
+      <w:numFmt w:val="bullet"/>
+      <w:lvlText w:val=""/>
+      <w:lvlJc w:val="left"/>
+      <w:pPr>
+        <w:tabs>
+          <w:tab w:val="num" w:pos="6480"/>
+        </w:tabs>
+        <w:ind w:left="6480" w:hanging="360"/>
+      </w:pPr>
+      <w:rPr>
+        <w:rFonts w:ascii="Wingdings" w:hAnsi="Wingdings" w:hint="default"/>
+        <w:sz w:val="20"/>
+      </w:rPr>
+    </w:lvl>
+  </w:abstractNum>
+  <w:abstractNum w:abstractNumId="15" w15:restartNumberingAfterBreak="0">
     <w:nsid w:val="560E0DA3"/>
     <w:multiLevelType w:val="multilevel"/>
     <w:tmpl w:val="B928E2F8"/>
@@ -3105,7 +4443,454 @@
       </w:rPr>
     </w:lvl>
   </w:abstractNum>
-  <w:abstractNum w:abstractNumId="12" w15:restartNumberingAfterBreak="0">
+  <w:abstractNum w:abstractNumId="16" w15:restartNumberingAfterBreak="0">
+    <w:nsid w:val="5EC57DB3"/>
+    <w:multiLevelType w:val="multilevel"/>
+    <w:tmpl w:val="1E60982C"/>
+    <w:lvl w:ilvl="0">
+      <w:start w:val="1"/>
+      <w:numFmt w:val="bullet"/>
+      <w:lvlText w:val=""/>
+      <w:lvlJc w:val="left"/>
+      <w:pPr>
+        <w:tabs>
+          <w:tab w:val="num" w:pos="720"/>
+        </w:tabs>
+        <w:ind w:left="720" w:hanging="360"/>
+      </w:pPr>
+      <w:rPr>
+        <w:rFonts w:ascii="Symbol" w:hAnsi="Symbol" w:hint="default"/>
+        <w:sz w:val="20"/>
+      </w:rPr>
+    </w:lvl>
+    <w:lvl w:ilvl="1" w:tentative="1">
+      <w:start w:val="1"/>
+      <w:numFmt w:val="bullet"/>
+      <w:lvlText w:val="o"/>
+      <w:lvlJc w:val="left"/>
+      <w:pPr>
+        <w:tabs>
+          <w:tab w:val="num" w:pos="1440"/>
+        </w:tabs>
+        <w:ind w:left="1440" w:hanging="360"/>
+      </w:pPr>
+      <w:rPr>
+        <w:rFonts w:ascii="Courier New" w:hAnsi="Courier New" w:hint="default"/>
+        <w:sz w:val="20"/>
+      </w:rPr>
+    </w:lvl>
+    <w:lvl w:ilvl="2" w:tentative="1">
+      <w:start w:val="1"/>
+      <w:numFmt w:val="bullet"/>
+      <w:lvlText w:val=""/>
+      <w:lvlJc w:val="left"/>
+      <w:pPr>
+        <w:tabs>
+          <w:tab w:val="num" w:pos="2160"/>
+        </w:tabs>
+        <w:ind w:left="2160" w:hanging="360"/>
+      </w:pPr>
+      <w:rPr>
+        <w:rFonts w:ascii="Wingdings" w:hAnsi="Wingdings" w:hint="default"/>
+        <w:sz w:val="20"/>
+      </w:rPr>
+    </w:lvl>
+    <w:lvl w:ilvl="3" w:tentative="1">
+      <w:start w:val="1"/>
+      <w:numFmt w:val="bullet"/>
+      <w:lvlText w:val=""/>
+      <w:lvlJc w:val="left"/>
+      <w:pPr>
+        <w:tabs>
+          <w:tab w:val="num" w:pos="2880"/>
+        </w:tabs>
+        <w:ind w:left="2880" w:hanging="360"/>
+      </w:pPr>
+      <w:rPr>
+        <w:rFonts w:ascii="Wingdings" w:hAnsi="Wingdings" w:hint="default"/>
+        <w:sz w:val="20"/>
+      </w:rPr>
+    </w:lvl>
+    <w:lvl w:ilvl="4" w:tentative="1">
+      <w:start w:val="1"/>
+      <w:numFmt w:val="bullet"/>
+      <w:lvlText w:val=""/>
+      <w:lvlJc w:val="left"/>
+      <w:pPr>
+        <w:tabs>
+          <w:tab w:val="num" w:pos="3600"/>
+        </w:tabs>
+        <w:ind w:left="3600" w:hanging="360"/>
+      </w:pPr>
+      <w:rPr>
+        <w:rFonts w:ascii="Wingdings" w:hAnsi="Wingdings" w:hint="default"/>
+        <w:sz w:val="20"/>
+      </w:rPr>
+    </w:lvl>
+    <w:lvl w:ilvl="5" w:tentative="1">
+      <w:start w:val="1"/>
+      <w:numFmt w:val="bullet"/>
+      <w:lvlText w:val=""/>
+      <w:lvlJc w:val="left"/>
+      <w:pPr>
+        <w:tabs>
+          <w:tab w:val="num" w:pos="4320"/>
+        </w:tabs>
+        <w:ind w:left="4320" w:hanging="360"/>
+      </w:pPr>
+      <w:rPr>
+        <w:rFonts w:ascii="Wingdings" w:hAnsi="Wingdings" w:hint="default"/>
+        <w:sz w:val="20"/>
+      </w:rPr>
+    </w:lvl>
+    <w:lvl w:ilvl="6" w:tentative="1">
+      <w:start w:val="1"/>
+      <w:numFmt w:val="bullet"/>
+      <w:lvlText w:val=""/>
+      <w:lvlJc w:val="left"/>
+      <w:pPr>
+        <w:tabs>
+          <w:tab w:val="num" w:pos="5040"/>
+        </w:tabs>
+        <w:ind w:left="5040" w:hanging="360"/>
+      </w:pPr>
+      <w:rPr>
+        <w:rFonts w:ascii="Wingdings" w:hAnsi="Wingdings" w:hint="default"/>
+        <w:sz w:val="20"/>
+      </w:rPr>
+    </w:lvl>
+    <w:lvl w:ilvl="7" w:tentative="1">
+      <w:start w:val="1"/>
+      <w:numFmt w:val="bullet"/>
+      <w:lvlText w:val=""/>
+      <w:lvlJc w:val="left"/>
+      <w:pPr>
+        <w:tabs>
+          <w:tab w:val="num" w:pos="5760"/>
+        </w:tabs>
+        <w:ind w:left="5760" w:hanging="360"/>
+      </w:pPr>
+      <w:rPr>
+        <w:rFonts w:ascii="Wingdings" w:hAnsi="Wingdings" w:hint="default"/>
+        <w:sz w:val="20"/>
+      </w:rPr>
+    </w:lvl>
+    <w:lvl w:ilvl="8" w:tentative="1">
+      <w:start w:val="1"/>
+      <w:numFmt w:val="bullet"/>
+      <w:lvlText w:val=""/>
+      <w:lvlJc w:val="left"/>
+      <w:pPr>
+        <w:tabs>
+          <w:tab w:val="num" w:pos="6480"/>
+        </w:tabs>
+        <w:ind w:left="6480" w:hanging="360"/>
+      </w:pPr>
+      <w:rPr>
+        <w:rFonts w:ascii="Wingdings" w:hAnsi="Wingdings" w:hint="default"/>
+        <w:sz w:val="20"/>
+      </w:rPr>
+    </w:lvl>
+  </w:abstractNum>
+  <w:abstractNum w:abstractNumId="17" w15:restartNumberingAfterBreak="0">
+    <w:nsid w:val="5F586EA7"/>
+    <w:multiLevelType w:val="multilevel"/>
+    <w:tmpl w:val="9342D97C"/>
+    <w:lvl w:ilvl="0">
+      <w:start w:val="1"/>
+      <w:numFmt w:val="bullet"/>
+      <w:lvlText w:val=""/>
+      <w:lvlJc w:val="left"/>
+      <w:pPr>
+        <w:tabs>
+          <w:tab w:val="num" w:pos="720"/>
+        </w:tabs>
+        <w:ind w:left="720" w:hanging="360"/>
+      </w:pPr>
+      <w:rPr>
+        <w:rFonts w:ascii="Symbol" w:hAnsi="Symbol" w:hint="default"/>
+        <w:sz w:val="20"/>
+      </w:rPr>
+    </w:lvl>
+    <w:lvl w:ilvl="1" w:tentative="1">
+      <w:start w:val="1"/>
+      <w:numFmt w:val="bullet"/>
+      <w:lvlText w:val="o"/>
+      <w:lvlJc w:val="left"/>
+      <w:pPr>
+        <w:tabs>
+          <w:tab w:val="num" w:pos="1440"/>
+        </w:tabs>
+        <w:ind w:left="1440" w:hanging="360"/>
+      </w:pPr>
+      <w:rPr>
+        <w:rFonts w:ascii="Courier New" w:hAnsi="Courier New" w:hint="default"/>
+        <w:sz w:val="20"/>
+      </w:rPr>
+    </w:lvl>
+    <w:lvl w:ilvl="2" w:tentative="1">
+      <w:start w:val="1"/>
+      <w:numFmt w:val="bullet"/>
+      <w:lvlText w:val=""/>
+      <w:lvlJc w:val="left"/>
+      <w:pPr>
+        <w:tabs>
+          <w:tab w:val="num" w:pos="2160"/>
+        </w:tabs>
+        <w:ind w:left="2160" w:hanging="360"/>
+      </w:pPr>
+      <w:rPr>
+        <w:rFonts w:ascii="Wingdings" w:hAnsi="Wingdings" w:hint="default"/>
+        <w:sz w:val="20"/>
+      </w:rPr>
+    </w:lvl>
+    <w:lvl w:ilvl="3" w:tentative="1">
+      <w:start w:val="1"/>
+      <w:numFmt w:val="bullet"/>
+      <w:lvlText w:val=""/>
+      <w:lvlJc w:val="left"/>
+      <w:pPr>
+        <w:tabs>
+          <w:tab w:val="num" w:pos="2880"/>
+        </w:tabs>
+        <w:ind w:left="2880" w:hanging="360"/>
+      </w:pPr>
+      <w:rPr>
+        <w:rFonts w:ascii="Wingdings" w:hAnsi="Wingdings" w:hint="default"/>
+        <w:sz w:val="20"/>
+      </w:rPr>
+    </w:lvl>
+    <w:lvl w:ilvl="4" w:tentative="1">
+      <w:start w:val="1"/>
+      <w:numFmt w:val="bullet"/>
+      <w:lvlText w:val=""/>
+      <w:lvlJc w:val="left"/>
+      <w:pPr>
+        <w:tabs>
+          <w:tab w:val="num" w:pos="3600"/>
+        </w:tabs>
+        <w:ind w:left="3600" w:hanging="360"/>
+      </w:pPr>
+      <w:rPr>
+        <w:rFonts w:ascii="Wingdings" w:hAnsi="Wingdings" w:hint="default"/>
+        <w:sz w:val="20"/>
+      </w:rPr>
+    </w:lvl>
+    <w:lvl w:ilvl="5" w:tentative="1">
+      <w:start w:val="1"/>
+      <w:numFmt w:val="bullet"/>
+      <w:lvlText w:val=""/>
+      <w:lvlJc w:val="left"/>
+      <w:pPr>
+        <w:tabs>
+          <w:tab w:val="num" w:pos="4320"/>
+        </w:tabs>
+        <w:ind w:left="4320" w:hanging="360"/>
+      </w:pPr>
+      <w:rPr>
+        <w:rFonts w:ascii="Wingdings" w:hAnsi="Wingdings" w:hint="default"/>
+        <w:sz w:val="20"/>
+      </w:rPr>
+    </w:lvl>
+    <w:lvl w:ilvl="6" w:tentative="1">
+      <w:start w:val="1"/>
+      <w:numFmt w:val="bullet"/>
+      <w:lvlText w:val=""/>
+      <w:lvlJc w:val="left"/>
+      <w:pPr>
+        <w:tabs>
+          <w:tab w:val="num" w:pos="5040"/>
+        </w:tabs>
+        <w:ind w:left="5040" w:hanging="360"/>
+      </w:pPr>
+      <w:rPr>
+        <w:rFonts w:ascii="Wingdings" w:hAnsi="Wingdings" w:hint="default"/>
+        <w:sz w:val="20"/>
+      </w:rPr>
+    </w:lvl>
+    <w:lvl w:ilvl="7" w:tentative="1">
+      <w:start w:val="1"/>
+      <w:numFmt w:val="bullet"/>
+      <w:lvlText w:val=""/>
+      <w:lvlJc w:val="left"/>
+      <w:pPr>
+        <w:tabs>
+          <w:tab w:val="num" w:pos="5760"/>
+        </w:tabs>
+        <w:ind w:left="5760" w:hanging="360"/>
+      </w:pPr>
+      <w:rPr>
+        <w:rFonts w:ascii="Wingdings" w:hAnsi="Wingdings" w:hint="default"/>
+        <w:sz w:val="20"/>
+      </w:rPr>
+    </w:lvl>
+    <w:lvl w:ilvl="8" w:tentative="1">
+      <w:start w:val="1"/>
+      <w:numFmt w:val="bullet"/>
+      <w:lvlText w:val=""/>
+      <w:lvlJc w:val="left"/>
+      <w:pPr>
+        <w:tabs>
+          <w:tab w:val="num" w:pos="6480"/>
+        </w:tabs>
+        <w:ind w:left="6480" w:hanging="360"/>
+      </w:pPr>
+      <w:rPr>
+        <w:rFonts w:ascii="Wingdings" w:hAnsi="Wingdings" w:hint="default"/>
+        <w:sz w:val="20"/>
+      </w:rPr>
+    </w:lvl>
+  </w:abstractNum>
+  <w:abstractNum w:abstractNumId="18" w15:restartNumberingAfterBreak="0">
+    <w:nsid w:val="5FDB0D60"/>
+    <w:multiLevelType w:val="multilevel"/>
+    <w:tmpl w:val="AA96E884"/>
+    <w:lvl w:ilvl="0">
+      <w:start w:val="1"/>
+      <w:numFmt w:val="bullet"/>
+      <w:lvlText w:val=""/>
+      <w:lvlJc w:val="left"/>
+      <w:pPr>
+        <w:tabs>
+          <w:tab w:val="num" w:pos="720"/>
+        </w:tabs>
+        <w:ind w:left="720" w:hanging="360"/>
+      </w:pPr>
+      <w:rPr>
+        <w:rFonts w:ascii="Symbol" w:hAnsi="Symbol" w:hint="default"/>
+        <w:sz w:val="20"/>
+      </w:rPr>
+    </w:lvl>
+    <w:lvl w:ilvl="1" w:tentative="1">
+      <w:start w:val="1"/>
+      <w:numFmt w:val="bullet"/>
+      <w:lvlText w:val="o"/>
+      <w:lvlJc w:val="left"/>
+      <w:pPr>
+        <w:tabs>
+          <w:tab w:val="num" w:pos="1440"/>
+        </w:tabs>
+        <w:ind w:left="1440" w:hanging="360"/>
+      </w:pPr>
+      <w:rPr>
+        <w:rFonts w:ascii="Courier New" w:hAnsi="Courier New" w:hint="default"/>
+        <w:sz w:val="20"/>
+      </w:rPr>
+    </w:lvl>
+    <w:lvl w:ilvl="2" w:tentative="1">
+      <w:start w:val="1"/>
+      <w:numFmt w:val="bullet"/>
+      <w:lvlText w:val=""/>
+      <w:lvlJc w:val="left"/>
+      <w:pPr>
+        <w:tabs>
+          <w:tab w:val="num" w:pos="2160"/>
+        </w:tabs>
+        <w:ind w:left="2160" w:hanging="360"/>
+      </w:pPr>
+      <w:rPr>
+        <w:rFonts w:ascii="Wingdings" w:hAnsi="Wingdings" w:hint="default"/>
+        <w:sz w:val="20"/>
+      </w:rPr>
+    </w:lvl>
+    <w:lvl w:ilvl="3" w:tentative="1">
+      <w:start w:val="1"/>
+      <w:numFmt w:val="bullet"/>
+      <w:lvlText w:val=""/>
+      <w:lvlJc w:val="left"/>
+      <w:pPr>
+        <w:tabs>
+          <w:tab w:val="num" w:pos="2880"/>
+        </w:tabs>
+        <w:ind w:left="2880" w:hanging="360"/>
+      </w:pPr>
+      <w:rPr>
+        <w:rFonts w:ascii="Wingdings" w:hAnsi="Wingdings" w:hint="default"/>
+        <w:sz w:val="20"/>
+      </w:rPr>
+    </w:lvl>
+    <w:lvl w:ilvl="4" w:tentative="1">
+      <w:start w:val="1"/>
+      <w:numFmt w:val="bullet"/>
+      <w:lvlText w:val=""/>
+      <w:lvlJc w:val="left"/>
+      <w:pPr>
+        <w:tabs>
+          <w:tab w:val="num" w:pos="3600"/>
+        </w:tabs>
+        <w:ind w:left="3600" w:hanging="360"/>
+      </w:pPr>
+      <w:rPr>
+        <w:rFonts w:ascii="Wingdings" w:hAnsi="Wingdings" w:hint="default"/>
+        <w:sz w:val="20"/>
+      </w:rPr>
+    </w:lvl>
+    <w:lvl w:ilvl="5" w:tentative="1">
+      <w:start w:val="1"/>
+      <w:numFmt w:val="bullet"/>
+      <w:lvlText w:val=""/>
+      <w:lvlJc w:val="left"/>
+      <w:pPr>
+        <w:tabs>
+          <w:tab w:val="num" w:pos="4320"/>
+        </w:tabs>
+        <w:ind w:left="4320" w:hanging="360"/>
+      </w:pPr>
+      <w:rPr>
+        <w:rFonts w:ascii="Wingdings" w:hAnsi="Wingdings" w:hint="default"/>
+        <w:sz w:val="20"/>
+      </w:rPr>
+    </w:lvl>
+    <w:lvl w:ilvl="6" w:tentative="1">
+      <w:start w:val="1"/>
+      <w:numFmt w:val="bullet"/>
+      <w:lvlText w:val=""/>
+      <w:lvlJc w:val="left"/>
+      <w:pPr>
+        <w:tabs>
+          <w:tab w:val="num" w:pos="5040"/>
+        </w:tabs>
+        <w:ind w:left="5040" w:hanging="360"/>
+      </w:pPr>
+      <w:rPr>
+        <w:rFonts w:ascii="Wingdings" w:hAnsi="Wingdings" w:hint="default"/>
+        <w:sz w:val="20"/>
+      </w:rPr>
+    </w:lvl>
+    <w:lvl w:ilvl="7" w:tentative="1">
+      <w:start w:val="1"/>
+      <w:numFmt w:val="bullet"/>
+      <w:lvlText w:val=""/>
+      <w:lvlJc w:val="left"/>
+      <w:pPr>
+        <w:tabs>
+          <w:tab w:val="num" w:pos="5760"/>
+        </w:tabs>
+        <w:ind w:left="5760" w:hanging="360"/>
+      </w:pPr>
+      <w:rPr>
+        <w:rFonts w:ascii="Wingdings" w:hAnsi="Wingdings" w:hint="default"/>
+        <w:sz w:val="20"/>
+      </w:rPr>
+    </w:lvl>
+    <w:lvl w:ilvl="8" w:tentative="1">
+      <w:start w:val="1"/>
+      <w:numFmt w:val="bullet"/>
+      <w:lvlText w:val=""/>
+      <w:lvlJc w:val="left"/>
+      <w:pPr>
+        <w:tabs>
+          <w:tab w:val="num" w:pos="6480"/>
+        </w:tabs>
+        <w:ind w:left="6480" w:hanging="360"/>
+      </w:pPr>
+      <w:rPr>
+        <w:rFonts w:ascii="Wingdings" w:hAnsi="Wingdings" w:hint="default"/>
+        <w:sz w:val="20"/>
+      </w:rPr>
+    </w:lvl>
+  </w:abstractNum>
+  <w:abstractNum w:abstractNumId="19" w15:restartNumberingAfterBreak="0">
     <w:nsid w:val="677F43A6"/>
     <w:multiLevelType w:val="multilevel"/>
     <w:tmpl w:val="B928E2F8"/>
@@ -3254,7 +5039,7 @@
       </w:rPr>
     </w:lvl>
   </w:abstractNum>
-  <w:abstractNum w:abstractNumId="13" w15:restartNumberingAfterBreak="0">
+  <w:abstractNum w:abstractNumId="20" w15:restartNumberingAfterBreak="0">
     <w:nsid w:val="68943626"/>
     <w:multiLevelType w:val="multilevel"/>
     <w:tmpl w:val="35F09D26"/>
@@ -3403,7 +5188,7 @@
       </w:rPr>
     </w:lvl>
   </w:abstractNum>
-  <w:abstractNum w:abstractNumId="14" w15:restartNumberingAfterBreak="0">
+  <w:abstractNum w:abstractNumId="21" w15:restartNumberingAfterBreak="0">
     <w:nsid w:val="6A9233C7"/>
     <w:multiLevelType w:val="multilevel"/>
     <w:tmpl w:val="B928E2F8"/>
@@ -3552,7 +5337,454 @@
       </w:rPr>
     </w:lvl>
   </w:abstractNum>
-  <w:abstractNum w:abstractNumId="15" w15:restartNumberingAfterBreak="0">
+  <w:abstractNum w:abstractNumId="22" w15:restartNumberingAfterBreak="0">
+    <w:nsid w:val="6B7D740E"/>
+    <w:multiLevelType w:val="multilevel"/>
+    <w:tmpl w:val="FC841DA2"/>
+    <w:lvl w:ilvl="0">
+      <w:start w:val="1"/>
+      <w:numFmt w:val="bullet"/>
+      <w:lvlText w:val=""/>
+      <w:lvlJc w:val="left"/>
+      <w:pPr>
+        <w:tabs>
+          <w:tab w:val="num" w:pos="720"/>
+        </w:tabs>
+        <w:ind w:left="720" w:hanging="360"/>
+      </w:pPr>
+      <w:rPr>
+        <w:rFonts w:ascii="Symbol" w:hAnsi="Symbol" w:hint="default"/>
+        <w:sz w:val="20"/>
+      </w:rPr>
+    </w:lvl>
+    <w:lvl w:ilvl="1" w:tentative="1">
+      <w:start w:val="1"/>
+      <w:numFmt w:val="bullet"/>
+      <w:lvlText w:val="o"/>
+      <w:lvlJc w:val="left"/>
+      <w:pPr>
+        <w:tabs>
+          <w:tab w:val="num" w:pos="1440"/>
+        </w:tabs>
+        <w:ind w:left="1440" w:hanging="360"/>
+      </w:pPr>
+      <w:rPr>
+        <w:rFonts w:ascii="Courier New" w:hAnsi="Courier New" w:hint="default"/>
+        <w:sz w:val="20"/>
+      </w:rPr>
+    </w:lvl>
+    <w:lvl w:ilvl="2" w:tentative="1">
+      <w:start w:val="1"/>
+      <w:numFmt w:val="bullet"/>
+      <w:lvlText w:val=""/>
+      <w:lvlJc w:val="left"/>
+      <w:pPr>
+        <w:tabs>
+          <w:tab w:val="num" w:pos="2160"/>
+        </w:tabs>
+        <w:ind w:left="2160" w:hanging="360"/>
+      </w:pPr>
+      <w:rPr>
+        <w:rFonts w:ascii="Wingdings" w:hAnsi="Wingdings" w:hint="default"/>
+        <w:sz w:val="20"/>
+      </w:rPr>
+    </w:lvl>
+    <w:lvl w:ilvl="3" w:tentative="1">
+      <w:start w:val="1"/>
+      <w:numFmt w:val="bullet"/>
+      <w:lvlText w:val=""/>
+      <w:lvlJc w:val="left"/>
+      <w:pPr>
+        <w:tabs>
+          <w:tab w:val="num" w:pos="2880"/>
+        </w:tabs>
+        <w:ind w:left="2880" w:hanging="360"/>
+      </w:pPr>
+      <w:rPr>
+        <w:rFonts w:ascii="Wingdings" w:hAnsi="Wingdings" w:hint="default"/>
+        <w:sz w:val="20"/>
+      </w:rPr>
+    </w:lvl>
+    <w:lvl w:ilvl="4" w:tentative="1">
+      <w:start w:val="1"/>
+      <w:numFmt w:val="bullet"/>
+      <w:lvlText w:val=""/>
+      <w:lvlJc w:val="left"/>
+      <w:pPr>
+        <w:tabs>
+          <w:tab w:val="num" w:pos="3600"/>
+        </w:tabs>
+        <w:ind w:left="3600" w:hanging="360"/>
+      </w:pPr>
+      <w:rPr>
+        <w:rFonts w:ascii="Wingdings" w:hAnsi="Wingdings" w:hint="default"/>
+        <w:sz w:val="20"/>
+      </w:rPr>
+    </w:lvl>
+    <w:lvl w:ilvl="5" w:tentative="1">
+      <w:start w:val="1"/>
+      <w:numFmt w:val="bullet"/>
+      <w:lvlText w:val=""/>
+      <w:lvlJc w:val="left"/>
+      <w:pPr>
+        <w:tabs>
+          <w:tab w:val="num" w:pos="4320"/>
+        </w:tabs>
+        <w:ind w:left="4320" w:hanging="360"/>
+      </w:pPr>
+      <w:rPr>
+        <w:rFonts w:ascii="Wingdings" w:hAnsi="Wingdings" w:hint="default"/>
+        <w:sz w:val="20"/>
+      </w:rPr>
+    </w:lvl>
+    <w:lvl w:ilvl="6" w:tentative="1">
+      <w:start w:val="1"/>
+      <w:numFmt w:val="bullet"/>
+      <w:lvlText w:val=""/>
+      <w:lvlJc w:val="left"/>
+      <w:pPr>
+        <w:tabs>
+          <w:tab w:val="num" w:pos="5040"/>
+        </w:tabs>
+        <w:ind w:left="5040" w:hanging="360"/>
+      </w:pPr>
+      <w:rPr>
+        <w:rFonts w:ascii="Wingdings" w:hAnsi="Wingdings" w:hint="default"/>
+        <w:sz w:val="20"/>
+      </w:rPr>
+    </w:lvl>
+    <w:lvl w:ilvl="7" w:tentative="1">
+      <w:start w:val="1"/>
+      <w:numFmt w:val="bullet"/>
+      <w:lvlText w:val=""/>
+      <w:lvlJc w:val="left"/>
+      <w:pPr>
+        <w:tabs>
+          <w:tab w:val="num" w:pos="5760"/>
+        </w:tabs>
+        <w:ind w:left="5760" w:hanging="360"/>
+      </w:pPr>
+      <w:rPr>
+        <w:rFonts w:ascii="Wingdings" w:hAnsi="Wingdings" w:hint="default"/>
+        <w:sz w:val="20"/>
+      </w:rPr>
+    </w:lvl>
+    <w:lvl w:ilvl="8" w:tentative="1">
+      <w:start w:val="1"/>
+      <w:numFmt w:val="bullet"/>
+      <w:lvlText w:val=""/>
+      <w:lvlJc w:val="left"/>
+      <w:pPr>
+        <w:tabs>
+          <w:tab w:val="num" w:pos="6480"/>
+        </w:tabs>
+        <w:ind w:left="6480" w:hanging="360"/>
+      </w:pPr>
+      <w:rPr>
+        <w:rFonts w:ascii="Wingdings" w:hAnsi="Wingdings" w:hint="default"/>
+        <w:sz w:val="20"/>
+      </w:rPr>
+    </w:lvl>
+  </w:abstractNum>
+  <w:abstractNum w:abstractNumId="23" w15:restartNumberingAfterBreak="0">
+    <w:nsid w:val="722C5784"/>
+    <w:multiLevelType w:val="multilevel"/>
+    <w:tmpl w:val="6D12B6DE"/>
+    <w:lvl w:ilvl="0">
+      <w:start w:val="1"/>
+      <w:numFmt w:val="bullet"/>
+      <w:lvlText w:val=""/>
+      <w:lvlJc w:val="left"/>
+      <w:pPr>
+        <w:tabs>
+          <w:tab w:val="num" w:pos="720"/>
+        </w:tabs>
+        <w:ind w:left="720" w:hanging="360"/>
+      </w:pPr>
+      <w:rPr>
+        <w:rFonts w:ascii="Symbol" w:hAnsi="Symbol" w:hint="default"/>
+        <w:sz w:val="20"/>
+      </w:rPr>
+    </w:lvl>
+    <w:lvl w:ilvl="1" w:tentative="1">
+      <w:start w:val="1"/>
+      <w:numFmt w:val="bullet"/>
+      <w:lvlText w:val="o"/>
+      <w:lvlJc w:val="left"/>
+      <w:pPr>
+        <w:tabs>
+          <w:tab w:val="num" w:pos="1440"/>
+        </w:tabs>
+        <w:ind w:left="1440" w:hanging="360"/>
+      </w:pPr>
+      <w:rPr>
+        <w:rFonts w:ascii="Courier New" w:hAnsi="Courier New" w:hint="default"/>
+        <w:sz w:val="20"/>
+      </w:rPr>
+    </w:lvl>
+    <w:lvl w:ilvl="2" w:tentative="1">
+      <w:start w:val="1"/>
+      <w:numFmt w:val="bullet"/>
+      <w:lvlText w:val=""/>
+      <w:lvlJc w:val="left"/>
+      <w:pPr>
+        <w:tabs>
+          <w:tab w:val="num" w:pos="2160"/>
+        </w:tabs>
+        <w:ind w:left="2160" w:hanging="360"/>
+      </w:pPr>
+      <w:rPr>
+        <w:rFonts w:ascii="Wingdings" w:hAnsi="Wingdings" w:hint="default"/>
+        <w:sz w:val="20"/>
+      </w:rPr>
+    </w:lvl>
+    <w:lvl w:ilvl="3" w:tentative="1">
+      <w:start w:val="1"/>
+      <w:numFmt w:val="bullet"/>
+      <w:lvlText w:val=""/>
+      <w:lvlJc w:val="left"/>
+      <w:pPr>
+        <w:tabs>
+          <w:tab w:val="num" w:pos="2880"/>
+        </w:tabs>
+        <w:ind w:left="2880" w:hanging="360"/>
+      </w:pPr>
+      <w:rPr>
+        <w:rFonts w:ascii="Wingdings" w:hAnsi="Wingdings" w:hint="default"/>
+        <w:sz w:val="20"/>
+      </w:rPr>
+    </w:lvl>
+    <w:lvl w:ilvl="4" w:tentative="1">
+      <w:start w:val="1"/>
+      <w:numFmt w:val="bullet"/>
+      <w:lvlText w:val=""/>
+      <w:lvlJc w:val="left"/>
+      <w:pPr>
+        <w:tabs>
+          <w:tab w:val="num" w:pos="3600"/>
+        </w:tabs>
+        <w:ind w:left="3600" w:hanging="360"/>
+      </w:pPr>
+      <w:rPr>
+        <w:rFonts w:ascii="Wingdings" w:hAnsi="Wingdings" w:hint="default"/>
+        <w:sz w:val="20"/>
+      </w:rPr>
+    </w:lvl>
+    <w:lvl w:ilvl="5" w:tentative="1">
+      <w:start w:val="1"/>
+      <w:numFmt w:val="bullet"/>
+      <w:lvlText w:val=""/>
+      <w:lvlJc w:val="left"/>
+      <w:pPr>
+        <w:tabs>
+          <w:tab w:val="num" w:pos="4320"/>
+        </w:tabs>
+        <w:ind w:left="4320" w:hanging="360"/>
+      </w:pPr>
+      <w:rPr>
+        <w:rFonts w:ascii="Wingdings" w:hAnsi="Wingdings" w:hint="default"/>
+        <w:sz w:val="20"/>
+      </w:rPr>
+    </w:lvl>
+    <w:lvl w:ilvl="6" w:tentative="1">
+      <w:start w:val="1"/>
+      <w:numFmt w:val="bullet"/>
+      <w:lvlText w:val=""/>
+      <w:lvlJc w:val="left"/>
+      <w:pPr>
+        <w:tabs>
+          <w:tab w:val="num" w:pos="5040"/>
+        </w:tabs>
+        <w:ind w:left="5040" w:hanging="360"/>
+      </w:pPr>
+      <w:rPr>
+        <w:rFonts w:ascii="Wingdings" w:hAnsi="Wingdings" w:hint="default"/>
+        <w:sz w:val="20"/>
+      </w:rPr>
+    </w:lvl>
+    <w:lvl w:ilvl="7" w:tentative="1">
+      <w:start w:val="1"/>
+      <w:numFmt w:val="bullet"/>
+      <w:lvlText w:val=""/>
+      <w:lvlJc w:val="left"/>
+      <w:pPr>
+        <w:tabs>
+          <w:tab w:val="num" w:pos="5760"/>
+        </w:tabs>
+        <w:ind w:left="5760" w:hanging="360"/>
+      </w:pPr>
+      <w:rPr>
+        <w:rFonts w:ascii="Wingdings" w:hAnsi="Wingdings" w:hint="default"/>
+        <w:sz w:val="20"/>
+      </w:rPr>
+    </w:lvl>
+    <w:lvl w:ilvl="8" w:tentative="1">
+      <w:start w:val="1"/>
+      <w:numFmt w:val="bullet"/>
+      <w:lvlText w:val=""/>
+      <w:lvlJc w:val="left"/>
+      <w:pPr>
+        <w:tabs>
+          <w:tab w:val="num" w:pos="6480"/>
+        </w:tabs>
+        <w:ind w:left="6480" w:hanging="360"/>
+      </w:pPr>
+      <w:rPr>
+        <w:rFonts w:ascii="Wingdings" w:hAnsi="Wingdings" w:hint="default"/>
+        <w:sz w:val="20"/>
+      </w:rPr>
+    </w:lvl>
+  </w:abstractNum>
+  <w:abstractNum w:abstractNumId="24" w15:restartNumberingAfterBreak="0">
+    <w:nsid w:val="7CC2769F"/>
+    <w:multiLevelType w:val="multilevel"/>
+    <w:tmpl w:val="03041A62"/>
+    <w:lvl w:ilvl="0">
+      <w:start w:val="1"/>
+      <w:numFmt w:val="bullet"/>
+      <w:lvlText w:val=""/>
+      <w:lvlJc w:val="left"/>
+      <w:pPr>
+        <w:tabs>
+          <w:tab w:val="num" w:pos="720"/>
+        </w:tabs>
+        <w:ind w:left="720" w:hanging="360"/>
+      </w:pPr>
+      <w:rPr>
+        <w:rFonts w:ascii="Symbol" w:hAnsi="Symbol" w:hint="default"/>
+        <w:sz w:val="20"/>
+      </w:rPr>
+    </w:lvl>
+    <w:lvl w:ilvl="1" w:tentative="1">
+      <w:start w:val="1"/>
+      <w:numFmt w:val="bullet"/>
+      <w:lvlText w:val="o"/>
+      <w:lvlJc w:val="left"/>
+      <w:pPr>
+        <w:tabs>
+          <w:tab w:val="num" w:pos="1440"/>
+        </w:tabs>
+        <w:ind w:left="1440" w:hanging="360"/>
+      </w:pPr>
+      <w:rPr>
+        <w:rFonts w:ascii="Courier New" w:hAnsi="Courier New" w:hint="default"/>
+        <w:sz w:val="20"/>
+      </w:rPr>
+    </w:lvl>
+    <w:lvl w:ilvl="2" w:tentative="1">
+      <w:start w:val="1"/>
+      <w:numFmt w:val="bullet"/>
+      <w:lvlText w:val=""/>
+      <w:lvlJc w:val="left"/>
+      <w:pPr>
+        <w:tabs>
+          <w:tab w:val="num" w:pos="2160"/>
+        </w:tabs>
+        <w:ind w:left="2160" w:hanging="360"/>
+      </w:pPr>
+      <w:rPr>
+        <w:rFonts w:ascii="Wingdings" w:hAnsi="Wingdings" w:hint="default"/>
+        <w:sz w:val="20"/>
+      </w:rPr>
+    </w:lvl>
+    <w:lvl w:ilvl="3" w:tentative="1">
+      <w:start w:val="1"/>
+      <w:numFmt w:val="bullet"/>
+      <w:lvlText w:val=""/>
+      <w:lvlJc w:val="left"/>
+      <w:pPr>
+        <w:tabs>
+          <w:tab w:val="num" w:pos="2880"/>
+        </w:tabs>
+        <w:ind w:left="2880" w:hanging="360"/>
+      </w:pPr>
+      <w:rPr>
+        <w:rFonts w:ascii="Wingdings" w:hAnsi="Wingdings" w:hint="default"/>
+        <w:sz w:val="20"/>
+      </w:rPr>
+    </w:lvl>
+    <w:lvl w:ilvl="4" w:tentative="1">
+      <w:start w:val="1"/>
+      <w:numFmt w:val="bullet"/>
+      <w:lvlText w:val=""/>
+      <w:lvlJc w:val="left"/>
+      <w:pPr>
+        <w:tabs>
+          <w:tab w:val="num" w:pos="3600"/>
+        </w:tabs>
+        <w:ind w:left="3600" w:hanging="360"/>
+      </w:pPr>
+      <w:rPr>
+        <w:rFonts w:ascii="Wingdings" w:hAnsi="Wingdings" w:hint="default"/>
+        <w:sz w:val="20"/>
+      </w:rPr>
+    </w:lvl>
+    <w:lvl w:ilvl="5" w:tentative="1">
+      <w:start w:val="1"/>
+      <w:numFmt w:val="bullet"/>
+      <w:lvlText w:val=""/>
+      <w:lvlJc w:val="left"/>
+      <w:pPr>
+        <w:tabs>
+          <w:tab w:val="num" w:pos="4320"/>
+        </w:tabs>
+        <w:ind w:left="4320" w:hanging="360"/>
+      </w:pPr>
+      <w:rPr>
+        <w:rFonts w:ascii="Wingdings" w:hAnsi="Wingdings" w:hint="default"/>
+        <w:sz w:val="20"/>
+      </w:rPr>
+    </w:lvl>
+    <w:lvl w:ilvl="6" w:tentative="1">
+      <w:start w:val="1"/>
+      <w:numFmt w:val="bullet"/>
+      <w:lvlText w:val=""/>
+      <w:lvlJc w:val="left"/>
+      <w:pPr>
+        <w:tabs>
+          <w:tab w:val="num" w:pos="5040"/>
+        </w:tabs>
+        <w:ind w:left="5040" w:hanging="360"/>
+      </w:pPr>
+      <w:rPr>
+        <w:rFonts w:ascii="Wingdings" w:hAnsi="Wingdings" w:hint="default"/>
+        <w:sz w:val="20"/>
+      </w:rPr>
+    </w:lvl>
+    <w:lvl w:ilvl="7" w:tentative="1">
+      <w:start w:val="1"/>
+      <w:numFmt w:val="bullet"/>
+      <w:lvlText w:val=""/>
+      <w:lvlJc w:val="left"/>
+      <w:pPr>
+        <w:tabs>
+          <w:tab w:val="num" w:pos="5760"/>
+        </w:tabs>
+        <w:ind w:left="5760" w:hanging="360"/>
+      </w:pPr>
+      <w:rPr>
+        <w:rFonts w:ascii="Wingdings" w:hAnsi="Wingdings" w:hint="default"/>
+        <w:sz w:val="20"/>
+      </w:rPr>
+    </w:lvl>
+    <w:lvl w:ilvl="8" w:tentative="1">
+      <w:start w:val="1"/>
+      <w:numFmt w:val="bullet"/>
+      <w:lvlText w:val=""/>
+      <w:lvlJc w:val="left"/>
+      <w:pPr>
+        <w:tabs>
+          <w:tab w:val="num" w:pos="6480"/>
+        </w:tabs>
+        <w:ind w:left="6480" w:hanging="360"/>
+      </w:pPr>
+      <w:rPr>
+        <w:rFonts w:ascii="Wingdings" w:hAnsi="Wingdings" w:hint="default"/>
+        <w:sz w:val="20"/>
+      </w:rPr>
+    </w:lvl>
+  </w:abstractNum>
+  <w:abstractNum w:abstractNumId="25" w15:restartNumberingAfterBreak="0">
     <w:nsid w:val="7EFD719E"/>
     <w:multiLevelType w:val="multilevel"/>
     <w:tmpl w:val="B928E2F8"/>
@@ -3702,52 +5934,82 @@
     </w:lvl>
   </w:abstractNum>
   <w:num w:numId="1">
-    <w:abstractNumId w:val="4"/>
+    <w:abstractNumId w:val="5"/>
   </w:num>
   <w:num w:numId="2">
-    <w:abstractNumId w:val="13"/>
+    <w:abstractNumId w:val="20"/>
   </w:num>
   <w:num w:numId="3">
-    <w:abstractNumId w:val="12"/>
+    <w:abstractNumId w:val="19"/>
   </w:num>
   <w:num w:numId="4">
-    <w:abstractNumId w:val="15"/>
+    <w:abstractNumId w:val="25"/>
   </w:num>
   <w:num w:numId="5">
     <w:abstractNumId w:val="0"/>
   </w:num>
   <w:num w:numId="6">
-    <w:abstractNumId w:val="9"/>
+    <w:abstractNumId w:val="12"/>
   </w:num>
   <w:num w:numId="7">
-    <w:abstractNumId w:val="11"/>
+    <w:abstractNumId w:val="15"/>
   </w:num>
   <w:num w:numId="8">
-    <w:abstractNumId w:val="10"/>
+    <w:abstractNumId w:val="13"/>
   </w:num>
   <w:num w:numId="9">
-    <w:abstractNumId w:val="6"/>
+    <w:abstractNumId w:val="8"/>
   </w:num>
   <w:num w:numId="10">
     <w:abstractNumId w:val="1"/>
   </w:num>
   <w:num w:numId="11">
-    <w:abstractNumId w:val="7"/>
+    <w:abstractNumId w:val="9"/>
   </w:num>
   <w:num w:numId="12">
-    <w:abstractNumId w:val="8"/>
+    <w:abstractNumId w:val="11"/>
   </w:num>
   <w:num w:numId="13">
-    <w:abstractNumId w:val="14"/>
+    <w:abstractNumId w:val="21"/>
   </w:num>
   <w:num w:numId="14">
     <w:abstractNumId w:val="2"/>
   </w:num>
   <w:num w:numId="15">
-    <w:abstractNumId w:val="5"/>
+    <w:abstractNumId w:val="7"/>
   </w:num>
   <w:num w:numId="16">
     <w:abstractNumId w:val="3"/>
+  </w:num>
+  <w:num w:numId="17">
+    <w:abstractNumId w:val="14"/>
+  </w:num>
+  <w:num w:numId="18">
+    <w:abstractNumId w:val="24"/>
+  </w:num>
+  <w:num w:numId="19">
+    <w:abstractNumId w:val="10"/>
+  </w:num>
+  <w:num w:numId="20">
+    <w:abstractNumId w:val="23"/>
+  </w:num>
+  <w:num w:numId="21">
+    <w:abstractNumId w:val="22"/>
+  </w:num>
+  <w:num w:numId="22">
+    <w:abstractNumId w:val="4"/>
+  </w:num>
+  <w:num w:numId="23">
+    <w:abstractNumId w:val="16"/>
+  </w:num>
+  <w:num w:numId="24">
+    <w:abstractNumId w:val="6"/>
+  </w:num>
+  <w:num w:numId="25">
+    <w:abstractNumId w:val="18"/>
+  </w:num>
+  <w:num w:numId="26">
+    <w:abstractNumId w:val="17"/>
   </w:num>
 </w:numbering>
 </file>

</xml_diff>

<commit_message>
Agrego casos de pruebas funcionales y modificaciones de criterios
</commit_message>
<xml_diff>
--- a/Epica_historias_usuarios/historias_usuarios.docx
+++ b/Epica_historias_usuarios/historias_usuarios.docx
@@ -4,7 +4,30 @@
   <w:body>
     <w:p>
       <w:pPr>
+        <w:spacing w:after="0" w:line="240" w:lineRule="auto"/>
+        <w:rPr>
+          <w:rFonts w:ascii="Times New Roman" w:eastAsia="Times New Roman" w:hAnsi="Times New Roman" w:cs="Times New Roman"/>
+          <w:sz w:val="24"/>
+          <w:szCs w:val="24"/>
+          <w:lang w:eastAsia="es-AR"/>
+        </w:rPr>
+      </w:pPr>
+    </w:p>
+    <w:p>
+      <w:pPr>
+        <w:spacing w:after="0" w:line="240" w:lineRule="auto"/>
+        <w:rPr>
+          <w:rFonts w:ascii="Times New Roman" w:eastAsia="Times New Roman" w:hAnsi="Times New Roman" w:cs="Times New Roman"/>
+          <w:sz w:val="24"/>
+          <w:szCs w:val="24"/>
+          <w:lang w:eastAsia="es-AR"/>
+        </w:rPr>
+      </w:pPr>
+    </w:p>
+    <w:p>
+      <w:pPr>
         <w:spacing w:before="240" w:after="0" w:line="240" w:lineRule="auto"/>
+        <w:jc w:val="center"/>
         <w:rPr>
           <w:rFonts w:ascii="Times New Roman" w:eastAsia="Times New Roman" w:hAnsi="Times New Roman" w:cs="Times New Roman"/>
           <w:sz w:val="24"/>
@@ -18,11 +41,11 @@
           <w:b/>
           <w:bCs/>
           <w:color w:val="000000"/>
-          <w:sz w:val="30"/>
-          <w:szCs w:val="30"/>
-          <w:lang w:eastAsia="es-AR"/>
-        </w:rPr>
-        <w:t>Épica de usuarios: historias y criterios de aceptación</w:t>
+          <w:sz w:val="26"/>
+          <w:szCs w:val="26"/>
+          <w:lang w:eastAsia="es-AR"/>
+        </w:rPr>
+        <w:t>ÈPICA DE USUARIOS: HISTORIAS Y CRITERIOS DE ACEPTACIÓN</w:t>
       </w:r>
     </w:p>
     <w:p>
@@ -54,7 +77,7 @@
           <w:szCs w:val="24"/>
           <w:lang w:eastAsia="es-AR"/>
         </w:rPr>
-        <w:t>Como usuario de la App Instagram Lite, me gustaría acceder a contenidos reales y entretenidos, disfrutar de una experiencia fluida, que me permita interactuar con otros a la vez, ahorrar espacio en mi dispositivo móvil y mantener un bajo consumo de datos.</w:t>
+        <w:t>Como usuario de la App Instagram Lite, me gustaría acceder a contenidos actuales y entretenidos, disfrutar de una experiencia fluida, que me permita interactuar con otros, a la vez; poder ahorrar espacio en mi dispositivo móvil y mantener el menor consumo de datos posible.</w:t>
       </w:r>
     </w:p>
     <w:p>
@@ -81,6 +104,7 @@
     <w:p>
       <w:pPr>
         <w:spacing w:before="240" w:after="0" w:line="240" w:lineRule="auto"/>
+        <w:jc w:val="center"/>
         <w:rPr>
           <w:rFonts w:ascii="Times New Roman" w:eastAsia="Times New Roman" w:hAnsi="Times New Roman" w:cs="Times New Roman"/>
           <w:sz w:val="24"/>
@@ -98,12 +122,12 @@
           <w:szCs w:val="24"/>
           <w:lang w:eastAsia="es-AR"/>
         </w:rPr>
-        <w:t>Historias de usuario posibles:</w:t>
-      </w:r>
-    </w:p>
-    <w:p>
-      <w:pPr>
-        <w:spacing w:after="240" w:line="240" w:lineRule="auto"/>
+        <w:t>HISTORIAS DE USUARIOS POSIBLES</w:t>
+      </w:r>
+    </w:p>
+    <w:p>
+      <w:pPr>
+        <w:spacing w:after="0" w:line="240" w:lineRule="auto"/>
         <w:rPr>
           <w:rFonts w:ascii="Times New Roman" w:eastAsia="Times New Roman" w:hAnsi="Times New Roman" w:cs="Times New Roman"/>
           <w:sz w:val="24"/>
@@ -139,7 +163,7 @@
       <w:pPr>
         <w:numPr>
           <w:ilvl w:val="0"/>
-          <w:numId w:val="17"/>
+          <w:numId w:val="27"/>
         </w:numPr>
         <w:spacing w:before="240" w:after="0" w:line="240" w:lineRule="auto"/>
         <w:textAlignment w:val="baseline"/>
@@ -218,14 +242,14 @@
           <w:szCs w:val="24"/>
           <w:lang w:eastAsia="es-AR"/>
         </w:rPr>
-        <w:t>2</w:t>
+        <w:t>2.</w:t>
       </w:r>
     </w:p>
     <w:p>
       <w:pPr>
         <w:numPr>
           <w:ilvl w:val="0"/>
-          <w:numId w:val="18"/>
+          <w:numId w:val="28"/>
         </w:numPr>
         <w:spacing w:after="0" w:line="240" w:lineRule="auto"/>
         <w:textAlignment w:val="baseline"/>
@@ -249,28 +273,28 @@
           <w:szCs w:val="24"/>
           <w:lang w:eastAsia="es-AR"/>
         </w:rPr>
-        <w:t>Menos espacio de almacenamiento:</w:t>
-      </w:r>
-    </w:p>
-    <w:p>
-      <w:pPr>
-        <w:spacing w:after="0" w:line="240" w:lineRule="auto"/>
-        <w:rPr>
-          <w:rFonts w:ascii="Times New Roman" w:eastAsia="Times New Roman" w:hAnsi="Times New Roman" w:cs="Times New Roman"/>
-          <w:sz w:val="24"/>
-          <w:szCs w:val="24"/>
-          <w:lang w:eastAsia="es-AR"/>
-        </w:rPr>
-      </w:pPr>
-      <w:r>
-        <w:rPr>
-          <w:rFonts w:ascii="Arial" w:eastAsia="Times New Roman" w:hAnsi="Arial" w:cs="Arial"/>
-          <w:color w:val="000000"/>
-          <w:sz w:val="24"/>
-          <w:szCs w:val="24"/>
-          <w:lang w:eastAsia="es-AR"/>
-        </w:rPr>
-        <w:t>Como usuario, quiero que la App ocupe menos espacio de memoria en mi dispositivo móvil para optimizar mejor mis demás archivos. </w:t>
+        <w:t>Menor espacio de almacenamiento:</w:t>
+      </w:r>
+    </w:p>
+    <w:p>
+      <w:pPr>
+        <w:spacing w:after="0" w:line="240" w:lineRule="auto"/>
+        <w:rPr>
+          <w:rFonts w:ascii="Times New Roman" w:eastAsia="Times New Roman" w:hAnsi="Times New Roman" w:cs="Times New Roman"/>
+          <w:sz w:val="24"/>
+          <w:szCs w:val="24"/>
+          <w:lang w:eastAsia="es-AR"/>
+        </w:rPr>
+      </w:pPr>
+      <w:r>
+        <w:rPr>
+          <w:rFonts w:ascii="Arial" w:eastAsia="Times New Roman" w:hAnsi="Arial" w:cs="Arial"/>
+          <w:color w:val="000000"/>
+          <w:sz w:val="24"/>
+          <w:szCs w:val="24"/>
+          <w:lang w:eastAsia="es-AR"/>
+        </w:rPr>
+        <w:t>Como usuario, quiero que la App ocupe menos espacio de memoria, para optimizar el rendimiento de mi dispositivo móvil.</w:t>
       </w:r>
     </w:p>
     <w:p>
@@ -304,7 +328,7 @@
           <w:szCs w:val="24"/>
           <w:lang w:eastAsia="es-AR"/>
         </w:rPr>
-        <w:t>3</w:t>
+        <w:t>3.</w:t>
       </w:r>
     </w:p>
     <w:p>
@@ -331,7 +355,7 @@
       <w:pPr>
         <w:numPr>
           <w:ilvl w:val="0"/>
-          <w:numId w:val="19"/>
+          <w:numId w:val="29"/>
         </w:numPr>
         <w:spacing w:after="0" w:line="240" w:lineRule="auto"/>
         <w:textAlignment w:val="baseline"/>
@@ -355,7 +379,7 @@
           <w:szCs w:val="24"/>
           <w:lang w:eastAsia="es-AR"/>
         </w:rPr>
-        <w:t>Sugerencia de bùsqueda:</w:t>
+        <w:t>Sugerencia de búsqueda:</w:t>
       </w:r>
     </w:p>
     <w:p>
@@ -399,14 +423,14 @@
           <w:szCs w:val="24"/>
           <w:lang w:eastAsia="es-AR"/>
         </w:rPr>
-        <w:t>4</w:t>
+        <w:t>4.</w:t>
       </w:r>
     </w:p>
     <w:p>
       <w:pPr>
         <w:numPr>
           <w:ilvl w:val="0"/>
-          <w:numId w:val="20"/>
+          <w:numId w:val="30"/>
         </w:numPr>
         <w:spacing w:after="240" w:line="240" w:lineRule="auto"/>
         <w:textAlignment w:val="baseline"/>
@@ -451,7 +475,27 @@
           <w:szCs w:val="24"/>
           <w:lang w:eastAsia="es-AR"/>
         </w:rPr>
-        <w:t>Como usuario, quiero seguir las cuentas que  me interesan desde el feed.</w:t>
+        <w:t>Como usuario,</w:t>
+      </w:r>
+      <w:r>
+        <w:rPr>
+          <w:rFonts w:ascii="Arial" w:eastAsia="Times New Roman" w:hAnsi="Arial" w:cs="Arial"/>
+          <w:color w:val="000000"/>
+          <w:sz w:val="24"/>
+          <w:szCs w:val="24"/>
+          <w:lang w:eastAsia="es-AR"/>
+        </w:rPr>
+        <w:t xml:space="preserve"> quiero seguir las cuentas que </w:t>
+      </w:r>
+      <w:r>
+        <w:rPr>
+          <w:rFonts w:ascii="Arial" w:eastAsia="Times New Roman" w:hAnsi="Arial" w:cs="Arial"/>
+          <w:color w:val="000000"/>
+          <w:sz w:val="24"/>
+          <w:szCs w:val="24"/>
+          <w:lang w:eastAsia="es-AR"/>
+        </w:rPr>
+        <w:t>me interesan desde el feed.</w:t>
       </w:r>
     </w:p>
     <w:p>
@@ -474,14 +518,14 @@
           <w:szCs w:val="24"/>
           <w:lang w:eastAsia="es-AR"/>
         </w:rPr>
-        <w:t>5</w:t>
+        <w:t>5.</w:t>
       </w:r>
     </w:p>
     <w:p>
       <w:pPr>
         <w:numPr>
           <w:ilvl w:val="0"/>
-          <w:numId w:val="21"/>
+          <w:numId w:val="31"/>
         </w:numPr>
         <w:spacing w:after="240" w:line="240" w:lineRule="auto"/>
         <w:textAlignment w:val="baseline"/>
@@ -526,19 +570,8 @@
           <w:szCs w:val="24"/>
           <w:lang w:eastAsia="es-AR"/>
         </w:rPr>
-        <w:t>Como usuario, quiero tener la opción de guardar publicaciones de otras cuentas para verlas màs tarde.</w:t>
-      </w:r>
-    </w:p>
-    <w:p>
-      <w:pPr>
-        <w:spacing w:after="0" w:line="240" w:lineRule="auto"/>
-        <w:rPr>
-          <w:rFonts w:ascii="Times New Roman" w:eastAsia="Times New Roman" w:hAnsi="Times New Roman" w:cs="Times New Roman"/>
-          <w:sz w:val="24"/>
-          <w:szCs w:val="24"/>
-          <w:lang w:eastAsia="es-AR"/>
-        </w:rPr>
-      </w:pPr>
+        <w:t>Como usuario, quiero tener la opción de guardar publicaciones de otras cuentas para verlas más tarde.</w:t>
+      </w:r>
     </w:p>
     <w:p>
       <w:pPr>
@@ -560,14 +593,14 @@
           <w:szCs w:val="24"/>
           <w:lang w:eastAsia="es-AR"/>
         </w:rPr>
-        <w:t>6</w:t>
+        <w:t>6.</w:t>
       </w:r>
     </w:p>
     <w:p>
       <w:pPr>
         <w:numPr>
           <w:ilvl w:val="0"/>
-          <w:numId w:val="22"/>
+          <w:numId w:val="32"/>
         </w:numPr>
         <w:spacing w:after="240" w:line="240" w:lineRule="auto"/>
         <w:textAlignment w:val="baseline"/>
@@ -612,7 +645,7 @@
           <w:szCs w:val="24"/>
           <w:lang w:eastAsia="es-AR"/>
         </w:rPr>
-        <w:t>Como usuario, quiero poder enviar un mensaje directo fácilmente a otras cuentas desde la pàgina principal.</w:t>
+        <w:t>Como usuario, quiero poder enviar un mensaje directo fácilmente a otras cuentas desde la página principal.</w:t>
       </w:r>
     </w:p>
     <w:p>
@@ -646,14 +679,14 @@
           <w:szCs w:val="24"/>
           <w:lang w:eastAsia="es-AR"/>
         </w:rPr>
-        <w:t>7</w:t>
+        <w:t>7.</w:t>
       </w:r>
     </w:p>
     <w:p>
       <w:pPr>
         <w:numPr>
           <w:ilvl w:val="0"/>
-          <w:numId w:val="23"/>
+          <w:numId w:val="33"/>
         </w:numPr>
         <w:spacing w:after="240" w:line="240" w:lineRule="auto"/>
         <w:textAlignment w:val="baseline"/>
@@ -690,6 +723,8 @@
           <w:lang w:eastAsia="es-AR"/>
         </w:rPr>
       </w:pPr>
+      <w:bookmarkStart w:id="0" w:name="_GoBack"/>
+      <w:bookmarkEnd w:id="0"/>
       <w:r>
         <w:rPr>
           <w:rFonts w:ascii="Arial" w:eastAsia="Times New Roman" w:hAnsi="Arial" w:cs="Arial"/>
@@ -732,14 +767,14 @@
           <w:szCs w:val="24"/>
           <w:lang w:eastAsia="es-AR"/>
         </w:rPr>
-        <w:t>8</w:t>
+        <w:t>8.</w:t>
       </w:r>
     </w:p>
     <w:p>
       <w:pPr>
         <w:numPr>
           <w:ilvl w:val="0"/>
-          <w:numId w:val="24"/>
+          <w:numId w:val="34"/>
         </w:numPr>
         <w:spacing w:after="240" w:line="240" w:lineRule="auto"/>
         <w:textAlignment w:val="baseline"/>
@@ -818,14 +853,14 @@
           <w:szCs w:val="24"/>
           <w:lang w:eastAsia="es-AR"/>
         </w:rPr>
-        <w:t>9</w:t>
+        <w:t>9.</w:t>
       </w:r>
     </w:p>
     <w:p>
       <w:pPr>
         <w:numPr>
           <w:ilvl w:val="0"/>
-          <w:numId w:val="25"/>
+          <w:numId w:val="35"/>
         </w:numPr>
         <w:spacing w:after="240" w:line="240" w:lineRule="auto"/>
         <w:textAlignment w:val="baseline"/>
@@ -904,14 +939,14 @@
           <w:szCs w:val="24"/>
           <w:lang w:eastAsia="es-AR"/>
         </w:rPr>
-        <w:t>10</w:t>
+        <w:t>10.</w:t>
       </w:r>
     </w:p>
     <w:p>
       <w:pPr>
         <w:numPr>
           <w:ilvl w:val="0"/>
-          <w:numId w:val="26"/>
+          <w:numId w:val="36"/>
         </w:numPr>
         <w:spacing w:after="240" w:line="240" w:lineRule="auto"/>
         <w:textAlignment w:val="baseline"/>
@@ -935,7 +970,7 @@
           <w:szCs w:val="24"/>
           <w:lang w:eastAsia="es-AR"/>
         </w:rPr>
-        <w:t>Mostrar ícono de interacciones:</w:t>
+        <w:t>Mostrar interacciones:</w:t>
       </w:r>
     </w:p>
     <w:p>
@@ -956,8 +991,263 @@
           <w:szCs w:val="24"/>
           <w:lang w:eastAsia="es-AR"/>
         </w:rPr>
-        <w:t>Como usuario, quiero poder visualizar un ícono en el menú principal que muestre las interacciones más recientes ( me gusta y comentarios).</w:t>
-      </w:r>
+        <w:t xml:space="preserve">Como usuario, quiero poder visualizar un ícono en el menú principal que muestre </w:t>
+      </w:r>
+      <w:r>
+        <w:rPr>
+          <w:rFonts w:ascii="Arial" w:eastAsia="Times New Roman" w:hAnsi="Arial" w:cs="Arial"/>
+          <w:color w:val="000000"/>
+          <w:sz w:val="24"/>
+          <w:szCs w:val="24"/>
+          <w:lang w:eastAsia="es-AR"/>
+        </w:rPr>
+        <w:t>el historial de interacciones (</w:t>
+      </w:r>
+      <w:r>
+        <w:rPr>
+          <w:rFonts w:ascii="Arial" w:eastAsia="Times New Roman" w:hAnsi="Arial" w:cs="Arial"/>
+          <w:color w:val="000000"/>
+          <w:sz w:val="24"/>
+          <w:szCs w:val="24"/>
+          <w:lang w:eastAsia="es-AR"/>
+        </w:rPr>
+        <w:t>me gusta y comentarios).</w:t>
+      </w:r>
+    </w:p>
+    <w:p>
+      <w:pPr>
+        <w:spacing w:after="0" w:line="240" w:lineRule="auto"/>
+        <w:rPr>
+          <w:rFonts w:ascii="Times New Roman" w:eastAsia="Times New Roman" w:hAnsi="Times New Roman" w:cs="Times New Roman"/>
+          <w:sz w:val="24"/>
+          <w:szCs w:val="24"/>
+          <w:lang w:eastAsia="es-AR"/>
+        </w:rPr>
+      </w:pPr>
+    </w:p>
+    <w:p>
+      <w:pPr>
+        <w:spacing w:after="240" w:line="240" w:lineRule="auto"/>
+        <w:rPr>
+          <w:rFonts w:ascii="Times New Roman" w:eastAsia="Times New Roman" w:hAnsi="Times New Roman" w:cs="Times New Roman"/>
+          <w:sz w:val="24"/>
+          <w:szCs w:val="24"/>
+          <w:lang w:eastAsia="es-AR"/>
+        </w:rPr>
+      </w:pPr>
+      <w:r>
+        <w:rPr>
+          <w:rFonts w:ascii="Arial" w:eastAsia="Times New Roman" w:hAnsi="Arial" w:cs="Arial"/>
+          <w:b/>
+          <w:bCs/>
+          <w:color w:val="000000"/>
+          <w:sz w:val="24"/>
+          <w:szCs w:val="24"/>
+          <w:lang w:eastAsia="es-AR"/>
+        </w:rPr>
+        <w:t>11.</w:t>
+      </w:r>
+    </w:p>
+    <w:p>
+      <w:pPr>
+        <w:numPr>
+          <w:ilvl w:val="0"/>
+          <w:numId w:val="37"/>
+        </w:numPr>
+        <w:spacing w:after="240" w:line="240" w:lineRule="auto"/>
+        <w:textAlignment w:val="baseline"/>
+        <w:rPr>
+          <w:rFonts w:ascii="Arial" w:eastAsia="Times New Roman" w:hAnsi="Arial" w:cs="Arial"/>
+          <w:b/>
+          <w:bCs/>
+          <w:color w:val="000000"/>
+          <w:sz w:val="24"/>
+          <w:szCs w:val="24"/>
+          <w:lang w:eastAsia="es-AR"/>
+        </w:rPr>
+      </w:pPr>
+      <w:r>
+        <w:rPr>
+          <w:rFonts w:ascii="Arial" w:eastAsia="Times New Roman" w:hAnsi="Arial" w:cs="Arial"/>
+          <w:b/>
+          <w:bCs/>
+          <w:color w:val="000000"/>
+          <w:sz w:val="24"/>
+          <w:szCs w:val="24"/>
+          <w:lang w:eastAsia="es-AR"/>
+        </w:rPr>
+        <w:t>Cargar la página principal:</w:t>
+      </w:r>
+    </w:p>
+    <w:p>
+      <w:pPr>
+        <w:spacing w:after="240" w:line="240" w:lineRule="auto"/>
+        <w:rPr>
+          <w:rFonts w:ascii="Arial" w:eastAsia="Times New Roman" w:hAnsi="Arial" w:cs="Arial"/>
+          <w:color w:val="000000"/>
+          <w:sz w:val="24"/>
+          <w:szCs w:val="24"/>
+          <w:lang w:eastAsia="es-AR"/>
+        </w:rPr>
+      </w:pPr>
+      <w:r>
+        <w:rPr>
+          <w:rFonts w:ascii="Arial" w:eastAsia="Times New Roman" w:hAnsi="Arial" w:cs="Arial"/>
+          <w:color w:val="000000"/>
+          <w:sz w:val="24"/>
+          <w:szCs w:val="24"/>
+          <w:lang w:eastAsia="es-AR"/>
+        </w:rPr>
+        <w:t>Como usuar</w:t>
+      </w:r>
+      <w:r>
+        <w:rPr>
+          <w:rFonts w:ascii="Arial" w:eastAsia="Times New Roman" w:hAnsi="Arial" w:cs="Arial"/>
+          <w:color w:val="000000"/>
+          <w:sz w:val="24"/>
+          <w:szCs w:val="24"/>
+          <w:lang w:eastAsia="es-AR"/>
+        </w:rPr>
+        <w:t>io, quiero poder ingresar a la </w:t>
+      </w:r>
+      <w:r>
+        <w:rPr>
+          <w:rFonts w:ascii="Arial" w:eastAsia="Times New Roman" w:hAnsi="Arial" w:cs="Arial"/>
+          <w:color w:val="000000"/>
+          <w:sz w:val="24"/>
+          <w:szCs w:val="24"/>
+          <w:lang w:eastAsia="es-AR"/>
+        </w:rPr>
+        <w:t>App y que el contenido principal se cargue automáticamente, sin demora alguna.</w:t>
+      </w:r>
+    </w:p>
+    <w:p>
+      <w:pPr>
+        <w:spacing w:after="0" w:line="240" w:lineRule="auto"/>
+        <w:rPr>
+          <w:rFonts w:ascii="Times New Roman" w:eastAsia="Times New Roman" w:hAnsi="Times New Roman" w:cs="Times New Roman"/>
+          <w:sz w:val="24"/>
+          <w:szCs w:val="24"/>
+          <w:lang w:eastAsia="es-AR"/>
+        </w:rPr>
+      </w:pPr>
+    </w:p>
+    <w:p>
+      <w:pPr>
+        <w:spacing w:after="240" w:line="240" w:lineRule="auto"/>
+        <w:jc w:val="center"/>
+        <w:rPr>
+          <w:rFonts w:ascii="Times New Roman" w:eastAsia="Times New Roman" w:hAnsi="Times New Roman" w:cs="Times New Roman"/>
+          <w:sz w:val="24"/>
+          <w:szCs w:val="24"/>
+          <w:lang w:eastAsia="es-AR"/>
+        </w:rPr>
+      </w:pPr>
+      <w:r>
+        <w:rPr>
+          <w:rFonts w:ascii="Arial" w:eastAsia="Times New Roman" w:hAnsi="Arial" w:cs="Arial"/>
+          <w:b/>
+          <w:bCs/>
+          <w:color w:val="000000"/>
+          <w:sz w:val="24"/>
+          <w:szCs w:val="24"/>
+          <w:lang w:eastAsia="es-AR"/>
+        </w:rPr>
+        <w:t>FLUJO PRINCIPAL DE LA APLICACIÓN</w:t>
+      </w:r>
+    </w:p>
+    <w:p>
+      <w:pPr>
+        <w:numPr>
+          <w:ilvl w:val="0"/>
+          <w:numId w:val="38"/>
+        </w:numPr>
+        <w:spacing w:after="240" w:line="240" w:lineRule="auto"/>
+        <w:textAlignment w:val="baseline"/>
+        <w:rPr>
+          <w:rFonts w:ascii="Arial" w:eastAsia="Times New Roman" w:hAnsi="Arial" w:cs="Arial"/>
+          <w:color w:val="000000"/>
+          <w:sz w:val="24"/>
+          <w:szCs w:val="24"/>
+          <w:lang w:eastAsia="es-AR"/>
+        </w:rPr>
+      </w:pPr>
+      <w:r>
+        <w:rPr>
+          <w:rFonts w:ascii="Arial" w:eastAsia="Times New Roman" w:hAnsi="Arial" w:cs="Arial"/>
+          <w:color w:val="000000"/>
+          <w:sz w:val="24"/>
+          <w:szCs w:val="24"/>
+          <w:lang w:eastAsia="es-AR"/>
+        </w:rPr>
+        <w:t>Entrar en la APP → Iniciar sesión o Registrar nuevo usuario → Visualizar pantalla principal → Explorar contenido reciente → Generar/ Recibir interacciones → Editar perfil → Enviar mensajes directos → Recibir notificaciones → Filtrar búsqueda → Editar configuraciones.</w:t>
+      </w:r>
+    </w:p>
+    <w:p>
+      <w:pPr>
+        <w:spacing w:after="0" w:line="240" w:lineRule="auto"/>
+        <w:rPr>
+          <w:rFonts w:ascii="Times New Roman" w:eastAsia="Times New Roman" w:hAnsi="Times New Roman" w:cs="Times New Roman"/>
+          <w:sz w:val="24"/>
+          <w:szCs w:val="24"/>
+          <w:lang w:eastAsia="es-AR"/>
+        </w:rPr>
+      </w:pPr>
+    </w:p>
+    <w:p>
+      <w:pPr>
+        <w:spacing w:after="0" w:line="240" w:lineRule="auto"/>
+        <w:rPr>
+          <w:rFonts w:ascii="Times New Roman" w:eastAsia="Times New Roman" w:hAnsi="Times New Roman" w:cs="Times New Roman"/>
+          <w:sz w:val="24"/>
+          <w:szCs w:val="24"/>
+          <w:lang w:eastAsia="es-AR"/>
+        </w:rPr>
+      </w:pPr>
+    </w:p>
+    <w:p>
+      <w:pPr>
+        <w:spacing w:after="0" w:line="240" w:lineRule="auto"/>
+        <w:rPr>
+          <w:rFonts w:ascii="Times New Roman" w:eastAsia="Times New Roman" w:hAnsi="Times New Roman" w:cs="Times New Roman"/>
+          <w:sz w:val="24"/>
+          <w:szCs w:val="24"/>
+          <w:lang w:eastAsia="es-AR"/>
+        </w:rPr>
+      </w:pPr>
+    </w:p>
+    <w:p>
+      <w:pPr>
+        <w:spacing w:after="0" w:line="240" w:lineRule="auto"/>
+        <w:rPr>
+          <w:rFonts w:ascii="Times New Roman" w:eastAsia="Times New Roman" w:hAnsi="Times New Roman" w:cs="Times New Roman"/>
+          <w:sz w:val="24"/>
+          <w:szCs w:val="24"/>
+          <w:lang w:eastAsia="es-AR"/>
+        </w:rPr>
+      </w:pPr>
+    </w:p>
+    <w:p>
+      <w:pPr>
+        <w:spacing w:after="0" w:line="240" w:lineRule="auto"/>
+        <w:rPr>
+          <w:rFonts w:ascii="Times New Roman" w:eastAsia="Times New Roman" w:hAnsi="Times New Roman" w:cs="Times New Roman"/>
+          <w:sz w:val="24"/>
+          <w:szCs w:val="24"/>
+          <w:lang w:eastAsia="es-AR"/>
+        </w:rPr>
+      </w:pPr>
+    </w:p>
+    <w:p>
+      <w:pPr>
+        <w:spacing w:after="0" w:line="240" w:lineRule="auto"/>
+        <w:rPr>
+          <w:rFonts w:ascii="Times New Roman" w:eastAsia="Times New Roman" w:hAnsi="Times New Roman" w:cs="Times New Roman"/>
+          <w:sz w:val="24"/>
+          <w:szCs w:val="24"/>
+          <w:lang w:eastAsia="es-AR"/>
+        </w:rPr>
+      </w:pPr>
     </w:p>
     <w:p>
       <w:pPr>
@@ -991,6 +1281,7 @@
           <w:szCs w:val="24"/>
           <w:lang w:eastAsia="es-AR"/>
         </w:rPr>
+        <w:lastRenderedPageBreak/>
         <w:t>CRITERIOS DE ACEPTACIÓN (Por historia)</w:t>
       </w:r>
     </w:p>
@@ -1123,39 +1414,79 @@
           <w:szCs w:val="24"/>
           <w:lang w:eastAsia="es-AR"/>
         </w:rPr>
-        <w:t>CA2: Si se escribe texto sobre el buscador y no hay resultado; debe mostrar un mensaje “ No se encontró búsqueda”.</w:t>
-      </w:r>
-    </w:p>
-    <w:p>
-      <w:pPr>
-        <w:spacing w:after="0" w:line="240" w:lineRule="auto"/>
-        <w:rPr>
-          <w:rFonts w:ascii="Times New Roman" w:eastAsia="Times New Roman" w:hAnsi="Times New Roman" w:cs="Times New Roman"/>
-          <w:sz w:val="24"/>
-          <w:szCs w:val="24"/>
-          <w:lang w:eastAsia="es-AR"/>
-        </w:rPr>
-      </w:pPr>
-    </w:p>
-    <w:p>
-      <w:pPr>
-        <w:spacing w:after="0" w:line="240" w:lineRule="auto"/>
-        <w:rPr>
-          <w:rFonts w:ascii="Times New Roman" w:eastAsia="Times New Roman" w:hAnsi="Times New Roman" w:cs="Times New Roman"/>
-          <w:sz w:val="24"/>
-          <w:szCs w:val="24"/>
-          <w:lang w:eastAsia="es-AR"/>
-        </w:rPr>
-      </w:pPr>
-      <w:r>
-        <w:rPr>
-          <w:rFonts w:ascii="Arial" w:eastAsia="Times New Roman" w:hAnsi="Arial" w:cs="Arial"/>
-          <w:color w:val="000000"/>
-          <w:sz w:val="24"/>
-          <w:szCs w:val="24"/>
-          <w:lang w:eastAsia="es-AR"/>
-        </w:rPr>
-        <w:t>CA3: Si presiono buscar sobre el ícono sin escribir alguna referencia; debe mostrar un mensaje “ historial de búsqueda vacío” o similar.</w:t>
+        <w:t>CA2: Si se escribe texto sobre el buscador y no hay resul</w:t>
+      </w:r>
+      <w:r>
+        <w:rPr>
+          <w:rFonts w:ascii="Arial" w:eastAsia="Times New Roman" w:hAnsi="Arial" w:cs="Arial"/>
+          <w:color w:val="000000"/>
+          <w:sz w:val="24"/>
+          <w:szCs w:val="24"/>
+          <w:lang w:eastAsia="es-AR"/>
+        </w:rPr>
+        <w:t>tado; debe mostrar un mensaje “</w:t>
+      </w:r>
+      <w:r>
+        <w:rPr>
+          <w:rFonts w:ascii="Arial" w:eastAsia="Times New Roman" w:hAnsi="Arial" w:cs="Arial"/>
+          <w:color w:val="000000"/>
+          <w:sz w:val="24"/>
+          <w:szCs w:val="24"/>
+          <w:lang w:eastAsia="es-AR"/>
+        </w:rPr>
+        <w:t>No se encontró búsqueda”.</w:t>
+      </w:r>
+    </w:p>
+    <w:p>
+      <w:pPr>
+        <w:spacing w:after="0" w:line="240" w:lineRule="auto"/>
+        <w:rPr>
+          <w:rFonts w:ascii="Times New Roman" w:eastAsia="Times New Roman" w:hAnsi="Times New Roman" w:cs="Times New Roman"/>
+          <w:sz w:val="24"/>
+          <w:szCs w:val="24"/>
+          <w:lang w:eastAsia="es-AR"/>
+        </w:rPr>
+      </w:pPr>
+    </w:p>
+    <w:p>
+      <w:pPr>
+        <w:spacing w:after="0" w:line="240" w:lineRule="auto"/>
+        <w:rPr>
+          <w:rFonts w:ascii="Times New Roman" w:eastAsia="Times New Roman" w:hAnsi="Times New Roman" w:cs="Times New Roman"/>
+          <w:sz w:val="24"/>
+          <w:szCs w:val="24"/>
+          <w:lang w:eastAsia="es-AR"/>
+        </w:rPr>
+      </w:pPr>
+      <w:r>
+        <w:rPr>
+          <w:rFonts w:ascii="Arial" w:eastAsia="Times New Roman" w:hAnsi="Arial" w:cs="Arial"/>
+          <w:color w:val="000000"/>
+          <w:sz w:val="24"/>
+          <w:szCs w:val="24"/>
+          <w:lang w:eastAsia="es-AR"/>
+        </w:rPr>
+        <w:t>CA3: Si presiono buscar sobre el ícono sin escribir alguna refere</w:t>
+      </w:r>
+      <w:r>
+        <w:rPr>
+          <w:rFonts w:ascii="Arial" w:eastAsia="Times New Roman" w:hAnsi="Arial" w:cs="Arial"/>
+          <w:color w:val="000000"/>
+          <w:sz w:val="24"/>
+          <w:szCs w:val="24"/>
+          <w:lang w:eastAsia="es-AR"/>
+        </w:rPr>
+        <w:t>ncia; debe mostrar un mensaje “</w:t>
+      </w:r>
+      <w:r>
+        <w:rPr>
+          <w:rFonts w:ascii="Arial" w:eastAsia="Times New Roman" w:hAnsi="Arial" w:cs="Arial"/>
+          <w:color w:val="000000"/>
+          <w:sz w:val="24"/>
+          <w:szCs w:val="24"/>
+          <w:lang w:eastAsia="es-AR"/>
+        </w:rPr>
+        <w:t>historial de búsqueda vacío” o similar.</w:t>
       </w:r>
     </w:p>
     <w:p>
@@ -1223,8 +1554,49 @@
           <w:szCs w:val="24"/>
           <w:lang w:eastAsia="es-AR"/>
         </w:rPr>
-        <w:t>CA1: </w:t>
-      </w:r>
+        <w:t>CA1:</w:t>
+      </w:r>
+      <w:r>
+        <w:rPr>
+          <w:rFonts w:ascii="Arial" w:eastAsia="Times New Roman" w:hAnsi="Arial" w:cs="Arial"/>
+          <w:color w:val="000000"/>
+          <w:sz w:val="24"/>
+          <w:szCs w:val="24"/>
+          <w:lang w:eastAsia="es-AR"/>
+        </w:rPr>
+        <w:t xml:space="preserve"> Al instalar la App, se debe utilizar el menor espacio posible para gu</w:t>
+      </w:r>
+      <w:r>
+        <w:rPr>
+          <w:rFonts w:ascii="Arial" w:eastAsia="Times New Roman" w:hAnsi="Arial" w:cs="Arial"/>
+          <w:color w:val="000000"/>
+          <w:sz w:val="24"/>
+          <w:szCs w:val="24"/>
+          <w:lang w:eastAsia="es-AR"/>
+        </w:rPr>
+        <w:t>ardar archivos (</w:t>
+      </w:r>
+      <w:r>
+        <w:rPr>
+          <w:rFonts w:ascii="Arial" w:eastAsia="Times New Roman" w:hAnsi="Arial" w:cs="Arial"/>
+          <w:color w:val="000000"/>
+          <w:sz w:val="24"/>
+          <w:szCs w:val="24"/>
+          <w:lang w:eastAsia="es-AR"/>
+        </w:rPr>
+        <w:t>imágenes y videos).</w:t>
+      </w:r>
+    </w:p>
+    <w:p>
+      <w:pPr>
+        <w:spacing w:after="0" w:line="240" w:lineRule="auto"/>
+        <w:rPr>
+          <w:rFonts w:ascii="Times New Roman" w:eastAsia="Times New Roman" w:hAnsi="Times New Roman" w:cs="Times New Roman"/>
+          <w:sz w:val="24"/>
+          <w:szCs w:val="24"/>
+          <w:lang w:eastAsia="es-AR"/>
+        </w:rPr>
+      </w:pPr>
     </w:p>
     <w:p>
       <w:pPr>
@@ -1246,7 +1618,17 @@
           <w:szCs w:val="24"/>
           <w:lang w:eastAsia="es-AR"/>
         </w:rPr>
-        <w:t>CA2:</w:t>
+        <w:t xml:space="preserve">CA2: </w:t>
+      </w:r>
+      <w:r>
+        <w:rPr>
+          <w:rFonts w:ascii="Arial" w:eastAsia="Times New Roman" w:hAnsi="Arial" w:cs="Arial"/>
+          <w:color w:val="000000"/>
+          <w:sz w:val="24"/>
+          <w:szCs w:val="24"/>
+          <w:lang w:eastAsia="es-AR"/>
+        </w:rPr>
+        <w:t>La instalación de la App debe ocupar menos de 4 MB de memoria.</w:t>
       </w:r>
     </w:p>
     <w:p>
@@ -1280,7 +1662,7 @@
           <w:szCs w:val="24"/>
           <w:lang w:eastAsia="es-AR"/>
         </w:rPr>
-        <w:t>HU3. - Sugerencia de bùsqueda:</w:t>
+        <w:t>HU3. - Sugerencia de búsqueda:</w:t>
       </w:r>
     </w:p>
     <w:p>
@@ -1368,7 +1750,47 @@
           <w:szCs w:val="24"/>
           <w:lang w:eastAsia="es-AR"/>
         </w:rPr>
-        <w:t>Si se escribe una letra, el buscador  trae las coincidencias de cuentas  con la misma inicial.</w:t>
+        <w:t xml:space="preserve">Si se escribe una letra, </w:t>
+      </w:r>
+      <w:r>
+        <w:rPr>
+          <w:rFonts w:ascii="Arial" w:eastAsia="Times New Roman" w:hAnsi="Arial" w:cs="Arial"/>
+          <w:color w:val="000000"/>
+          <w:sz w:val="24"/>
+          <w:szCs w:val="24"/>
+          <w:lang w:eastAsia="es-AR"/>
+        </w:rPr>
+        <w:t>el buscador </w:t>
+      </w:r>
+      <w:r>
+        <w:rPr>
+          <w:rFonts w:ascii="Arial" w:eastAsia="Times New Roman" w:hAnsi="Arial" w:cs="Arial"/>
+          <w:color w:val="000000"/>
+          <w:sz w:val="24"/>
+          <w:szCs w:val="24"/>
+          <w:lang w:eastAsia="es-AR"/>
+        </w:rPr>
+        <w:t>tra</w:t>
+      </w:r>
+      <w:r>
+        <w:rPr>
+          <w:rFonts w:ascii="Arial" w:eastAsia="Times New Roman" w:hAnsi="Arial" w:cs="Arial"/>
+          <w:color w:val="000000"/>
+          <w:sz w:val="24"/>
+          <w:szCs w:val="24"/>
+          <w:lang w:eastAsia="es-AR"/>
+        </w:rPr>
+        <w:t>e las coincidencias de cuentas </w:t>
+      </w:r>
+      <w:r>
+        <w:rPr>
+          <w:rFonts w:ascii="Arial" w:eastAsia="Times New Roman" w:hAnsi="Arial" w:cs="Arial"/>
+          <w:color w:val="000000"/>
+          <w:sz w:val="24"/>
+          <w:szCs w:val="24"/>
+          <w:lang w:eastAsia="es-AR"/>
+        </w:rPr>
+        <w:t>con la misma inicial.</w:t>
       </w:r>
     </w:p>
     <w:p>
@@ -1446,7 +1868,27 @@
           <w:szCs w:val="24"/>
           <w:lang w:eastAsia="es-AR"/>
         </w:rPr>
-        <w:t>Si ingreso a una cuenta, se debe poder tocar un botón de “ seguir” para que sus publicaciones aparezcan en la página principal.</w:t>
+        <w:t>Si ingreso a una cuenta, se</w:t>
+      </w:r>
+      <w:r>
+        <w:rPr>
+          <w:rFonts w:ascii="Arial" w:eastAsia="Times New Roman" w:hAnsi="Arial" w:cs="Arial"/>
+          <w:color w:val="000000"/>
+          <w:sz w:val="24"/>
+          <w:szCs w:val="24"/>
+          <w:lang w:eastAsia="es-AR"/>
+        </w:rPr>
+        <w:t xml:space="preserve"> debe poder tocar un botón de “</w:t>
+      </w:r>
+      <w:r>
+        <w:rPr>
+          <w:rFonts w:ascii="Arial" w:eastAsia="Times New Roman" w:hAnsi="Arial" w:cs="Arial"/>
+          <w:color w:val="000000"/>
+          <w:sz w:val="24"/>
+          <w:szCs w:val="24"/>
+          <w:lang w:eastAsia="es-AR"/>
+        </w:rPr>
+        <w:t>seguir” para que sus publicaciones aparezcan en la página principal.</w:t>
       </w:r>
     </w:p>
     <w:p>
@@ -1490,7 +1932,27 @@
           <w:szCs w:val="24"/>
           <w:lang w:eastAsia="es-AR"/>
         </w:rPr>
-        <w:t>Si el ingreso al perfil principal, debo poder visualizar el número de cuentas que me siguen.</w:t>
+        <w:t>Si el usuario ing</w:t>
+      </w:r>
+      <w:r>
+        <w:rPr>
+          <w:rFonts w:ascii="Arial" w:eastAsia="Times New Roman" w:hAnsi="Arial" w:cs="Arial"/>
+          <w:color w:val="000000"/>
+          <w:sz w:val="24"/>
+          <w:szCs w:val="24"/>
+          <w:lang w:eastAsia="es-AR"/>
+        </w:rPr>
+        <w:t>resa a su perfi</w:t>
+      </w:r>
+      <w:r>
+        <w:rPr>
+          <w:rFonts w:ascii="Arial" w:eastAsia="Times New Roman" w:hAnsi="Arial" w:cs="Arial"/>
+          <w:color w:val="000000"/>
+          <w:sz w:val="24"/>
+          <w:szCs w:val="24"/>
+          <w:lang w:eastAsia="es-AR"/>
+        </w:rPr>
+        <w:t>l, debe poder visualizar el número de cuentas que lo siguen.</w:t>
       </w:r>
     </w:p>
     <w:p>
@@ -1534,25 +1996,36 @@
           <w:szCs w:val="24"/>
           <w:lang w:eastAsia="es-AR"/>
         </w:rPr>
-        <w:t>Si el ingreso al perfil principal, debe poder visualizar el número de cuentas a las que sigo.</w:t>
-      </w:r>
-    </w:p>
-    <w:p>
-      <w:pPr>
-        <w:spacing w:after="0" w:line="240" w:lineRule="auto"/>
-        <w:rPr>
-          <w:rFonts w:ascii="Times New Roman" w:eastAsia="Times New Roman" w:hAnsi="Times New Roman" w:cs="Times New Roman"/>
-          <w:sz w:val="24"/>
-          <w:szCs w:val="24"/>
-          <w:lang w:eastAsia="es-AR"/>
-        </w:rPr>
-      </w:pPr>
-    </w:p>
-    <w:p>
-      <w:pPr>
-        <w:spacing w:after="0" w:line="240" w:lineRule="auto"/>
-        <w:rPr>
-          <w:rFonts w:ascii="Times New Roman" w:eastAsia="Times New Roman" w:hAnsi="Times New Roman" w:cs="Times New Roman"/>
+        <w:t>Si el usuario ingresa a su perfil</w:t>
+      </w:r>
+      <w:r>
+        <w:rPr>
+          <w:rFonts w:ascii="Arial" w:eastAsia="Times New Roman" w:hAnsi="Arial" w:cs="Arial"/>
+          <w:color w:val="000000"/>
+          <w:sz w:val="24"/>
+          <w:szCs w:val="24"/>
+          <w:lang w:eastAsia="es-AR"/>
+        </w:rPr>
+        <w:t>, debe poder visualizar el número de cuentas a las que sigo.</w:t>
+      </w:r>
+    </w:p>
+    <w:p>
+      <w:pPr>
+        <w:spacing w:after="0" w:line="240" w:lineRule="auto"/>
+        <w:rPr>
+          <w:rFonts w:ascii="Times New Roman" w:eastAsia="Times New Roman" w:hAnsi="Times New Roman" w:cs="Times New Roman"/>
+          <w:sz w:val="24"/>
+          <w:szCs w:val="24"/>
+          <w:lang w:eastAsia="es-AR"/>
+        </w:rPr>
+      </w:pPr>
+    </w:p>
+    <w:p>
+      <w:pPr>
+        <w:spacing w:after="0" w:line="240" w:lineRule="auto"/>
+        <w:rPr>
+          <w:rFonts w:ascii="Arial" w:eastAsia="Times New Roman" w:hAnsi="Arial" w:cs="Arial"/>
+          <w:color w:val="000000"/>
           <w:sz w:val="24"/>
           <w:szCs w:val="24"/>
           <w:lang w:eastAsia="es-AR"/>
@@ -1578,12 +2051,44 @@
           <w:szCs w:val="24"/>
           <w:lang w:eastAsia="es-AR"/>
         </w:rPr>
-        <w:t>Si el usuario quiere dejar de seguir una cuenta, debe tocar el botón “siguiendo”; éste de inmediato cambia de estado a  “seguir cuenta”.</w:t>
-      </w:r>
-    </w:p>
-    <w:p>
-      <w:pPr>
-        <w:spacing w:after="240" w:line="240" w:lineRule="auto"/>
+        <w:t>Si el usuario quiere dejar de seguir una cuenta, debe tocar el botón “siguiendo”; éste d</w:t>
+      </w:r>
+      <w:r>
+        <w:rPr>
+          <w:rFonts w:ascii="Arial" w:eastAsia="Times New Roman" w:hAnsi="Arial" w:cs="Arial"/>
+          <w:color w:val="000000"/>
+          <w:sz w:val="24"/>
+          <w:szCs w:val="24"/>
+          <w:lang w:eastAsia="es-AR"/>
+        </w:rPr>
+        <w:t>e inmediato cambia de estado a </w:t>
+      </w:r>
+      <w:r>
+        <w:rPr>
+          <w:rFonts w:ascii="Arial" w:eastAsia="Times New Roman" w:hAnsi="Arial" w:cs="Arial"/>
+          <w:color w:val="000000"/>
+          <w:sz w:val="24"/>
+          <w:szCs w:val="24"/>
+          <w:lang w:eastAsia="es-AR"/>
+        </w:rPr>
+        <w:t>“seguir cuenta”.</w:t>
+      </w:r>
+    </w:p>
+    <w:p>
+      <w:pPr>
+        <w:spacing w:after="0" w:line="240" w:lineRule="auto"/>
+        <w:rPr>
+          <w:rFonts w:ascii="Arial" w:eastAsia="Times New Roman" w:hAnsi="Arial" w:cs="Arial"/>
+          <w:color w:val="000000"/>
+          <w:sz w:val="24"/>
+          <w:szCs w:val="24"/>
+          <w:lang w:eastAsia="es-AR"/>
+        </w:rPr>
+      </w:pPr>
+    </w:p>
+    <w:p>
+      <w:pPr>
+        <w:spacing w:after="0" w:line="240" w:lineRule="auto"/>
         <w:rPr>
           <w:rFonts w:ascii="Times New Roman" w:eastAsia="Times New Roman" w:hAnsi="Times New Roman" w:cs="Times New Roman"/>
           <w:sz w:val="24"/>
@@ -1612,10 +2117,19 @@
           <w:szCs w:val="24"/>
           <w:lang w:eastAsia="es-AR"/>
         </w:rPr>
-        <w:t>HU5. - Guardar publicaciones</w:t>
-      </w:r>
-      <w:bookmarkStart w:id="0" w:name="_GoBack"/>
-      <w:bookmarkEnd w:id="0"/>
+        <w:t>HU5. - Guardar publicaciones:</w:t>
+      </w:r>
+    </w:p>
+    <w:p>
+      <w:pPr>
+        <w:spacing w:after="0" w:line="240" w:lineRule="auto"/>
+        <w:rPr>
+          <w:rFonts w:ascii="Times New Roman" w:eastAsia="Times New Roman" w:hAnsi="Times New Roman" w:cs="Times New Roman"/>
+          <w:sz w:val="24"/>
+          <w:szCs w:val="24"/>
+          <w:lang w:eastAsia="es-AR"/>
+        </w:rPr>
+      </w:pPr>
     </w:p>
     <w:p>
       <w:pPr>
@@ -1658,7 +2172,7 @@
           <w:szCs w:val="24"/>
           <w:lang w:eastAsia="es-AR"/>
         </w:rPr>
-        <w:t>Si el usuario está sobre una publicación, debe poder visualizar un ícono para marcarla como  guardada</w:t>
+        <w:t>Si el usuario está sobre una publicación, debe poder visualizar un ícono para marcarla como publicación guardada</w:t>
       </w:r>
       <w:r>
         <w:rPr>
@@ -1704,6 +2218,7 @@
           <w:szCs w:val="24"/>
           <w:lang w:eastAsia="es-AR"/>
         </w:rPr>
+        <w:lastRenderedPageBreak/>
         <w:t xml:space="preserve">CA2:  </w:t>
       </w:r>
       <w:r>
@@ -1714,7 +2229,17 @@
           <w:szCs w:val="24"/>
           <w:lang w:eastAsia="es-AR"/>
         </w:rPr>
-        <w:t>Si el usuario da click sobre el ícono “guardar”, debe almacenarse la publicación en una sección de colecciones o similar.</w:t>
+        <w:t>Si el usuario da clic</w:t>
+      </w:r>
+      <w:r>
+        <w:rPr>
+          <w:rFonts w:ascii="Arial" w:eastAsia="Times New Roman" w:hAnsi="Arial" w:cs="Arial"/>
+          <w:color w:val="000000"/>
+          <w:sz w:val="24"/>
+          <w:szCs w:val="24"/>
+          <w:lang w:eastAsia="es-AR"/>
+        </w:rPr>
+        <w:t xml:space="preserve"> sobre el ícono “guardar”, debe almacenarse la publicación en una sección de colecciones o similar.</w:t>
       </w:r>
     </w:p>
     <w:p>
@@ -1768,7 +2293,27 @@
           <w:szCs w:val="24"/>
           <w:lang w:eastAsia="es-AR"/>
         </w:rPr>
-        <w:t>Las publicaciones guardadas pueden eliminarse desde la sección de colecciones, al dar click sobre el ícono “guardar”.</w:t>
+        <w:t>Las publicaciones guardadas pueden eliminarse desde la secc</w:t>
+      </w:r>
+      <w:r>
+        <w:rPr>
+          <w:rFonts w:ascii="Arial" w:eastAsia="Times New Roman" w:hAnsi="Arial" w:cs="Arial"/>
+          <w:color w:val="000000"/>
+          <w:sz w:val="24"/>
+          <w:szCs w:val="24"/>
+          <w:lang w:eastAsia="es-AR"/>
+        </w:rPr>
+        <w:t>ión de colecciones, al dar clic</w:t>
+      </w:r>
+      <w:r>
+        <w:rPr>
+          <w:rFonts w:ascii="Arial" w:eastAsia="Times New Roman" w:hAnsi="Arial" w:cs="Arial"/>
+          <w:color w:val="000000"/>
+          <w:sz w:val="24"/>
+          <w:szCs w:val="24"/>
+          <w:lang w:eastAsia="es-AR"/>
+        </w:rPr>
+        <w:t xml:space="preserve"> sobre el ícono “guardar”.</w:t>
       </w:r>
     </w:p>
     <w:p>
@@ -1855,27 +2400,27 @@
           <w:szCs w:val="24"/>
           <w:lang w:eastAsia="es-AR"/>
         </w:rPr>
-        <w:t>Ingresar al menú principal y visualizar un ícono destinado</w:t>
-      </w:r>
-      <w:r>
-        <w:rPr>
-          <w:rFonts w:ascii="Arial" w:eastAsia="Times New Roman" w:hAnsi="Arial" w:cs="Arial"/>
-          <w:color w:val="000000"/>
-          <w:sz w:val="24"/>
-          <w:szCs w:val="24"/>
-          <w:lang w:eastAsia="es-AR"/>
-        </w:rPr>
-        <w:t xml:space="preserve"> al envío de mensajería directa</w:t>
-      </w:r>
-      <w:r>
-        <w:rPr>
-          <w:rFonts w:ascii="Arial" w:eastAsia="Times New Roman" w:hAnsi="Arial" w:cs="Arial"/>
-          <w:color w:val="000000"/>
-          <w:sz w:val="24"/>
-          <w:szCs w:val="24"/>
-          <w:lang w:eastAsia="es-AR"/>
-        </w:rPr>
-        <w:t xml:space="preserve"> para iniciar una nueva conversación.</w:t>
+        <w:t xml:space="preserve">Ingresar al menú principal y visualizar un ícono destinado </w:t>
+      </w:r>
+      <w:r>
+        <w:rPr>
+          <w:rFonts w:ascii="Arial" w:eastAsia="Times New Roman" w:hAnsi="Arial" w:cs="Arial"/>
+          <w:color w:val="000000"/>
+          <w:sz w:val="24"/>
+          <w:szCs w:val="24"/>
+          <w:lang w:eastAsia="es-AR"/>
+        </w:rPr>
+        <w:t>al envío de mensajería directa </w:t>
+      </w:r>
+      <w:r>
+        <w:rPr>
+          <w:rFonts w:ascii="Arial" w:eastAsia="Times New Roman" w:hAnsi="Arial" w:cs="Arial"/>
+          <w:color w:val="000000"/>
+          <w:sz w:val="24"/>
+          <w:szCs w:val="24"/>
+          <w:lang w:eastAsia="es-AR"/>
+        </w:rPr>
+        <w:t>para iniciar una nueva conversación.</w:t>
       </w:r>
     </w:p>
     <w:p>
@@ -1963,40 +2508,1206 @@
           <w:szCs w:val="24"/>
           <w:lang w:eastAsia="es-AR"/>
         </w:rPr>
-        <w:t>Si el usuario se posiciona sobre la bandeja de mensajes</w:t>
-      </w:r>
-      <w:r>
-        <w:rPr>
-          <w:rFonts w:ascii="Arial" w:eastAsia="Times New Roman" w:hAnsi="Arial" w:cs="Arial"/>
-          <w:color w:val="000000"/>
-          <w:sz w:val="24"/>
-          <w:szCs w:val="24"/>
-          <w:lang w:eastAsia="es-AR"/>
-        </w:rPr>
-        <w:t xml:space="preserve"> directos (DM)</w:t>
-      </w:r>
-      <w:r>
-        <w:rPr>
-          <w:rFonts w:ascii="Arial" w:eastAsia="Times New Roman" w:hAnsi="Arial" w:cs="Arial"/>
-          <w:color w:val="000000"/>
-          <w:sz w:val="24"/>
-          <w:szCs w:val="24"/>
-          <w:lang w:eastAsia="es-AR"/>
-        </w:rPr>
-        <w:t>, d</w:t>
-      </w:r>
-      <w:r>
-        <w:rPr>
-          <w:rFonts w:ascii="Arial" w:eastAsia="Times New Roman" w:hAnsi="Arial" w:cs="Arial"/>
-          <w:color w:val="000000"/>
-          <w:sz w:val="24"/>
-          <w:szCs w:val="24"/>
-          <w:lang w:eastAsia="es-AR"/>
-        </w:rPr>
-        <w:t>ebe poder visualizar un ícono o mensaje “escribe un nuevo mensaje”.</w:t>
-      </w:r>
-    </w:p>
-    <w:p/>
+        <w:t>Si el usuario se posiciona sobre la bandeja de mensajes, debe poder visualizar los mensajes directos más recientes al inicio del listado. </w:t>
+      </w:r>
+    </w:p>
+    <w:p>
+      <w:pPr>
+        <w:spacing w:after="0" w:line="240" w:lineRule="auto"/>
+        <w:rPr>
+          <w:rFonts w:ascii="Times New Roman" w:eastAsia="Times New Roman" w:hAnsi="Times New Roman" w:cs="Times New Roman"/>
+          <w:sz w:val="24"/>
+          <w:szCs w:val="24"/>
+          <w:lang w:eastAsia="es-AR"/>
+        </w:rPr>
+      </w:pPr>
+    </w:p>
+    <w:p>
+      <w:pPr>
+        <w:spacing w:after="0" w:line="240" w:lineRule="auto"/>
+        <w:rPr>
+          <w:rFonts w:ascii="Times New Roman" w:eastAsia="Times New Roman" w:hAnsi="Times New Roman" w:cs="Times New Roman"/>
+          <w:sz w:val="24"/>
+          <w:szCs w:val="24"/>
+          <w:lang w:eastAsia="es-AR"/>
+        </w:rPr>
+      </w:pPr>
+      <w:r>
+        <w:rPr>
+          <w:rFonts w:ascii="Arial" w:eastAsia="Times New Roman" w:hAnsi="Arial" w:cs="Arial"/>
+          <w:b/>
+          <w:bCs/>
+          <w:color w:val="000000"/>
+          <w:sz w:val="24"/>
+          <w:szCs w:val="24"/>
+          <w:lang w:eastAsia="es-AR"/>
+        </w:rPr>
+        <w:t>HU7. - Publicar una foto:</w:t>
+      </w:r>
+    </w:p>
+    <w:p>
+      <w:pPr>
+        <w:spacing w:after="0" w:line="240" w:lineRule="auto"/>
+        <w:rPr>
+          <w:rFonts w:ascii="Times New Roman" w:eastAsia="Times New Roman" w:hAnsi="Times New Roman" w:cs="Times New Roman"/>
+          <w:sz w:val="24"/>
+          <w:szCs w:val="24"/>
+          <w:lang w:eastAsia="es-AR"/>
+        </w:rPr>
+      </w:pPr>
+    </w:p>
+    <w:p>
+      <w:pPr>
+        <w:spacing w:after="0" w:line="240" w:lineRule="auto"/>
+        <w:rPr>
+          <w:rFonts w:ascii="Times New Roman" w:eastAsia="Times New Roman" w:hAnsi="Times New Roman" w:cs="Times New Roman"/>
+          <w:sz w:val="24"/>
+          <w:szCs w:val="24"/>
+          <w:lang w:eastAsia="es-AR"/>
+        </w:rPr>
+      </w:pPr>
+      <w:r>
+        <w:rPr>
+          <w:rFonts w:ascii="Arial" w:eastAsia="Times New Roman" w:hAnsi="Arial" w:cs="Arial"/>
+          <w:b/>
+          <w:bCs/>
+          <w:color w:val="000000"/>
+          <w:sz w:val="24"/>
+          <w:szCs w:val="24"/>
+          <w:lang w:eastAsia="es-AR"/>
+        </w:rPr>
+        <w:t xml:space="preserve">CA1: </w:t>
+      </w:r>
+      <w:r>
+        <w:rPr>
+          <w:rFonts w:ascii="Arial" w:eastAsia="Times New Roman" w:hAnsi="Arial" w:cs="Arial"/>
+          <w:color w:val="000000"/>
+          <w:sz w:val="24"/>
+          <w:szCs w:val="24"/>
+          <w:lang w:eastAsia="es-AR"/>
+        </w:rPr>
+        <w:t>Al tocar el ícono “+” se deben visualizar tres opciones disponibles: publicación/ historia / reels, de las cuales hay que seleccionar en → publicación para agregar un</w:t>
+      </w:r>
+      <w:r>
+        <w:rPr>
+          <w:rFonts w:ascii="Arial" w:eastAsia="Times New Roman" w:hAnsi="Arial" w:cs="Arial"/>
+          <w:color w:val="000000"/>
+          <w:sz w:val="24"/>
+          <w:szCs w:val="24"/>
+          <w:lang w:eastAsia="es-AR"/>
+        </w:rPr>
+        <w:t>a</w:t>
+      </w:r>
+      <w:r>
+        <w:rPr>
+          <w:rFonts w:ascii="Arial" w:eastAsia="Times New Roman" w:hAnsi="Arial" w:cs="Arial"/>
+          <w:color w:val="000000"/>
+          <w:sz w:val="24"/>
+          <w:szCs w:val="24"/>
+          <w:lang w:eastAsia="es-AR"/>
+        </w:rPr>
+        <w:t xml:space="preserve"> foto.</w:t>
+      </w:r>
+    </w:p>
+    <w:p>
+      <w:pPr>
+        <w:spacing w:after="0" w:line="240" w:lineRule="auto"/>
+        <w:rPr>
+          <w:rFonts w:ascii="Times New Roman" w:eastAsia="Times New Roman" w:hAnsi="Times New Roman" w:cs="Times New Roman"/>
+          <w:sz w:val="24"/>
+          <w:szCs w:val="24"/>
+          <w:lang w:eastAsia="es-AR"/>
+        </w:rPr>
+      </w:pPr>
+    </w:p>
+    <w:p>
+      <w:pPr>
+        <w:spacing w:after="0" w:line="240" w:lineRule="auto"/>
+        <w:rPr>
+          <w:rFonts w:ascii="Times New Roman" w:eastAsia="Times New Roman" w:hAnsi="Times New Roman" w:cs="Times New Roman"/>
+          <w:sz w:val="24"/>
+          <w:szCs w:val="24"/>
+          <w:lang w:eastAsia="es-AR"/>
+        </w:rPr>
+      </w:pPr>
+      <w:r>
+        <w:rPr>
+          <w:rFonts w:ascii="Arial" w:eastAsia="Times New Roman" w:hAnsi="Arial" w:cs="Arial"/>
+          <w:b/>
+          <w:bCs/>
+          <w:color w:val="000000"/>
+          <w:sz w:val="24"/>
+          <w:szCs w:val="24"/>
+          <w:lang w:eastAsia="es-AR"/>
+        </w:rPr>
+        <w:t xml:space="preserve">CA2: </w:t>
+      </w:r>
+      <w:r>
+        <w:rPr>
+          <w:rFonts w:ascii="Arial" w:eastAsia="Times New Roman" w:hAnsi="Arial" w:cs="Arial"/>
+          <w:color w:val="000000"/>
+          <w:sz w:val="24"/>
+          <w:szCs w:val="24"/>
+          <w:lang w:eastAsia="es-AR"/>
+        </w:rPr>
+        <w:t>Al dar clic en “publicación” se despliega una p</w:t>
+      </w:r>
+      <w:r>
+        <w:rPr>
+          <w:rFonts w:ascii="Arial" w:eastAsia="Times New Roman" w:hAnsi="Arial" w:cs="Arial"/>
+          <w:color w:val="000000"/>
+          <w:sz w:val="24"/>
+          <w:szCs w:val="24"/>
+          <w:lang w:eastAsia="es-AR"/>
+        </w:rPr>
+        <w:t>antalla con el contenido de mi galería en el dispositivo: → </w:t>
+      </w:r>
+      <w:r>
+        <w:rPr>
+          <w:rFonts w:ascii="Arial" w:eastAsia="Times New Roman" w:hAnsi="Arial" w:cs="Arial"/>
+          <w:color w:val="000000"/>
+          <w:sz w:val="24"/>
+          <w:szCs w:val="24"/>
+          <w:lang w:eastAsia="es-AR"/>
+        </w:rPr>
+        <w:t>seleccionar una foto ò seleccionar el ícono abrir la cámara para tomar una foto nueva. </w:t>
+      </w:r>
+    </w:p>
+    <w:p>
+      <w:pPr>
+        <w:spacing w:after="0" w:line="240" w:lineRule="auto"/>
+        <w:rPr>
+          <w:rFonts w:ascii="Times New Roman" w:eastAsia="Times New Roman" w:hAnsi="Times New Roman" w:cs="Times New Roman"/>
+          <w:sz w:val="24"/>
+          <w:szCs w:val="24"/>
+          <w:lang w:eastAsia="es-AR"/>
+        </w:rPr>
+      </w:pPr>
+    </w:p>
+    <w:p>
+      <w:pPr>
+        <w:spacing w:after="0" w:line="240" w:lineRule="auto"/>
+        <w:rPr>
+          <w:rFonts w:ascii="Times New Roman" w:eastAsia="Times New Roman" w:hAnsi="Times New Roman" w:cs="Times New Roman"/>
+          <w:sz w:val="24"/>
+          <w:szCs w:val="24"/>
+          <w:lang w:eastAsia="es-AR"/>
+        </w:rPr>
+      </w:pPr>
+      <w:r>
+        <w:rPr>
+          <w:rFonts w:ascii="Arial" w:eastAsia="Times New Roman" w:hAnsi="Arial" w:cs="Arial"/>
+          <w:b/>
+          <w:color w:val="000000"/>
+          <w:sz w:val="24"/>
+          <w:szCs w:val="24"/>
+          <w:lang w:eastAsia="es-AR"/>
+        </w:rPr>
+        <w:t>CA4:</w:t>
+      </w:r>
+      <w:r>
+        <w:rPr>
+          <w:rFonts w:ascii="Arial" w:eastAsia="Times New Roman" w:hAnsi="Arial" w:cs="Arial"/>
+          <w:color w:val="000000"/>
+          <w:sz w:val="24"/>
+          <w:szCs w:val="24"/>
+          <w:lang w:eastAsia="es-AR"/>
+        </w:rPr>
+        <w:t xml:space="preserve"> Al seleccionar la foto</w:t>
+      </w:r>
+      <w:r>
+        <w:rPr>
+          <w:rFonts w:ascii="Arial" w:eastAsia="Times New Roman" w:hAnsi="Arial" w:cs="Arial"/>
+          <w:color w:val="000000"/>
+          <w:sz w:val="24"/>
+          <w:szCs w:val="24"/>
+          <w:lang w:eastAsia="es-AR"/>
+        </w:rPr>
+        <w:t xml:space="preserve"> se procede a editar el archivo: añadir filtro → añadir música y/ o</w:t>
+      </w:r>
+      <w:r>
+        <w:rPr>
+          <w:rFonts w:ascii="Arial" w:eastAsia="Times New Roman" w:hAnsi="Arial" w:cs="Arial"/>
+          <w:color w:val="000000"/>
+          <w:sz w:val="24"/>
+          <w:szCs w:val="24"/>
+          <w:lang w:eastAsia="es-AR"/>
+        </w:rPr>
+        <w:t xml:space="preserve"> enviar la foto sin las opciones anteriores.</w:t>
+      </w:r>
+    </w:p>
+    <w:p>
+      <w:pPr>
+        <w:spacing w:after="0" w:line="240" w:lineRule="auto"/>
+        <w:rPr>
+          <w:rFonts w:ascii="Times New Roman" w:eastAsia="Times New Roman" w:hAnsi="Times New Roman" w:cs="Times New Roman"/>
+          <w:sz w:val="24"/>
+          <w:szCs w:val="24"/>
+          <w:lang w:eastAsia="es-AR"/>
+        </w:rPr>
+      </w:pPr>
+    </w:p>
+    <w:p>
+      <w:pPr>
+        <w:spacing w:after="0" w:line="240" w:lineRule="auto"/>
+        <w:rPr>
+          <w:rFonts w:ascii="Times New Roman" w:eastAsia="Times New Roman" w:hAnsi="Times New Roman" w:cs="Times New Roman"/>
+          <w:sz w:val="24"/>
+          <w:szCs w:val="24"/>
+          <w:lang w:eastAsia="es-AR"/>
+        </w:rPr>
+      </w:pPr>
+      <w:r>
+        <w:rPr>
+          <w:rFonts w:ascii="Arial" w:eastAsia="Times New Roman" w:hAnsi="Arial" w:cs="Arial"/>
+          <w:b/>
+          <w:bCs/>
+          <w:color w:val="000000"/>
+          <w:sz w:val="24"/>
+          <w:szCs w:val="24"/>
+          <w:lang w:eastAsia="es-AR"/>
+        </w:rPr>
+        <w:t>CA5:</w:t>
+      </w:r>
+      <w:r>
+        <w:rPr>
+          <w:rFonts w:ascii="Arial" w:eastAsia="Times New Roman" w:hAnsi="Arial" w:cs="Arial"/>
+          <w:color w:val="000000"/>
+          <w:sz w:val="24"/>
+          <w:szCs w:val="24"/>
+          <w:lang w:eastAsia="es-AR"/>
+        </w:rPr>
+        <w:t xml:space="preserve"> Al tocar en “siguiente” se muestra la foto seleccionada, se procede a selec</w:t>
+      </w:r>
+      <w:r>
+        <w:rPr>
+          <w:rFonts w:ascii="Arial" w:eastAsia="Times New Roman" w:hAnsi="Arial" w:cs="Arial"/>
+          <w:color w:val="000000"/>
+          <w:sz w:val="24"/>
+          <w:szCs w:val="24"/>
+          <w:lang w:eastAsia="es-AR"/>
+        </w:rPr>
+        <w:t>cionar: → Escribir pie de foto o</w:t>
+      </w:r>
+      <w:r>
+        <w:rPr>
+          <w:rFonts w:ascii="Arial" w:eastAsia="Times New Roman" w:hAnsi="Arial" w:cs="Arial"/>
+          <w:color w:val="000000"/>
+          <w:sz w:val="24"/>
+          <w:szCs w:val="24"/>
+          <w:lang w:eastAsia="es-AR"/>
+        </w:rPr>
+        <w:t xml:space="preserve"> enviar vacío (sin pie de foto).</w:t>
+      </w:r>
+    </w:p>
+    <w:p>
+      <w:pPr>
+        <w:spacing w:after="0" w:line="240" w:lineRule="auto"/>
+        <w:rPr>
+          <w:rFonts w:ascii="Times New Roman" w:eastAsia="Times New Roman" w:hAnsi="Times New Roman" w:cs="Times New Roman"/>
+          <w:sz w:val="24"/>
+          <w:szCs w:val="24"/>
+          <w:lang w:eastAsia="es-AR"/>
+        </w:rPr>
+      </w:pPr>
+    </w:p>
+    <w:p>
+      <w:pPr>
+        <w:spacing w:after="0" w:line="240" w:lineRule="auto"/>
+        <w:rPr>
+          <w:rFonts w:ascii="Times New Roman" w:eastAsia="Times New Roman" w:hAnsi="Times New Roman" w:cs="Times New Roman"/>
+          <w:sz w:val="24"/>
+          <w:szCs w:val="24"/>
+          <w:lang w:eastAsia="es-AR"/>
+        </w:rPr>
+      </w:pPr>
+      <w:r>
+        <w:rPr>
+          <w:rFonts w:ascii="Arial" w:eastAsia="Times New Roman" w:hAnsi="Arial" w:cs="Arial"/>
+          <w:b/>
+          <w:color w:val="000000"/>
+          <w:sz w:val="24"/>
+          <w:szCs w:val="24"/>
+          <w:lang w:eastAsia="es-AR"/>
+        </w:rPr>
+        <w:t>CA6:</w:t>
+      </w:r>
+      <w:r>
+        <w:rPr>
+          <w:rFonts w:ascii="Arial" w:eastAsia="Times New Roman" w:hAnsi="Arial" w:cs="Arial"/>
+          <w:color w:val="000000"/>
+          <w:sz w:val="24"/>
+          <w:szCs w:val="24"/>
+          <w:lang w:eastAsia="es-AR"/>
+        </w:rPr>
+        <w:t xml:space="preserve"> </w:t>
+      </w:r>
+      <w:r>
+        <w:rPr>
+          <w:rFonts w:ascii="Arial" w:eastAsia="Times New Roman" w:hAnsi="Arial" w:cs="Arial"/>
+          <w:color w:val="000000"/>
+          <w:sz w:val="24"/>
+          <w:szCs w:val="24"/>
+          <w:lang w:eastAsia="es-AR"/>
+        </w:rPr>
+        <w:t>Si se hace clic en “compartir” </w:t>
+      </w:r>
+      <w:r>
+        <w:rPr>
+          <w:rFonts w:ascii="Arial" w:eastAsia="Times New Roman" w:hAnsi="Arial" w:cs="Arial"/>
+          <w:color w:val="000000"/>
+          <w:sz w:val="24"/>
+          <w:szCs w:val="24"/>
+          <w:lang w:eastAsia="es-AR"/>
+        </w:rPr>
+        <w:t>la foto se publica automáticamente en mi perfil.</w:t>
+      </w:r>
+    </w:p>
+    <w:p>
+      <w:pPr>
+        <w:spacing w:after="0" w:line="240" w:lineRule="auto"/>
+        <w:rPr>
+          <w:rFonts w:ascii="Times New Roman" w:eastAsia="Times New Roman" w:hAnsi="Times New Roman" w:cs="Times New Roman"/>
+          <w:sz w:val="24"/>
+          <w:szCs w:val="24"/>
+          <w:lang w:eastAsia="es-AR"/>
+        </w:rPr>
+      </w:pPr>
+    </w:p>
+    <w:p>
+      <w:pPr>
+        <w:spacing w:after="0" w:line="240" w:lineRule="auto"/>
+        <w:rPr>
+          <w:rFonts w:ascii="Times New Roman" w:eastAsia="Times New Roman" w:hAnsi="Times New Roman" w:cs="Times New Roman"/>
+          <w:sz w:val="24"/>
+          <w:szCs w:val="24"/>
+          <w:lang w:eastAsia="es-AR"/>
+        </w:rPr>
+      </w:pPr>
+      <w:r>
+        <w:rPr>
+          <w:rFonts w:ascii="Arial" w:eastAsia="Times New Roman" w:hAnsi="Arial" w:cs="Arial"/>
+          <w:b/>
+          <w:color w:val="000000"/>
+          <w:sz w:val="24"/>
+          <w:szCs w:val="24"/>
+          <w:lang w:eastAsia="es-AR"/>
+        </w:rPr>
+        <w:t>HU8. -</w:t>
+      </w:r>
+      <w:r>
+        <w:rPr>
+          <w:rFonts w:ascii="Arial" w:eastAsia="Times New Roman" w:hAnsi="Arial" w:cs="Arial"/>
+          <w:color w:val="000000"/>
+          <w:sz w:val="24"/>
+          <w:szCs w:val="24"/>
+          <w:lang w:eastAsia="es-AR"/>
+        </w:rPr>
+        <w:t xml:space="preserve"> </w:t>
+      </w:r>
+      <w:r>
+        <w:rPr>
+          <w:rFonts w:ascii="Arial" w:eastAsia="Times New Roman" w:hAnsi="Arial" w:cs="Arial"/>
+          <w:b/>
+          <w:bCs/>
+          <w:color w:val="000000"/>
+          <w:sz w:val="24"/>
+          <w:szCs w:val="24"/>
+          <w:lang w:eastAsia="es-AR"/>
+        </w:rPr>
+        <w:t>Publicar un video:</w:t>
+      </w:r>
+    </w:p>
+    <w:p>
+      <w:pPr>
+        <w:spacing w:after="0" w:line="240" w:lineRule="auto"/>
+        <w:rPr>
+          <w:rFonts w:ascii="Times New Roman" w:eastAsia="Times New Roman" w:hAnsi="Times New Roman" w:cs="Times New Roman"/>
+          <w:sz w:val="24"/>
+          <w:szCs w:val="24"/>
+          <w:lang w:eastAsia="es-AR"/>
+        </w:rPr>
+      </w:pPr>
+    </w:p>
+    <w:p>
+      <w:pPr>
+        <w:spacing w:after="0" w:line="240" w:lineRule="auto"/>
+        <w:rPr>
+          <w:rFonts w:ascii="Times New Roman" w:eastAsia="Times New Roman" w:hAnsi="Times New Roman" w:cs="Times New Roman"/>
+          <w:sz w:val="24"/>
+          <w:szCs w:val="24"/>
+          <w:lang w:eastAsia="es-AR"/>
+        </w:rPr>
+      </w:pPr>
+      <w:r>
+        <w:rPr>
+          <w:rFonts w:ascii="Arial" w:eastAsia="Times New Roman" w:hAnsi="Arial" w:cs="Arial"/>
+          <w:b/>
+          <w:bCs/>
+          <w:color w:val="000000"/>
+          <w:sz w:val="24"/>
+          <w:szCs w:val="24"/>
+          <w:lang w:eastAsia="es-AR"/>
+        </w:rPr>
+        <w:t xml:space="preserve">CA1: </w:t>
+      </w:r>
+      <w:r>
+        <w:rPr>
+          <w:rFonts w:ascii="Arial" w:eastAsia="Times New Roman" w:hAnsi="Arial" w:cs="Arial"/>
+          <w:color w:val="000000"/>
+          <w:sz w:val="24"/>
+          <w:szCs w:val="24"/>
+          <w:lang w:eastAsia="es-AR"/>
+        </w:rPr>
+        <w:t>Al dar clic en “publicación” se despliega una p</w:t>
+      </w:r>
+      <w:r>
+        <w:rPr>
+          <w:rFonts w:ascii="Arial" w:eastAsia="Times New Roman" w:hAnsi="Arial" w:cs="Arial"/>
+          <w:color w:val="000000"/>
+          <w:sz w:val="24"/>
+          <w:szCs w:val="24"/>
+          <w:lang w:eastAsia="es-AR"/>
+        </w:rPr>
+        <w:t>antalla con el contenido de mi </w:t>
+      </w:r>
+      <w:r>
+        <w:rPr>
+          <w:rFonts w:ascii="Arial" w:eastAsia="Times New Roman" w:hAnsi="Arial" w:cs="Arial"/>
+          <w:color w:val="000000"/>
+          <w:sz w:val="24"/>
+          <w:szCs w:val="24"/>
+          <w:lang w:eastAsia="es-AR"/>
+        </w:rPr>
+        <w:t>galería en el dispositivo: →  seleccionar una video ò seleccionar el ícono abrir la cámara para grabar un video nuevo.. </w:t>
+      </w:r>
+    </w:p>
+    <w:p>
+      <w:pPr>
+        <w:spacing w:after="0" w:line="240" w:lineRule="auto"/>
+        <w:rPr>
+          <w:rFonts w:ascii="Times New Roman" w:eastAsia="Times New Roman" w:hAnsi="Times New Roman" w:cs="Times New Roman"/>
+          <w:sz w:val="24"/>
+          <w:szCs w:val="24"/>
+          <w:lang w:eastAsia="es-AR"/>
+        </w:rPr>
+      </w:pPr>
+    </w:p>
+    <w:p>
+      <w:pPr>
+        <w:spacing w:after="0" w:line="240" w:lineRule="auto"/>
+        <w:rPr>
+          <w:rFonts w:ascii="Times New Roman" w:eastAsia="Times New Roman" w:hAnsi="Times New Roman" w:cs="Times New Roman"/>
+          <w:sz w:val="24"/>
+          <w:szCs w:val="24"/>
+          <w:lang w:eastAsia="es-AR"/>
+        </w:rPr>
+      </w:pPr>
+      <w:r>
+        <w:rPr>
+          <w:rFonts w:ascii="Arial" w:eastAsia="Times New Roman" w:hAnsi="Arial" w:cs="Arial"/>
+          <w:b/>
+          <w:bCs/>
+          <w:color w:val="000000"/>
+          <w:sz w:val="24"/>
+          <w:szCs w:val="24"/>
+          <w:lang w:eastAsia="es-AR"/>
+        </w:rPr>
+        <w:t xml:space="preserve">CA2: </w:t>
+      </w:r>
+      <w:r>
+        <w:rPr>
+          <w:rFonts w:ascii="Arial" w:eastAsia="Times New Roman" w:hAnsi="Arial" w:cs="Arial"/>
+          <w:color w:val="000000"/>
+          <w:sz w:val="24"/>
+          <w:szCs w:val="24"/>
+          <w:lang w:eastAsia="es-AR"/>
+        </w:rPr>
+        <w:t>Al dar clic en “publicación” se debe desplegar una pantalla con e</w:t>
+      </w:r>
+      <w:r>
+        <w:rPr>
+          <w:rFonts w:ascii="Arial" w:eastAsia="Times New Roman" w:hAnsi="Arial" w:cs="Arial"/>
+          <w:color w:val="000000"/>
+          <w:sz w:val="24"/>
+          <w:szCs w:val="24"/>
+          <w:lang w:eastAsia="es-AR"/>
+        </w:rPr>
+        <w:t>l contenido de mi </w:t>
+      </w:r>
+      <w:r>
+        <w:rPr>
+          <w:rFonts w:ascii="Arial" w:eastAsia="Times New Roman" w:hAnsi="Arial" w:cs="Arial"/>
+          <w:color w:val="000000"/>
+          <w:sz w:val="24"/>
+          <w:szCs w:val="24"/>
+          <w:lang w:eastAsia="es-AR"/>
+        </w:rPr>
+        <w:t>galería en el dispositivo, y seleccionar el video, luego elegir: etiquetar personas y/o añadir ubicación.</w:t>
+      </w:r>
+    </w:p>
+    <w:p>
+      <w:pPr>
+        <w:spacing w:after="0" w:line="240" w:lineRule="auto"/>
+        <w:rPr>
+          <w:rFonts w:ascii="Times New Roman" w:eastAsia="Times New Roman" w:hAnsi="Times New Roman" w:cs="Times New Roman"/>
+          <w:sz w:val="24"/>
+          <w:szCs w:val="24"/>
+          <w:lang w:eastAsia="es-AR"/>
+        </w:rPr>
+      </w:pPr>
+    </w:p>
+    <w:p>
+      <w:pPr>
+        <w:spacing w:after="0" w:line="240" w:lineRule="auto"/>
+        <w:rPr>
+          <w:rFonts w:ascii="Times New Roman" w:eastAsia="Times New Roman" w:hAnsi="Times New Roman" w:cs="Times New Roman"/>
+          <w:sz w:val="24"/>
+          <w:szCs w:val="24"/>
+          <w:lang w:eastAsia="es-AR"/>
+        </w:rPr>
+      </w:pPr>
+      <w:r>
+        <w:rPr>
+          <w:rFonts w:ascii="Arial" w:eastAsia="Times New Roman" w:hAnsi="Arial" w:cs="Arial"/>
+          <w:b/>
+          <w:bCs/>
+          <w:color w:val="000000"/>
+          <w:sz w:val="24"/>
+          <w:szCs w:val="24"/>
+          <w:lang w:eastAsia="es-AR"/>
+        </w:rPr>
+        <w:t>CA3:</w:t>
+      </w:r>
+      <w:r>
+        <w:rPr>
+          <w:rFonts w:ascii="Arial" w:eastAsia="Times New Roman" w:hAnsi="Arial" w:cs="Arial"/>
+          <w:color w:val="000000"/>
+          <w:sz w:val="24"/>
+          <w:szCs w:val="24"/>
+          <w:lang w:eastAsia="es-AR"/>
+        </w:rPr>
+        <w:t xml:space="preserve"> Para publicar el video dar clic en el botón “ compartir”.</w:t>
+      </w:r>
+    </w:p>
+    <w:p>
+      <w:pPr>
+        <w:spacing w:after="0" w:line="240" w:lineRule="auto"/>
+        <w:rPr>
+          <w:rFonts w:ascii="Times New Roman" w:eastAsia="Times New Roman" w:hAnsi="Times New Roman" w:cs="Times New Roman"/>
+          <w:sz w:val="24"/>
+          <w:szCs w:val="24"/>
+          <w:lang w:eastAsia="es-AR"/>
+        </w:rPr>
+      </w:pPr>
+    </w:p>
+    <w:p>
+      <w:pPr>
+        <w:spacing w:after="0" w:line="240" w:lineRule="auto"/>
+        <w:rPr>
+          <w:rFonts w:ascii="Times New Roman" w:eastAsia="Times New Roman" w:hAnsi="Times New Roman" w:cs="Times New Roman"/>
+          <w:sz w:val="24"/>
+          <w:szCs w:val="24"/>
+          <w:lang w:eastAsia="es-AR"/>
+        </w:rPr>
+      </w:pPr>
+      <w:r>
+        <w:rPr>
+          <w:rFonts w:ascii="Arial" w:eastAsia="Times New Roman" w:hAnsi="Arial" w:cs="Arial"/>
+          <w:b/>
+          <w:bCs/>
+          <w:color w:val="000000"/>
+          <w:sz w:val="24"/>
+          <w:szCs w:val="24"/>
+          <w:lang w:eastAsia="es-AR"/>
+        </w:rPr>
+        <w:lastRenderedPageBreak/>
+        <w:t>HU9: -</w:t>
+      </w:r>
+      <w:r>
+        <w:rPr>
+          <w:rFonts w:ascii="Arial" w:eastAsia="Times New Roman" w:hAnsi="Arial" w:cs="Arial"/>
+          <w:color w:val="000000"/>
+          <w:sz w:val="24"/>
+          <w:szCs w:val="24"/>
+          <w:lang w:eastAsia="es-AR"/>
+        </w:rPr>
+        <w:t xml:space="preserve"> </w:t>
+      </w:r>
+      <w:r>
+        <w:rPr>
+          <w:rFonts w:ascii="Arial" w:eastAsia="Times New Roman" w:hAnsi="Arial" w:cs="Arial"/>
+          <w:b/>
+          <w:bCs/>
+          <w:color w:val="000000"/>
+          <w:sz w:val="24"/>
+          <w:szCs w:val="24"/>
+          <w:lang w:eastAsia="es-AR"/>
+        </w:rPr>
+        <w:t>Publicar una historia:</w:t>
+      </w:r>
+    </w:p>
+    <w:p>
+      <w:pPr>
+        <w:spacing w:after="0" w:line="240" w:lineRule="auto"/>
+        <w:rPr>
+          <w:rFonts w:ascii="Times New Roman" w:eastAsia="Times New Roman" w:hAnsi="Times New Roman" w:cs="Times New Roman"/>
+          <w:sz w:val="24"/>
+          <w:szCs w:val="24"/>
+          <w:lang w:eastAsia="es-AR"/>
+        </w:rPr>
+      </w:pPr>
+    </w:p>
+    <w:p>
+      <w:pPr>
+        <w:spacing w:after="0" w:line="240" w:lineRule="auto"/>
+        <w:rPr>
+          <w:rFonts w:ascii="Times New Roman" w:eastAsia="Times New Roman" w:hAnsi="Times New Roman" w:cs="Times New Roman"/>
+          <w:sz w:val="24"/>
+          <w:szCs w:val="24"/>
+          <w:lang w:eastAsia="es-AR"/>
+        </w:rPr>
+      </w:pPr>
+      <w:r>
+        <w:rPr>
+          <w:rFonts w:ascii="Arial" w:eastAsia="Times New Roman" w:hAnsi="Arial" w:cs="Arial"/>
+          <w:b/>
+          <w:bCs/>
+          <w:color w:val="000000"/>
+          <w:sz w:val="24"/>
+          <w:szCs w:val="24"/>
+          <w:lang w:eastAsia="es-AR"/>
+        </w:rPr>
+        <w:t xml:space="preserve">CA1:  </w:t>
+      </w:r>
+      <w:r>
+        <w:rPr>
+          <w:rFonts w:ascii="Arial" w:eastAsia="Times New Roman" w:hAnsi="Arial" w:cs="Arial"/>
+          <w:color w:val="000000"/>
+          <w:sz w:val="24"/>
+          <w:szCs w:val="24"/>
+          <w:lang w:eastAsia="es-AR"/>
+        </w:rPr>
+        <w:t xml:space="preserve">Al tocar el ícono “+” se deben visualizar tres opciones disponibles: publicación/ historia / reels, de las cuales hay que seleccionar en → </w:t>
+      </w:r>
+      <w:r>
+        <w:rPr>
+          <w:rFonts w:ascii="Arial" w:eastAsia="Times New Roman" w:hAnsi="Arial" w:cs="Arial"/>
+          <w:i/>
+          <w:iCs/>
+          <w:color w:val="000000"/>
+          <w:sz w:val="24"/>
+          <w:szCs w:val="24"/>
+          <w:lang w:eastAsia="es-AR"/>
+        </w:rPr>
+        <w:t xml:space="preserve">historia </w:t>
+      </w:r>
+      <w:r>
+        <w:rPr>
+          <w:rFonts w:ascii="Arial" w:eastAsia="Times New Roman" w:hAnsi="Arial" w:cs="Arial"/>
+          <w:color w:val="000000"/>
+          <w:sz w:val="24"/>
+          <w:szCs w:val="24"/>
+          <w:lang w:eastAsia="es-AR"/>
+        </w:rPr>
+        <w:t> para agregar una historia nueva.</w:t>
+      </w:r>
+    </w:p>
+    <w:p>
+      <w:pPr>
+        <w:spacing w:after="0" w:line="240" w:lineRule="auto"/>
+        <w:rPr>
+          <w:rFonts w:ascii="Times New Roman" w:eastAsia="Times New Roman" w:hAnsi="Times New Roman" w:cs="Times New Roman"/>
+          <w:sz w:val="24"/>
+          <w:szCs w:val="24"/>
+          <w:lang w:eastAsia="es-AR"/>
+        </w:rPr>
+      </w:pPr>
+    </w:p>
+    <w:p>
+      <w:pPr>
+        <w:spacing w:after="0" w:line="240" w:lineRule="auto"/>
+        <w:rPr>
+          <w:rFonts w:ascii="Times New Roman" w:eastAsia="Times New Roman" w:hAnsi="Times New Roman" w:cs="Times New Roman"/>
+          <w:sz w:val="24"/>
+          <w:szCs w:val="24"/>
+          <w:lang w:eastAsia="es-AR"/>
+        </w:rPr>
+      </w:pPr>
+      <w:r>
+        <w:rPr>
+          <w:rFonts w:ascii="Arial" w:eastAsia="Times New Roman" w:hAnsi="Arial" w:cs="Arial"/>
+          <w:b/>
+          <w:bCs/>
+          <w:color w:val="000000"/>
+          <w:sz w:val="24"/>
+          <w:szCs w:val="24"/>
+          <w:lang w:eastAsia="es-AR"/>
+        </w:rPr>
+        <w:t xml:space="preserve">CA2: </w:t>
+      </w:r>
+      <w:r>
+        <w:rPr>
+          <w:rFonts w:ascii="Arial" w:eastAsia="Times New Roman" w:hAnsi="Arial" w:cs="Arial"/>
+          <w:color w:val="000000"/>
+          <w:sz w:val="24"/>
+          <w:szCs w:val="24"/>
+          <w:lang w:eastAsia="es-AR"/>
+        </w:rPr>
+        <w:t xml:space="preserve">Al dar clic en “historia” se debe desplegar una pantalla con el contenido de mi  galería en el dispositivo, seleccionar el archivo (video o foto) ó elegir el botón </w:t>
+      </w:r>
+      <w:r>
+        <w:rPr>
+          <w:rFonts w:ascii="Arial" w:eastAsia="Times New Roman" w:hAnsi="Arial" w:cs="Arial"/>
+          <w:i/>
+          <w:iCs/>
+          <w:color w:val="000000"/>
+          <w:sz w:val="24"/>
+          <w:szCs w:val="24"/>
+          <w:lang w:eastAsia="es-AR"/>
+        </w:rPr>
+        <w:t>historia de texto</w:t>
+      </w:r>
+      <w:r>
+        <w:rPr>
+          <w:rFonts w:ascii="Arial" w:eastAsia="Times New Roman" w:hAnsi="Arial" w:cs="Arial"/>
+          <w:color w:val="000000"/>
+          <w:sz w:val="24"/>
+          <w:szCs w:val="24"/>
+          <w:lang w:eastAsia="es-AR"/>
+        </w:rPr>
+        <w:t xml:space="preserve"> para publicar una historia solo de texto.</w:t>
+      </w:r>
+    </w:p>
+    <w:p>
+      <w:pPr>
+        <w:spacing w:after="0" w:line="240" w:lineRule="auto"/>
+        <w:rPr>
+          <w:rFonts w:ascii="Times New Roman" w:eastAsia="Times New Roman" w:hAnsi="Times New Roman" w:cs="Times New Roman"/>
+          <w:sz w:val="24"/>
+          <w:szCs w:val="24"/>
+          <w:lang w:eastAsia="es-AR"/>
+        </w:rPr>
+      </w:pPr>
+    </w:p>
+    <w:p>
+      <w:pPr>
+        <w:spacing w:after="0" w:line="240" w:lineRule="auto"/>
+        <w:rPr>
+          <w:rFonts w:ascii="Times New Roman" w:eastAsia="Times New Roman" w:hAnsi="Times New Roman" w:cs="Times New Roman"/>
+          <w:sz w:val="24"/>
+          <w:szCs w:val="24"/>
+          <w:lang w:eastAsia="es-AR"/>
+        </w:rPr>
+      </w:pPr>
+      <w:r>
+        <w:rPr>
+          <w:rFonts w:ascii="Arial" w:eastAsia="Times New Roman" w:hAnsi="Arial" w:cs="Arial"/>
+          <w:b/>
+          <w:bCs/>
+          <w:color w:val="000000"/>
+          <w:sz w:val="24"/>
+          <w:szCs w:val="24"/>
+          <w:lang w:eastAsia="es-AR"/>
+        </w:rPr>
+        <w:t xml:space="preserve">CA3: </w:t>
+      </w:r>
+      <w:r>
+        <w:rPr>
+          <w:rFonts w:ascii="Arial" w:eastAsia="Times New Roman" w:hAnsi="Arial" w:cs="Arial"/>
+          <w:color w:val="000000"/>
+          <w:sz w:val="24"/>
+          <w:szCs w:val="24"/>
+          <w:lang w:eastAsia="es-AR"/>
+        </w:rPr>
+        <w:t>Al seleccionar el archivo, se muestra una serie de íconos para editar: añadir filtro → añadir música → añadir texto → añadir ubicación → agregar otras personas → agregar stickers.</w:t>
+      </w:r>
+    </w:p>
+    <w:p>
+      <w:pPr>
+        <w:spacing w:after="0" w:line="240" w:lineRule="auto"/>
+        <w:rPr>
+          <w:rFonts w:ascii="Times New Roman" w:eastAsia="Times New Roman" w:hAnsi="Times New Roman" w:cs="Times New Roman"/>
+          <w:sz w:val="24"/>
+          <w:szCs w:val="24"/>
+          <w:lang w:eastAsia="es-AR"/>
+        </w:rPr>
+      </w:pPr>
+    </w:p>
+    <w:p>
+      <w:pPr>
+        <w:spacing w:after="0" w:line="240" w:lineRule="auto"/>
+        <w:rPr>
+          <w:rFonts w:ascii="Arial" w:eastAsia="Times New Roman" w:hAnsi="Arial" w:cs="Arial"/>
+          <w:color w:val="000000"/>
+          <w:sz w:val="24"/>
+          <w:szCs w:val="24"/>
+          <w:lang w:eastAsia="es-AR"/>
+        </w:rPr>
+      </w:pPr>
+      <w:r>
+        <w:rPr>
+          <w:rFonts w:ascii="Arial" w:eastAsia="Times New Roman" w:hAnsi="Arial" w:cs="Arial"/>
+          <w:b/>
+          <w:bCs/>
+          <w:color w:val="000000"/>
+          <w:sz w:val="24"/>
+          <w:szCs w:val="24"/>
+          <w:lang w:eastAsia="es-AR"/>
+        </w:rPr>
+        <w:t>CA4:</w:t>
+      </w:r>
+      <w:r>
+        <w:rPr>
+          <w:rFonts w:ascii="Arial" w:eastAsia="Times New Roman" w:hAnsi="Arial" w:cs="Arial"/>
+          <w:color w:val="000000"/>
+          <w:sz w:val="24"/>
+          <w:szCs w:val="24"/>
+          <w:lang w:eastAsia="es-AR"/>
+        </w:rPr>
+        <w:t xml:space="preserve"> Hacer clic en ícono enviar para publicar una historia.</w:t>
+      </w:r>
+    </w:p>
+    <w:p>
+      <w:pPr>
+        <w:spacing w:after="0" w:line="240" w:lineRule="auto"/>
+        <w:rPr>
+          <w:rFonts w:ascii="Times New Roman" w:eastAsia="Times New Roman" w:hAnsi="Times New Roman" w:cs="Times New Roman"/>
+          <w:sz w:val="24"/>
+          <w:szCs w:val="24"/>
+          <w:lang w:eastAsia="es-AR"/>
+        </w:rPr>
+      </w:pPr>
+    </w:p>
+    <w:p>
+      <w:pPr>
+        <w:spacing w:after="0" w:line="240" w:lineRule="auto"/>
+        <w:rPr>
+          <w:rFonts w:ascii="Times New Roman" w:eastAsia="Times New Roman" w:hAnsi="Times New Roman" w:cs="Times New Roman"/>
+          <w:sz w:val="24"/>
+          <w:szCs w:val="24"/>
+          <w:lang w:eastAsia="es-AR"/>
+        </w:rPr>
+      </w:pPr>
+    </w:p>
+    <w:p>
+      <w:pPr>
+        <w:spacing w:after="0" w:line="240" w:lineRule="auto"/>
+        <w:rPr>
+          <w:rFonts w:ascii="Times New Roman" w:eastAsia="Times New Roman" w:hAnsi="Times New Roman" w:cs="Times New Roman"/>
+          <w:sz w:val="24"/>
+          <w:szCs w:val="24"/>
+          <w:lang w:eastAsia="es-AR"/>
+        </w:rPr>
+      </w:pPr>
+      <w:r>
+        <w:rPr>
+          <w:rFonts w:ascii="Arial" w:eastAsia="Times New Roman" w:hAnsi="Arial" w:cs="Arial"/>
+          <w:b/>
+          <w:bCs/>
+          <w:color w:val="000000"/>
+          <w:sz w:val="24"/>
+          <w:szCs w:val="24"/>
+          <w:lang w:eastAsia="es-AR"/>
+        </w:rPr>
+        <w:t>HU10. - Mostrar ícono de interacciones:</w:t>
+      </w:r>
+    </w:p>
+    <w:p>
+      <w:pPr>
+        <w:spacing w:after="0" w:line="240" w:lineRule="auto"/>
+        <w:rPr>
+          <w:rFonts w:ascii="Times New Roman" w:eastAsia="Times New Roman" w:hAnsi="Times New Roman" w:cs="Times New Roman"/>
+          <w:sz w:val="24"/>
+          <w:szCs w:val="24"/>
+          <w:lang w:eastAsia="es-AR"/>
+        </w:rPr>
+      </w:pPr>
+    </w:p>
+    <w:p>
+      <w:pPr>
+        <w:spacing w:after="0" w:line="240" w:lineRule="auto"/>
+        <w:rPr>
+          <w:rFonts w:ascii="Times New Roman" w:eastAsia="Times New Roman" w:hAnsi="Times New Roman" w:cs="Times New Roman"/>
+          <w:sz w:val="24"/>
+          <w:szCs w:val="24"/>
+          <w:lang w:eastAsia="es-AR"/>
+        </w:rPr>
+      </w:pPr>
+      <w:r>
+        <w:rPr>
+          <w:rFonts w:ascii="Arial" w:eastAsia="Times New Roman" w:hAnsi="Arial" w:cs="Arial"/>
+          <w:b/>
+          <w:bCs/>
+          <w:color w:val="000000"/>
+          <w:sz w:val="24"/>
+          <w:szCs w:val="24"/>
+          <w:lang w:eastAsia="es-AR"/>
+        </w:rPr>
+        <w:t>CA1:</w:t>
+      </w:r>
+      <w:r>
+        <w:rPr>
+          <w:rFonts w:ascii="Arial" w:eastAsia="Times New Roman" w:hAnsi="Arial" w:cs="Arial"/>
+          <w:color w:val="000000"/>
+          <w:sz w:val="24"/>
+          <w:szCs w:val="24"/>
+          <w:lang w:eastAsia="es-AR"/>
+        </w:rPr>
+        <w:t xml:space="preserve"> Al ingresar al menù principal, se debe mostrar un ícono &lt;3 que registra la actividad del usuario ( comentarios/ likes/ solicitudes). </w:t>
+      </w:r>
+    </w:p>
+    <w:p>
+      <w:pPr>
+        <w:spacing w:after="0" w:line="240" w:lineRule="auto"/>
+        <w:rPr>
+          <w:rFonts w:ascii="Times New Roman" w:eastAsia="Times New Roman" w:hAnsi="Times New Roman" w:cs="Times New Roman"/>
+          <w:sz w:val="24"/>
+          <w:szCs w:val="24"/>
+          <w:lang w:eastAsia="es-AR"/>
+        </w:rPr>
+      </w:pPr>
+    </w:p>
+    <w:p>
+      <w:pPr>
+        <w:spacing w:after="0" w:line="240" w:lineRule="auto"/>
+        <w:rPr>
+          <w:rFonts w:ascii="Times New Roman" w:eastAsia="Times New Roman" w:hAnsi="Times New Roman" w:cs="Times New Roman"/>
+          <w:sz w:val="24"/>
+          <w:szCs w:val="24"/>
+          <w:lang w:eastAsia="es-AR"/>
+        </w:rPr>
+      </w:pPr>
+      <w:r>
+        <w:rPr>
+          <w:rFonts w:ascii="Arial" w:eastAsia="Times New Roman" w:hAnsi="Arial" w:cs="Arial"/>
+          <w:b/>
+          <w:bCs/>
+          <w:color w:val="000000"/>
+          <w:sz w:val="24"/>
+          <w:szCs w:val="24"/>
+          <w:lang w:eastAsia="es-AR"/>
+        </w:rPr>
+        <w:t xml:space="preserve">CA2: </w:t>
+      </w:r>
+      <w:r>
+        <w:rPr>
+          <w:rFonts w:ascii="Arial" w:eastAsia="Times New Roman" w:hAnsi="Arial" w:cs="Arial"/>
+          <w:color w:val="000000"/>
+          <w:sz w:val="24"/>
+          <w:szCs w:val="24"/>
+          <w:lang w:eastAsia="es-AR"/>
+        </w:rPr>
+        <w:t>Al hacer clic en el ícono, la actividad debe estar visible y detallada desde la màs antigua a la mas reciente.</w:t>
+      </w:r>
+    </w:p>
+    <w:p>
+      <w:pPr>
+        <w:spacing w:after="0" w:line="240" w:lineRule="auto"/>
+        <w:rPr>
+          <w:rFonts w:ascii="Times New Roman" w:eastAsia="Times New Roman" w:hAnsi="Times New Roman" w:cs="Times New Roman"/>
+          <w:sz w:val="24"/>
+          <w:szCs w:val="24"/>
+          <w:lang w:eastAsia="es-AR"/>
+        </w:rPr>
+      </w:pPr>
+    </w:p>
+    <w:p>
+      <w:pPr>
+        <w:spacing w:after="0" w:line="240" w:lineRule="auto"/>
+        <w:rPr>
+          <w:rFonts w:ascii="Arial" w:eastAsia="Times New Roman" w:hAnsi="Arial" w:cs="Arial"/>
+          <w:color w:val="000000"/>
+          <w:sz w:val="24"/>
+          <w:szCs w:val="24"/>
+          <w:lang w:eastAsia="es-AR"/>
+        </w:rPr>
+      </w:pPr>
+      <w:r>
+        <w:rPr>
+          <w:rFonts w:ascii="Arial" w:eastAsia="Times New Roman" w:hAnsi="Arial" w:cs="Arial"/>
+          <w:b/>
+          <w:bCs/>
+          <w:color w:val="000000"/>
+          <w:sz w:val="24"/>
+          <w:szCs w:val="24"/>
+          <w:lang w:eastAsia="es-AR"/>
+        </w:rPr>
+        <w:t xml:space="preserve">CA3: </w:t>
+      </w:r>
+      <w:r>
+        <w:rPr>
+          <w:rFonts w:ascii="Arial" w:eastAsia="Times New Roman" w:hAnsi="Arial" w:cs="Arial"/>
+          <w:color w:val="000000"/>
+          <w:sz w:val="24"/>
+          <w:szCs w:val="24"/>
+          <w:lang w:eastAsia="es-AR"/>
+        </w:rPr>
+        <w:t>Si hace clic en el ìcono, la carga del contenido de la actividad no debe demorar màs de 2 segundos.</w:t>
+      </w:r>
+    </w:p>
+    <w:p>
+      <w:pPr>
+        <w:spacing w:after="0" w:line="240" w:lineRule="auto"/>
+        <w:rPr>
+          <w:rFonts w:ascii="Times New Roman" w:eastAsia="Times New Roman" w:hAnsi="Times New Roman" w:cs="Times New Roman"/>
+          <w:sz w:val="24"/>
+          <w:szCs w:val="24"/>
+          <w:lang w:eastAsia="es-AR"/>
+        </w:rPr>
+      </w:pPr>
+    </w:p>
+    <w:p>
+      <w:pPr>
+        <w:spacing w:after="0" w:line="240" w:lineRule="auto"/>
+        <w:rPr>
+          <w:rFonts w:ascii="Times New Roman" w:eastAsia="Times New Roman" w:hAnsi="Times New Roman" w:cs="Times New Roman"/>
+          <w:sz w:val="24"/>
+          <w:szCs w:val="24"/>
+          <w:lang w:eastAsia="es-AR"/>
+        </w:rPr>
+      </w:pPr>
+    </w:p>
+    <w:p>
+      <w:pPr>
+        <w:spacing w:after="0" w:line="240" w:lineRule="auto"/>
+        <w:rPr>
+          <w:rFonts w:ascii="Times New Roman" w:eastAsia="Times New Roman" w:hAnsi="Times New Roman" w:cs="Times New Roman"/>
+          <w:sz w:val="24"/>
+          <w:szCs w:val="24"/>
+          <w:lang w:eastAsia="es-AR"/>
+        </w:rPr>
+      </w:pPr>
+      <w:r>
+        <w:rPr>
+          <w:rFonts w:ascii="Arial" w:eastAsia="Times New Roman" w:hAnsi="Arial" w:cs="Arial"/>
+          <w:b/>
+          <w:bCs/>
+          <w:color w:val="000000"/>
+          <w:sz w:val="24"/>
+          <w:szCs w:val="24"/>
+          <w:lang w:eastAsia="es-AR"/>
+        </w:rPr>
+        <w:t>HU11. - Cargar la pàgina principal:</w:t>
+      </w:r>
+    </w:p>
+    <w:p>
+      <w:pPr>
+        <w:spacing w:after="0" w:line="240" w:lineRule="auto"/>
+        <w:rPr>
+          <w:rFonts w:ascii="Times New Roman" w:eastAsia="Times New Roman" w:hAnsi="Times New Roman" w:cs="Times New Roman"/>
+          <w:sz w:val="24"/>
+          <w:szCs w:val="24"/>
+          <w:lang w:eastAsia="es-AR"/>
+        </w:rPr>
+      </w:pPr>
+    </w:p>
+    <w:p>
+      <w:pPr>
+        <w:spacing w:after="0" w:line="240" w:lineRule="auto"/>
+        <w:rPr>
+          <w:rFonts w:ascii="Times New Roman" w:eastAsia="Times New Roman" w:hAnsi="Times New Roman" w:cs="Times New Roman"/>
+          <w:sz w:val="24"/>
+          <w:szCs w:val="24"/>
+          <w:lang w:eastAsia="es-AR"/>
+        </w:rPr>
+      </w:pPr>
+      <w:r>
+        <w:rPr>
+          <w:rFonts w:ascii="Arial" w:eastAsia="Times New Roman" w:hAnsi="Arial" w:cs="Arial"/>
+          <w:b/>
+          <w:bCs/>
+          <w:color w:val="000000"/>
+          <w:sz w:val="24"/>
+          <w:szCs w:val="24"/>
+          <w:lang w:eastAsia="es-AR"/>
+        </w:rPr>
+        <w:t xml:space="preserve">CA1: </w:t>
+      </w:r>
+      <w:r>
+        <w:rPr>
+          <w:rFonts w:ascii="Arial" w:eastAsia="Times New Roman" w:hAnsi="Arial" w:cs="Arial"/>
+          <w:color w:val="000000"/>
+          <w:sz w:val="24"/>
+          <w:szCs w:val="24"/>
+          <w:lang w:eastAsia="es-AR"/>
+        </w:rPr>
+        <w:t>El sistema debe mostrar el contenido de perfil principal en un tiempo menor a 3 segundos.</w:t>
+      </w:r>
+    </w:p>
+    <w:p>
+      <w:pPr>
+        <w:spacing w:after="0" w:line="240" w:lineRule="auto"/>
+        <w:rPr>
+          <w:rFonts w:ascii="Times New Roman" w:eastAsia="Times New Roman" w:hAnsi="Times New Roman" w:cs="Times New Roman"/>
+          <w:sz w:val="24"/>
+          <w:szCs w:val="24"/>
+          <w:lang w:eastAsia="es-AR"/>
+        </w:rPr>
+      </w:pPr>
+    </w:p>
+    <w:p>
+      <w:pPr>
+        <w:spacing w:after="0" w:line="240" w:lineRule="auto"/>
+        <w:rPr>
+          <w:rFonts w:ascii="Times New Roman" w:eastAsia="Times New Roman" w:hAnsi="Times New Roman" w:cs="Times New Roman"/>
+          <w:sz w:val="24"/>
+          <w:szCs w:val="24"/>
+          <w:lang w:eastAsia="es-AR"/>
+        </w:rPr>
+      </w:pPr>
+      <w:r>
+        <w:rPr>
+          <w:rFonts w:ascii="Arial" w:eastAsia="Times New Roman" w:hAnsi="Arial" w:cs="Arial"/>
+          <w:b/>
+          <w:bCs/>
+          <w:color w:val="000000"/>
+          <w:sz w:val="24"/>
+          <w:szCs w:val="24"/>
+          <w:lang w:eastAsia="es-AR"/>
+        </w:rPr>
+        <w:t xml:space="preserve">CA2: </w:t>
+      </w:r>
+      <w:r>
+        <w:rPr>
+          <w:rFonts w:ascii="Arial" w:eastAsia="Times New Roman" w:hAnsi="Arial" w:cs="Arial"/>
+          <w:color w:val="000000"/>
+          <w:sz w:val="24"/>
+          <w:szCs w:val="24"/>
+          <w:lang w:eastAsia="es-AR"/>
+        </w:rPr>
+        <w:t>Al abrir la App,  no se debe mostrar pantallas en blanco/ negro u otro color que indique demora en la carga del contenido. </w:t>
+      </w:r>
+    </w:p>
+    <w:p>
+      <w:r>
+        <w:rPr>
+          <w:rFonts w:ascii="Times New Roman" w:eastAsia="Times New Roman" w:hAnsi="Times New Roman" w:cs="Times New Roman"/>
+          <w:sz w:val="24"/>
+          <w:szCs w:val="24"/>
+          <w:lang w:eastAsia="es-AR"/>
+        </w:rPr>
+        <w:br/>
+      </w:r>
+      <w:r>
+        <w:rPr>
+          <w:rFonts w:ascii="Times New Roman" w:eastAsia="Times New Roman" w:hAnsi="Times New Roman" w:cs="Times New Roman"/>
+          <w:sz w:val="24"/>
+          <w:szCs w:val="24"/>
+          <w:lang w:eastAsia="es-AR"/>
+        </w:rPr>
+        <w:br/>
+      </w:r>
+      <w:r>
+        <w:rPr>
+          <w:rFonts w:ascii="Times New Roman" w:eastAsia="Times New Roman" w:hAnsi="Times New Roman" w:cs="Times New Roman"/>
+          <w:sz w:val="24"/>
+          <w:szCs w:val="24"/>
+          <w:lang w:eastAsia="es-AR"/>
+        </w:rPr>
+        <w:br/>
+      </w:r>
+    </w:p>
     <w:sectPr>
       <w:pgSz w:w="11906" w:h="16838"/>
       <w:pgMar w:top="1417" w:right="1701" w:bottom="1417" w:left="1701" w:header="708" w:footer="708" w:gutter="0"/>
@@ -2507,6 +4218,602 @@
     </w:lvl>
   </w:abstractNum>
   <w:abstractNum w:abstractNumId="3" w15:restartNumberingAfterBreak="0">
+    <w:nsid w:val="10096CD1"/>
+    <w:multiLevelType w:val="multilevel"/>
+    <w:tmpl w:val="B4D25EBE"/>
+    <w:lvl w:ilvl="0">
+      <w:start w:val="1"/>
+      <w:numFmt w:val="bullet"/>
+      <w:lvlText w:val=""/>
+      <w:lvlJc w:val="left"/>
+      <w:pPr>
+        <w:tabs>
+          <w:tab w:val="num" w:pos="720"/>
+        </w:tabs>
+        <w:ind w:left="720" w:hanging="360"/>
+      </w:pPr>
+      <w:rPr>
+        <w:rFonts w:ascii="Symbol" w:hAnsi="Symbol" w:hint="default"/>
+        <w:sz w:val="20"/>
+      </w:rPr>
+    </w:lvl>
+    <w:lvl w:ilvl="1" w:tentative="1">
+      <w:start w:val="1"/>
+      <w:numFmt w:val="bullet"/>
+      <w:lvlText w:val="o"/>
+      <w:lvlJc w:val="left"/>
+      <w:pPr>
+        <w:tabs>
+          <w:tab w:val="num" w:pos="1440"/>
+        </w:tabs>
+        <w:ind w:left="1440" w:hanging="360"/>
+      </w:pPr>
+      <w:rPr>
+        <w:rFonts w:ascii="Courier New" w:hAnsi="Courier New" w:hint="default"/>
+        <w:sz w:val="20"/>
+      </w:rPr>
+    </w:lvl>
+    <w:lvl w:ilvl="2" w:tentative="1">
+      <w:start w:val="1"/>
+      <w:numFmt w:val="bullet"/>
+      <w:lvlText w:val=""/>
+      <w:lvlJc w:val="left"/>
+      <w:pPr>
+        <w:tabs>
+          <w:tab w:val="num" w:pos="2160"/>
+        </w:tabs>
+        <w:ind w:left="2160" w:hanging="360"/>
+      </w:pPr>
+      <w:rPr>
+        <w:rFonts w:ascii="Wingdings" w:hAnsi="Wingdings" w:hint="default"/>
+        <w:sz w:val="20"/>
+      </w:rPr>
+    </w:lvl>
+    <w:lvl w:ilvl="3" w:tentative="1">
+      <w:start w:val="1"/>
+      <w:numFmt w:val="bullet"/>
+      <w:lvlText w:val=""/>
+      <w:lvlJc w:val="left"/>
+      <w:pPr>
+        <w:tabs>
+          <w:tab w:val="num" w:pos="2880"/>
+        </w:tabs>
+        <w:ind w:left="2880" w:hanging="360"/>
+      </w:pPr>
+      <w:rPr>
+        <w:rFonts w:ascii="Wingdings" w:hAnsi="Wingdings" w:hint="default"/>
+        <w:sz w:val="20"/>
+      </w:rPr>
+    </w:lvl>
+    <w:lvl w:ilvl="4" w:tentative="1">
+      <w:start w:val="1"/>
+      <w:numFmt w:val="bullet"/>
+      <w:lvlText w:val=""/>
+      <w:lvlJc w:val="left"/>
+      <w:pPr>
+        <w:tabs>
+          <w:tab w:val="num" w:pos="3600"/>
+        </w:tabs>
+        <w:ind w:left="3600" w:hanging="360"/>
+      </w:pPr>
+      <w:rPr>
+        <w:rFonts w:ascii="Wingdings" w:hAnsi="Wingdings" w:hint="default"/>
+        <w:sz w:val="20"/>
+      </w:rPr>
+    </w:lvl>
+    <w:lvl w:ilvl="5" w:tentative="1">
+      <w:start w:val="1"/>
+      <w:numFmt w:val="bullet"/>
+      <w:lvlText w:val=""/>
+      <w:lvlJc w:val="left"/>
+      <w:pPr>
+        <w:tabs>
+          <w:tab w:val="num" w:pos="4320"/>
+        </w:tabs>
+        <w:ind w:left="4320" w:hanging="360"/>
+      </w:pPr>
+      <w:rPr>
+        <w:rFonts w:ascii="Wingdings" w:hAnsi="Wingdings" w:hint="default"/>
+        <w:sz w:val="20"/>
+      </w:rPr>
+    </w:lvl>
+    <w:lvl w:ilvl="6" w:tentative="1">
+      <w:start w:val="1"/>
+      <w:numFmt w:val="bullet"/>
+      <w:lvlText w:val=""/>
+      <w:lvlJc w:val="left"/>
+      <w:pPr>
+        <w:tabs>
+          <w:tab w:val="num" w:pos="5040"/>
+        </w:tabs>
+        <w:ind w:left="5040" w:hanging="360"/>
+      </w:pPr>
+      <w:rPr>
+        <w:rFonts w:ascii="Wingdings" w:hAnsi="Wingdings" w:hint="default"/>
+        <w:sz w:val="20"/>
+      </w:rPr>
+    </w:lvl>
+    <w:lvl w:ilvl="7" w:tentative="1">
+      <w:start w:val="1"/>
+      <w:numFmt w:val="bullet"/>
+      <w:lvlText w:val=""/>
+      <w:lvlJc w:val="left"/>
+      <w:pPr>
+        <w:tabs>
+          <w:tab w:val="num" w:pos="5760"/>
+        </w:tabs>
+        <w:ind w:left="5760" w:hanging="360"/>
+      </w:pPr>
+      <w:rPr>
+        <w:rFonts w:ascii="Wingdings" w:hAnsi="Wingdings" w:hint="default"/>
+        <w:sz w:val="20"/>
+      </w:rPr>
+    </w:lvl>
+    <w:lvl w:ilvl="8" w:tentative="1">
+      <w:start w:val="1"/>
+      <w:numFmt w:val="bullet"/>
+      <w:lvlText w:val=""/>
+      <w:lvlJc w:val="left"/>
+      <w:pPr>
+        <w:tabs>
+          <w:tab w:val="num" w:pos="6480"/>
+        </w:tabs>
+        <w:ind w:left="6480" w:hanging="360"/>
+      </w:pPr>
+      <w:rPr>
+        <w:rFonts w:ascii="Wingdings" w:hAnsi="Wingdings" w:hint="default"/>
+        <w:sz w:val="20"/>
+      </w:rPr>
+    </w:lvl>
+  </w:abstractNum>
+  <w:abstractNum w:abstractNumId="4" w15:restartNumberingAfterBreak="0">
+    <w:nsid w:val="106100BC"/>
+    <w:multiLevelType w:val="multilevel"/>
+    <w:tmpl w:val="AE081C94"/>
+    <w:lvl w:ilvl="0">
+      <w:start w:val="1"/>
+      <w:numFmt w:val="bullet"/>
+      <w:lvlText w:val=""/>
+      <w:lvlJc w:val="left"/>
+      <w:pPr>
+        <w:tabs>
+          <w:tab w:val="num" w:pos="720"/>
+        </w:tabs>
+        <w:ind w:left="720" w:hanging="360"/>
+      </w:pPr>
+      <w:rPr>
+        <w:rFonts w:ascii="Symbol" w:hAnsi="Symbol" w:hint="default"/>
+        <w:sz w:val="20"/>
+      </w:rPr>
+    </w:lvl>
+    <w:lvl w:ilvl="1" w:tentative="1">
+      <w:start w:val="1"/>
+      <w:numFmt w:val="bullet"/>
+      <w:lvlText w:val="o"/>
+      <w:lvlJc w:val="left"/>
+      <w:pPr>
+        <w:tabs>
+          <w:tab w:val="num" w:pos="1440"/>
+        </w:tabs>
+        <w:ind w:left="1440" w:hanging="360"/>
+      </w:pPr>
+      <w:rPr>
+        <w:rFonts w:ascii="Courier New" w:hAnsi="Courier New" w:hint="default"/>
+        <w:sz w:val="20"/>
+      </w:rPr>
+    </w:lvl>
+    <w:lvl w:ilvl="2" w:tentative="1">
+      <w:start w:val="1"/>
+      <w:numFmt w:val="bullet"/>
+      <w:lvlText w:val=""/>
+      <w:lvlJc w:val="left"/>
+      <w:pPr>
+        <w:tabs>
+          <w:tab w:val="num" w:pos="2160"/>
+        </w:tabs>
+        <w:ind w:left="2160" w:hanging="360"/>
+      </w:pPr>
+      <w:rPr>
+        <w:rFonts w:ascii="Wingdings" w:hAnsi="Wingdings" w:hint="default"/>
+        <w:sz w:val="20"/>
+      </w:rPr>
+    </w:lvl>
+    <w:lvl w:ilvl="3" w:tentative="1">
+      <w:start w:val="1"/>
+      <w:numFmt w:val="bullet"/>
+      <w:lvlText w:val=""/>
+      <w:lvlJc w:val="left"/>
+      <w:pPr>
+        <w:tabs>
+          <w:tab w:val="num" w:pos="2880"/>
+        </w:tabs>
+        <w:ind w:left="2880" w:hanging="360"/>
+      </w:pPr>
+      <w:rPr>
+        <w:rFonts w:ascii="Wingdings" w:hAnsi="Wingdings" w:hint="default"/>
+        <w:sz w:val="20"/>
+      </w:rPr>
+    </w:lvl>
+    <w:lvl w:ilvl="4" w:tentative="1">
+      <w:start w:val="1"/>
+      <w:numFmt w:val="bullet"/>
+      <w:lvlText w:val=""/>
+      <w:lvlJc w:val="left"/>
+      <w:pPr>
+        <w:tabs>
+          <w:tab w:val="num" w:pos="3600"/>
+        </w:tabs>
+        <w:ind w:left="3600" w:hanging="360"/>
+      </w:pPr>
+      <w:rPr>
+        <w:rFonts w:ascii="Wingdings" w:hAnsi="Wingdings" w:hint="default"/>
+        <w:sz w:val="20"/>
+      </w:rPr>
+    </w:lvl>
+    <w:lvl w:ilvl="5" w:tentative="1">
+      <w:start w:val="1"/>
+      <w:numFmt w:val="bullet"/>
+      <w:lvlText w:val=""/>
+      <w:lvlJc w:val="left"/>
+      <w:pPr>
+        <w:tabs>
+          <w:tab w:val="num" w:pos="4320"/>
+        </w:tabs>
+        <w:ind w:left="4320" w:hanging="360"/>
+      </w:pPr>
+      <w:rPr>
+        <w:rFonts w:ascii="Wingdings" w:hAnsi="Wingdings" w:hint="default"/>
+        <w:sz w:val="20"/>
+      </w:rPr>
+    </w:lvl>
+    <w:lvl w:ilvl="6" w:tentative="1">
+      <w:start w:val="1"/>
+      <w:numFmt w:val="bullet"/>
+      <w:lvlText w:val=""/>
+      <w:lvlJc w:val="left"/>
+      <w:pPr>
+        <w:tabs>
+          <w:tab w:val="num" w:pos="5040"/>
+        </w:tabs>
+        <w:ind w:left="5040" w:hanging="360"/>
+      </w:pPr>
+      <w:rPr>
+        <w:rFonts w:ascii="Wingdings" w:hAnsi="Wingdings" w:hint="default"/>
+        <w:sz w:val="20"/>
+      </w:rPr>
+    </w:lvl>
+    <w:lvl w:ilvl="7" w:tentative="1">
+      <w:start w:val="1"/>
+      <w:numFmt w:val="bullet"/>
+      <w:lvlText w:val=""/>
+      <w:lvlJc w:val="left"/>
+      <w:pPr>
+        <w:tabs>
+          <w:tab w:val="num" w:pos="5760"/>
+        </w:tabs>
+        <w:ind w:left="5760" w:hanging="360"/>
+      </w:pPr>
+      <w:rPr>
+        <w:rFonts w:ascii="Wingdings" w:hAnsi="Wingdings" w:hint="default"/>
+        <w:sz w:val="20"/>
+      </w:rPr>
+    </w:lvl>
+    <w:lvl w:ilvl="8" w:tentative="1">
+      <w:start w:val="1"/>
+      <w:numFmt w:val="bullet"/>
+      <w:lvlText w:val=""/>
+      <w:lvlJc w:val="left"/>
+      <w:pPr>
+        <w:tabs>
+          <w:tab w:val="num" w:pos="6480"/>
+        </w:tabs>
+        <w:ind w:left="6480" w:hanging="360"/>
+      </w:pPr>
+      <w:rPr>
+        <w:rFonts w:ascii="Wingdings" w:hAnsi="Wingdings" w:hint="default"/>
+        <w:sz w:val="20"/>
+      </w:rPr>
+    </w:lvl>
+  </w:abstractNum>
+  <w:abstractNum w:abstractNumId="5" w15:restartNumberingAfterBreak="0">
+    <w:nsid w:val="12504D74"/>
+    <w:multiLevelType w:val="multilevel"/>
+    <w:tmpl w:val="5734BBF6"/>
+    <w:lvl w:ilvl="0">
+      <w:start w:val="1"/>
+      <w:numFmt w:val="bullet"/>
+      <w:lvlText w:val=""/>
+      <w:lvlJc w:val="left"/>
+      <w:pPr>
+        <w:tabs>
+          <w:tab w:val="num" w:pos="720"/>
+        </w:tabs>
+        <w:ind w:left="720" w:hanging="360"/>
+      </w:pPr>
+      <w:rPr>
+        <w:rFonts w:ascii="Symbol" w:hAnsi="Symbol" w:hint="default"/>
+        <w:sz w:val="20"/>
+      </w:rPr>
+    </w:lvl>
+    <w:lvl w:ilvl="1" w:tentative="1">
+      <w:start w:val="1"/>
+      <w:numFmt w:val="bullet"/>
+      <w:lvlText w:val="o"/>
+      <w:lvlJc w:val="left"/>
+      <w:pPr>
+        <w:tabs>
+          <w:tab w:val="num" w:pos="1440"/>
+        </w:tabs>
+        <w:ind w:left="1440" w:hanging="360"/>
+      </w:pPr>
+      <w:rPr>
+        <w:rFonts w:ascii="Courier New" w:hAnsi="Courier New" w:hint="default"/>
+        <w:sz w:val="20"/>
+      </w:rPr>
+    </w:lvl>
+    <w:lvl w:ilvl="2" w:tentative="1">
+      <w:start w:val="1"/>
+      <w:numFmt w:val="bullet"/>
+      <w:lvlText w:val=""/>
+      <w:lvlJc w:val="left"/>
+      <w:pPr>
+        <w:tabs>
+          <w:tab w:val="num" w:pos="2160"/>
+        </w:tabs>
+        <w:ind w:left="2160" w:hanging="360"/>
+      </w:pPr>
+      <w:rPr>
+        <w:rFonts w:ascii="Wingdings" w:hAnsi="Wingdings" w:hint="default"/>
+        <w:sz w:val="20"/>
+      </w:rPr>
+    </w:lvl>
+    <w:lvl w:ilvl="3" w:tentative="1">
+      <w:start w:val="1"/>
+      <w:numFmt w:val="bullet"/>
+      <w:lvlText w:val=""/>
+      <w:lvlJc w:val="left"/>
+      <w:pPr>
+        <w:tabs>
+          <w:tab w:val="num" w:pos="2880"/>
+        </w:tabs>
+        <w:ind w:left="2880" w:hanging="360"/>
+      </w:pPr>
+      <w:rPr>
+        <w:rFonts w:ascii="Wingdings" w:hAnsi="Wingdings" w:hint="default"/>
+        <w:sz w:val="20"/>
+      </w:rPr>
+    </w:lvl>
+    <w:lvl w:ilvl="4" w:tentative="1">
+      <w:start w:val="1"/>
+      <w:numFmt w:val="bullet"/>
+      <w:lvlText w:val=""/>
+      <w:lvlJc w:val="left"/>
+      <w:pPr>
+        <w:tabs>
+          <w:tab w:val="num" w:pos="3600"/>
+        </w:tabs>
+        <w:ind w:left="3600" w:hanging="360"/>
+      </w:pPr>
+      <w:rPr>
+        <w:rFonts w:ascii="Wingdings" w:hAnsi="Wingdings" w:hint="default"/>
+        <w:sz w:val="20"/>
+      </w:rPr>
+    </w:lvl>
+    <w:lvl w:ilvl="5" w:tentative="1">
+      <w:start w:val="1"/>
+      <w:numFmt w:val="bullet"/>
+      <w:lvlText w:val=""/>
+      <w:lvlJc w:val="left"/>
+      <w:pPr>
+        <w:tabs>
+          <w:tab w:val="num" w:pos="4320"/>
+        </w:tabs>
+        <w:ind w:left="4320" w:hanging="360"/>
+      </w:pPr>
+      <w:rPr>
+        <w:rFonts w:ascii="Wingdings" w:hAnsi="Wingdings" w:hint="default"/>
+        <w:sz w:val="20"/>
+      </w:rPr>
+    </w:lvl>
+    <w:lvl w:ilvl="6" w:tentative="1">
+      <w:start w:val="1"/>
+      <w:numFmt w:val="bullet"/>
+      <w:lvlText w:val=""/>
+      <w:lvlJc w:val="left"/>
+      <w:pPr>
+        <w:tabs>
+          <w:tab w:val="num" w:pos="5040"/>
+        </w:tabs>
+        <w:ind w:left="5040" w:hanging="360"/>
+      </w:pPr>
+      <w:rPr>
+        <w:rFonts w:ascii="Wingdings" w:hAnsi="Wingdings" w:hint="default"/>
+        <w:sz w:val="20"/>
+      </w:rPr>
+    </w:lvl>
+    <w:lvl w:ilvl="7" w:tentative="1">
+      <w:start w:val="1"/>
+      <w:numFmt w:val="bullet"/>
+      <w:lvlText w:val=""/>
+      <w:lvlJc w:val="left"/>
+      <w:pPr>
+        <w:tabs>
+          <w:tab w:val="num" w:pos="5760"/>
+        </w:tabs>
+        <w:ind w:left="5760" w:hanging="360"/>
+      </w:pPr>
+      <w:rPr>
+        <w:rFonts w:ascii="Wingdings" w:hAnsi="Wingdings" w:hint="default"/>
+        <w:sz w:val="20"/>
+      </w:rPr>
+    </w:lvl>
+    <w:lvl w:ilvl="8" w:tentative="1">
+      <w:start w:val="1"/>
+      <w:numFmt w:val="bullet"/>
+      <w:lvlText w:val=""/>
+      <w:lvlJc w:val="left"/>
+      <w:pPr>
+        <w:tabs>
+          <w:tab w:val="num" w:pos="6480"/>
+        </w:tabs>
+        <w:ind w:left="6480" w:hanging="360"/>
+      </w:pPr>
+      <w:rPr>
+        <w:rFonts w:ascii="Wingdings" w:hAnsi="Wingdings" w:hint="default"/>
+        <w:sz w:val="20"/>
+      </w:rPr>
+    </w:lvl>
+  </w:abstractNum>
+  <w:abstractNum w:abstractNumId="6" w15:restartNumberingAfterBreak="0">
+    <w:nsid w:val="12D80935"/>
+    <w:multiLevelType w:val="multilevel"/>
+    <w:tmpl w:val="F0B849FE"/>
+    <w:lvl w:ilvl="0">
+      <w:start w:val="1"/>
+      <w:numFmt w:val="bullet"/>
+      <w:lvlText w:val=""/>
+      <w:lvlJc w:val="left"/>
+      <w:pPr>
+        <w:tabs>
+          <w:tab w:val="num" w:pos="720"/>
+        </w:tabs>
+        <w:ind w:left="720" w:hanging="360"/>
+      </w:pPr>
+      <w:rPr>
+        <w:rFonts w:ascii="Symbol" w:hAnsi="Symbol" w:hint="default"/>
+        <w:sz w:val="20"/>
+      </w:rPr>
+    </w:lvl>
+    <w:lvl w:ilvl="1" w:tentative="1">
+      <w:start w:val="1"/>
+      <w:numFmt w:val="bullet"/>
+      <w:lvlText w:val="o"/>
+      <w:lvlJc w:val="left"/>
+      <w:pPr>
+        <w:tabs>
+          <w:tab w:val="num" w:pos="1440"/>
+        </w:tabs>
+        <w:ind w:left="1440" w:hanging="360"/>
+      </w:pPr>
+      <w:rPr>
+        <w:rFonts w:ascii="Courier New" w:hAnsi="Courier New" w:hint="default"/>
+        <w:sz w:val="20"/>
+      </w:rPr>
+    </w:lvl>
+    <w:lvl w:ilvl="2" w:tentative="1">
+      <w:start w:val="1"/>
+      <w:numFmt w:val="bullet"/>
+      <w:lvlText w:val=""/>
+      <w:lvlJc w:val="left"/>
+      <w:pPr>
+        <w:tabs>
+          <w:tab w:val="num" w:pos="2160"/>
+        </w:tabs>
+        <w:ind w:left="2160" w:hanging="360"/>
+      </w:pPr>
+      <w:rPr>
+        <w:rFonts w:ascii="Wingdings" w:hAnsi="Wingdings" w:hint="default"/>
+        <w:sz w:val="20"/>
+      </w:rPr>
+    </w:lvl>
+    <w:lvl w:ilvl="3" w:tentative="1">
+      <w:start w:val="1"/>
+      <w:numFmt w:val="bullet"/>
+      <w:lvlText w:val=""/>
+      <w:lvlJc w:val="left"/>
+      <w:pPr>
+        <w:tabs>
+          <w:tab w:val="num" w:pos="2880"/>
+        </w:tabs>
+        <w:ind w:left="2880" w:hanging="360"/>
+      </w:pPr>
+      <w:rPr>
+        <w:rFonts w:ascii="Wingdings" w:hAnsi="Wingdings" w:hint="default"/>
+        <w:sz w:val="20"/>
+      </w:rPr>
+    </w:lvl>
+    <w:lvl w:ilvl="4" w:tentative="1">
+      <w:start w:val="1"/>
+      <w:numFmt w:val="bullet"/>
+      <w:lvlText w:val=""/>
+      <w:lvlJc w:val="left"/>
+      <w:pPr>
+        <w:tabs>
+          <w:tab w:val="num" w:pos="3600"/>
+        </w:tabs>
+        <w:ind w:left="3600" w:hanging="360"/>
+      </w:pPr>
+      <w:rPr>
+        <w:rFonts w:ascii="Wingdings" w:hAnsi="Wingdings" w:hint="default"/>
+        <w:sz w:val="20"/>
+      </w:rPr>
+    </w:lvl>
+    <w:lvl w:ilvl="5" w:tentative="1">
+      <w:start w:val="1"/>
+      <w:numFmt w:val="bullet"/>
+      <w:lvlText w:val=""/>
+      <w:lvlJc w:val="left"/>
+      <w:pPr>
+        <w:tabs>
+          <w:tab w:val="num" w:pos="4320"/>
+        </w:tabs>
+        <w:ind w:left="4320" w:hanging="360"/>
+      </w:pPr>
+      <w:rPr>
+        <w:rFonts w:ascii="Wingdings" w:hAnsi="Wingdings" w:hint="default"/>
+        <w:sz w:val="20"/>
+      </w:rPr>
+    </w:lvl>
+    <w:lvl w:ilvl="6" w:tentative="1">
+      <w:start w:val="1"/>
+      <w:numFmt w:val="bullet"/>
+      <w:lvlText w:val=""/>
+      <w:lvlJc w:val="left"/>
+      <w:pPr>
+        <w:tabs>
+          <w:tab w:val="num" w:pos="5040"/>
+        </w:tabs>
+        <w:ind w:left="5040" w:hanging="360"/>
+      </w:pPr>
+      <w:rPr>
+        <w:rFonts w:ascii="Wingdings" w:hAnsi="Wingdings" w:hint="default"/>
+        <w:sz w:val="20"/>
+      </w:rPr>
+    </w:lvl>
+    <w:lvl w:ilvl="7" w:tentative="1">
+      <w:start w:val="1"/>
+      <w:numFmt w:val="bullet"/>
+      <w:lvlText w:val=""/>
+      <w:lvlJc w:val="left"/>
+      <w:pPr>
+        <w:tabs>
+          <w:tab w:val="num" w:pos="5760"/>
+        </w:tabs>
+        <w:ind w:left="5760" w:hanging="360"/>
+      </w:pPr>
+      <w:rPr>
+        <w:rFonts w:ascii="Wingdings" w:hAnsi="Wingdings" w:hint="default"/>
+        <w:sz w:val="20"/>
+      </w:rPr>
+    </w:lvl>
+    <w:lvl w:ilvl="8" w:tentative="1">
+      <w:start w:val="1"/>
+      <w:numFmt w:val="bullet"/>
+      <w:lvlText w:val=""/>
+      <w:lvlJc w:val="left"/>
+      <w:pPr>
+        <w:tabs>
+          <w:tab w:val="num" w:pos="6480"/>
+        </w:tabs>
+        <w:ind w:left="6480" w:hanging="360"/>
+      </w:pPr>
+      <w:rPr>
+        <w:rFonts w:ascii="Wingdings" w:hAnsi="Wingdings" w:hint="default"/>
+        <w:sz w:val="20"/>
+      </w:rPr>
+    </w:lvl>
+  </w:abstractNum>
+  <w:abstractNum w:abstractNumId="7" w15:restartNumberingAfterBreak="0">
     <w:nsid w:val="17402707"/>
     <w:multiLevelType w:val="multilevel"/>
     <w:tmpl w:val="B928E2F8"/>
@@ -2655,7 +4962,7 @@
       </w:rPr>
     </w:lvl>
   </w:abstractNum>
-  <w:abstractNum w:abstractNumId="4" w15:restartNumberingAfterBreak="0">
+  <w:abstractNum w:abstractNumId="8" w15:restartNumberingAfterBreak="0">
     <w:nsid w:val="21DA7037"/>
     <w:multiLevelType w:val="multilevel"/>
     <w:tmpl w:val="9DE264E2"/>
@@ -2804,7 +5111,7 @@
       </w:rPr>
     </w:lvl>
   </w:abstractNum>
-  <w:abstractNum w:abstractNumId="5" w15:restartNumberingAfterBreak="0">
+  <w:abstractNum w:abstractNumId="9" w15:restartNumberingAfterBreak="0">
     <w:nsid w:val="25382194"/>
     <w:multiLevelType w:val="multilevel"/>
     <w:tmpl w:val="B928E2F8"/>
@@ -2953,7 +5260,7 @@
       </w:rPr>
     </w:lvl>
   </w:abstractNum>
-  <w:abstractNum w:abstractNumId="6" w15:restartNumberingAfterBreak="0">
+  <w:abstractNum w:abstractNumId="10" w15:restartNumberingAfterBreak="0">
     <w:nsid w:val="28700295"/>
     <w:multiLevelType w:val="multilevel"/>
     <w:tmpl w:val="66100D90"/>
@@ -3102,7 +5409,7 @@
       </w:rPr>
     </w:lvl>
   </w:abstractNum>
-  <w:abstractNum w:abstractNumId="7" w15:restartNumberingAfterBreak="0">
+  <w:abstractNum w:abstractNumId="11" w15:restartNumberingAfterBreak="0">
     <w:nsid w:val="2A8D25FD"/>
     <w:multiLevelType w:val="multilevel"/>
     <w:tmpl w:val="B928E2F8"/>
@@ -3251,7 +5558,7 @@
       </w:rPr>
     </w:lvl>
   </w:abstractNum>
-  <w:abstractNum w:abstractNumId="8" w15:restartNumberingAfterBreak="0">
+  <w:abstractNum w:abstractNumId="12" w15:restartNumberingAfterBreak="0">
     <w:nsid w:val="2E3E3D51"/>
     <w:multiLevelType w:val="multilevel"/>
     <w:tmpl w:val="B928E2F8"/>
@@ -3400,7 +5707,7 @@
       </w:rPr>
     </w:lvl>
   </w:abstractNum>
-  <w:abstractNum w:abstractNumId="9" w15:restartNumberingAfterBreak="0">
+  <w:abstractNum w:abstractNumId="13" w15:restartNumberingAfterBreak="0">
     <w:nsid w:val="2F7A2323"/>
     <w:multiLevelType w:val="multilevel"/>
     <w:tmpl w:val="B928E2F8"/>
@@ -3549,7 +5856,156 @@
       </w:rPr>
     </w:lvl>
   </w:abstractNum>
-  <w:abstractNum w:abstractNumId="10" w15:restartNumberingAfterBreak="0">
+  <w:abstractNum w:abstractNumId="14" w15:restartNumberingAfterBreak="0">
+    <w:nsid w:val="354902C0"/>
+    <w:multiLevelType w:val="multilevel"/>
+    <w:tmpl w:val="606A562C"/>
+    <w:lvl w:ilvl="0">
+      <w:start w:val="1"/>
+      <w:numFmt w:val="bullet"/>
+      <w:lvlText w:val=""/>
+      <w:lvlJc w:val="left"/>
+      <w:pPr>
+        <w:tabs>
+          <w:tab w:val="num" w:pos="720"/>
+        </w:tabs>
+        <w:ind w:left="720" w:hanging="360"/>
+      </w:pPr>
+      <w:rPr>
+        <w:rFonts w:ascii="Symbol" w:hAnsi="Symbol" w:hint="default"/>
+        <w:sz w:val="20"/>
+      </w:rPr>
+    </w:lvl>
+    <w:lvl w:ilvl="1" w:tentative="1">
+      <w:start w:val="1"/>
+      <w:numFmt w:val="bullet"/>
+      <w:lvlText w:val="o"/>
+      <w:lvlJc w:val="left"/>
+      <w:pPr>
+        <w:tabs>
+          <w:tab w:val="num" w:pos="1440"/>
+        </w:tabs>
+        <w:ind w:left="1440" w:hanging="360"/>
+      </w:pPr>
+      <w:rPr>
+        <w:rFonts w:ascii="Courier New" w:hAnsi="Courier New" w:hint="default"/>
+        <w:sz w:val="20"/>
+      </w:rPr>
+    </w:lvl>
+    <w:lvl w:ilvl="2" w:tentative="1">
+      <w:start w:val="1"/>
+      <w:numFmt w:val="bullet"/>
+      <w:lvlText w:val=""/>
+      <w:lvlJc w:val="left"/>
+      <w:pPr>
+        <w:tabs>
+          <w:tab w:val="num" w:pos="2160"/>
+        </w:tabs>
+        <w:ind w:left="2160" w:hanging="360"/>
+      </w:pPr>
+      <w:rPr>
+        <w:rFonts w:ascii="Wingdings" w:hAnsi="Wingdings" w:hint="default"/>
+        <w:sz w:val="20"/>
+      </w:rPr>
+    </w:lvl>
+    <w:lvl w:ilvl="3" w:tentative="1">
+      <w:start w:val="1"/>
+      <w:numFmt w:val="bullet"/>
+      <w:lvlText w:val=""/>
+      <w:lvlJc w:val="left"/>
+      <w:pPr>
+        <w:tabs>
+          <w:tab w:val="num" w:pos="2880"/>
+        </w:tabs>
+        <w:ind w:left="2880" w:hanging="360"/>
+      </w:pPr>
+      <w:rPr>
+        <w:rFonts w:ascii="Wingdings" w:hAnsi="Wingdings" w:hint="default"/>
+        <w:sz w:val="20"/>
+      </w:rPr>
+    </w:lvl>
+    <w:lvl w:ilvl="4" w:tentative="1">
+      <w:start w:val="1"/>
+      <w:numFmt w:val="bullet"/>
+      <w:lvlText w:val=""/>
+      <w:lvlJc w:val="left"/>
+      <w:pPr>
+        <w:tabs>
+          <w:tab w:val="num" w:pos="3600"/>
+        </w:tabs>
+        <w:ind w:left="3600" w:hanging="360"/>
+      </w:pPr>
+      <w:rPr>
+        <w:rFonts w:ascii="Wingdings" w:hAnsi="Wingdings" w:hint="default"/>
+        <w:sz w:val="20"/>
+      </w:rPr>
+    </w:lvl>
+    <w:lvl w:ilvl="5" w:tentative="1">
+      <w:start w:val="1"/>
+      <w:numFmt w:val="bullet"/>
+      <w:lvlText w:val=""/>
+      <w:lvlJc w:val="left"/>
+      <w:pPr>
+        <w:tabs>
+          <w:tab w:val="num" w:pos="4320"/>
+        </w:tabs>
+        <w:ind w:left="4320" w:hanging="360"/>
+      </w:pPr>
+      <w:rPr>
+        <w:rFonts w:ascii="Wingdings" w:hAnsi="Wingdings" w:hint="default"/>
+        <w:sz w:val="20"/>
+      </w:rPr>
+    </w:lvl>
+    <w:lvl w:ilvl="6" w:tentative="1">
+      <w:start w:val="1"/>
+      <w:numFmt w:val="bullet"/>
+      <w:lvlText w:val=""/>
+      <w:lvlJc w:val="left"/>
+      <w:pPr>
+        <w:tabs>
+          <w:tab w:val="num" w:pos="5040"/>
+        </w:tabs>
+        <w:ind w:left="5040" w:hanging="360"/>
+      </w:pPr>
+      <w:rPr>
+        <w:rFonts w:ascii="Wingdings" w:hAnsi="Wingdings" w:hint="default"/>
+        <w:sz w:val="20"/>
+      </w:rPr>
+    </w:lvl>
+    <w:lvl w:ilvl="7" w:tentative="1">
+      <w:start w:val="1"/>
+      <w:numFmt w:val="bullet"/>
+      <w:lvlText w:val=""/>
+      <w:lvlJc w:val="left"/>
+      <w:pPr>
+        <w:tabs>
+          <w:tab w:val="num" w:pos="5760"/>
+        </w:tabs>
+        <w:ind w:left="5760" w:hanging="360"/>
+      </w:pPr>
+      <w:rPr>
+        <w:rFonts w:ascii="Wingdings" w:hAnsi="Wingdings" w:hint="default"/>
+        <w:sz w:val="20"/>
+      </w:rPr>
+    </w:lvl>
+    <w:lvl w:ilvl="8" w:tentative="1">
+      <w:start w:val="1"/>
+      <w:numFmt w:val="bullet"/>
+      <w:lvlText w:val=""/>
+      <w:lvlJc w:val="left"/>
+      <w:pPr>
+        <w:tabs>
+          <w:tab w:val="num" w:pos="6480"/>
+        </w:tabs>
+        <w:ind w:left="6480" w:hanging="360"/>
+      </w:pPr>
+      <w:rPr>
+        <w:rFonts w:ascii="Wingdings" w:hAnsi="Wingdings" w:hint="default"/>
+        <w:sz w:val="20"/>
+      </w:rPr>
+    </w:lvl>
+  </w:abstractNum>
+  <w:abstractNum w:abstractNumId="15" w15:restartNumberingAfterBreak="0">
     <w:nsid w:val="36396605"/>
     <w:multiLevelType w:val="multilevel"/>
     <w:tmpl w:val="2F9CEBA6"/>
@@ -3698,7 +6154,156 @@
       </w:rPr>
     </w:lvl>
   </w:abstractNum>
-  <w:abstractNum w:abstractNumId="11" w15:restartNumberingAfterBreak="0">
+  <w:abstractNum w:abstractNumId="16" w15:restartNumberingAfterBreak="0">
+    <w:nsid w:val="380D04C3"/>
+    <w:multiLevelType w:val="multilevel"/>
+    <w:tmpl w:val="C1C4F8B0"/>
+    <w:lvl w:ilvl="0">
+      <w:start w:val="1"/>
+      <w:numFmt w:val="bullet"/>
+      <w:lvlText w:val=""/>
+      <w:lvlJc w:val="left"/>
+      <w:pPr>
+        <w:tabs>
+          <w:tab w:val="num" w:pos="720"/>
+        </w:tabs>
+        <w:ind w:left="720" w:hanging="360"/>
+      </w:pPr>
+      <w:rPr>
+        <w:rFonts w:ascii="Symbol" w:hAnsi="Symbol" w:hint="default"/>
+        <w:sz w:val="20"/>
+      </w:rPr>
+    </w:lvl>
+    <w:lvl w:ilvl="1" w:tentative="1">
+      <w:start w:val="1"/>
+      <w:numFmt w:val="bullet"/>
+      <w:lvlText w:val="o"/>
+      <w:lvlJc w:val="left"/>
+      <w:pPr>
+        <w:tabs>
+          <w:tab w:val="num" w:pos="1440"/>
+        </w:tabs>
+        <w:ind w:left="1440" w:hanging="360"/>
+      </w:pPr>
+      <w:rPr>
+        <w:rFonts w:ascii="Courier New" w:hAnsi="Courier New" w:hint="default"/>
+        <w:sz w:val="20"/>
+      </w:rPr>
+    </w:lvl>
+    <w:lvl w:ilvl="2" w:tentative="1">
+      <w:start w:val="1"/>
+      <w:numFmt w:val="bullet"/>
+      <w:lvlText w:val=""/>
+      <w:lvlJc w:val="left"/>
+      <w:pPr>
+        <w:tabs>
+          <w:tab w:val="num" w:pos="2160"/>
+        </w:tabs>
+        <w:ind w:left="2160" w:hanging="360"/>
+      </w:pPr>
+      <w:rPr>
+        <w:rFonts w:ascii="Wingdings" w:hAnsi="Wingdings" w:hint="default"/>
+        <w:sz w:val="20"/>
+      </w:rPr>
+    </w:lvl>
+    <w:lvl w:ilvl="3" w:tentative="1">
+      <w:start w:val="1"/>
+      <w:numFmt w:val="bullet"/>
+      <w:lvlText w:val=""/>
+      <w:lvlJc w:val="left"/>
+      <w:pPr>
+        <w:tabs>
+          <w:tab w:val="num" w:pos="2880"/>
+        </w:tabs>
+        <w:ind w:left="2880" w:hanging="360"/>
+      </w:pPr>
+      <w:rPr>
+        <w:rFonts w:ascii="Wingdings" w:hAnsi="Wingdings" w:hint="default"/>
+        <w:sz w:val="20"/>
+      </w:rPr>
+    </w:lvl>
+    <w:lvl w:ilvl="4" w:tentative="1">
+      <w:start w:val="1"/>
+      <w:numFmt w:val="bullet"/>
+      <w:lvlText w:val=""/>
+      <w:lvlJc w:val="left"/>
+      <w:pPr>
+        <w:tabs>
+          <w:tab w:val="num" w:pos="3600"/>
+        </w:tabs>
+        <w:ind w:left="3600" w:hanging="360"/>
+      </w:pPr>
+      <w:rPr>
+        <w:rFonts w:ascii="Wingdings" w:hAnsi="Wingdings" w:hint="default"/>
+        <w:sz w:val="20"/>
+      </w:rPr>
+    </w:lvl>
+    <w:lvl w:ilvl="5" w:tentative="1">
+      <w:start w:val="1"/>
+      <w:numFmt w:val="bullet"/>
+      <w:lvlText w:val=""/>
+      <w:lvlJc w:val="left"/>
+      <w:pPr>
+        <w:tabs>
+          <w:tab w:val="num" w:pos="4320"/>
+        </w:tabs>
+        <w:ind w:left="4320" w:hanging="360"/>
+      </w:pPr>
+      <w:rPr>
+        <w:rFonts w:ascii="Wingdings" w:hAnsi="Wingdings" w:hint="default"/>
+        <w:sz w:val="20"/>
+      </w:rPr>
+    </w:lvl>
+    <w:lvl w:ilvl="6" w:tentative="1">
+      <w:start w:val="1"/>
+      <w:numFmt w:val="bullet"/>
+      <w:lvlText w:val=""/>
+      <w:lvlJc w:val="left"/>
+      <w:pPr>
+        <w:tabs>
+          <w:tab w:val="num" w:pos="5040"/>
+        </w:tabs>
+        <w:ind w:left="5040" w:hanging="360"/>
+      </w:pPr>
+      <w:rPr>
+        <w:rFonts w:ascii="Wingdings" w:hAnsi="Wingdings" w:hint="default"/>
+        <w:sz w:val="20"/>
+      </w:rPr>
+    </w:lvl>
+    <w:lvl w:ilvl="7" w:tentative="1">
+      <w:start w:val="1"/>
+      <w:numFmt w:val="bullet"/>
+      <w:lvlText w:val=""/>
+      <w:lvlJc w:val="left"/>
+      <w:pPr>
+        <w:tabs>
+          <w:tab w:val="num" w:pos="5760"/>
+        </w:tabs>
+        <w:ind w:left="5760" w:hanging="360"/>
+      </w:pPr>
+      <w:rPr>
+        <w:rFonts w:ascii="Wingdings" w:hAnsi="Wingdings" w:hint="default"/>
+        <w:sz w:val="20"/>
+      </w:rPr>
+    </w:lvl>
+    <w:lvl w:ilvl="8" w:tentative="1">
+      <w:start w:val="1"/>
+      <w:numFmt w:val="bullet"/>
+      <w:lvlText w:val=""/>
+      <w:lvlJc w:val="left"/>
+      <w:pPr>
+        <w:tabs>
+          <w:tab w:val="num" w:pos="6480"/>
+        </w:tabs>
+        <w:ind w:left="6480" w:hanging="360"/>
+      </w:pPr>
+      <w:rPr>
+        <w:rFonts w:ascii="Wingdings" w:hAnsi="Wingdings" w:hint="default"/>
+        <w:sz w:val="20"/>
+      </w:rPr>
+    </w:lvl>
+  </w:abstractNum>
+  <w:abstractNum w:abstractNumId="17" w15:restartNumberingAfterBreak="0">
     <w:nsid w:val="3C0660CD"/>
     <w:multiLevelType w:val="multilevel"/>
     <w:tmpl w:val="B928E2F8"/>
@@ -3847,7 +6452,156 @@
       </w:rPr>
     </w:lvl>
   </w:abstractNum>
-  <w:abstractNum w:abstractNumId="12" w15:restartNumberingAfterBreak="0">
+  <w:abstractNum w:abstractNumId="18" w15:restartNumberingAfterBreak="0">
+    <w:nsid w:val="3EFA3BD1"/>
+    <w:multiLevelType w:val="multilevel"/>
+    <w:tmpl w:val="FE0A4C76"/>
+    <w:lvl w:ilvl="0">
+      <w:start w:val="1"/>
+      <w:numFmt w:val="bullet"/>
+      <w:lvlText w:val=""/>
+      <w:lvlJc w:val="left"/>
+      <w:pPr>
+        <w:tabs>
+          <w:tab w:val="num" w:pos="720"/>
+        </w:tabs>
+        <w:ind w:left="720" w:hanging="360"/>
+      </w:pPr>
+      <w:rPr>
+        <w:rFonts w:ascii="Symbol" w:hAnsi="Symbol" w:hint="default"/>
+        <w:sz w:val="20"/>
+      </w:rPr>
+    </w:lvl>
+    <w:lvl w:ilvl="1" w:tentative="1">
+      <w:start w:val="1"/>
+      <w:numFmt w:val="bullet"/>
+      <w:lvlText w:val="o"/>
+      <w:lvlJc w:val="left"/>
+      <w:pPr>
+        <w:tabs>
+          <w:tab w:val="num" w:pos="1440"/>
+        </w:tabs>
+        <w:ind w:left="1440" w:hanging="360"/>
+      </w:pPr>
+      <w:rPr>
+        <w:rFonts w:ascii="Courier New" w:hAnsi="Courier New" w:hint="default"/>
+        <w:sz w:val="20"/>
+      </w:rPr>
+    </w:lvl>
+    <w:lvl w:ilvl="2" w:tentative="1">
+      <w:start w:val="1"/>
+      <w:numFmt w:val="bullet"/>
+      <w:lvlText w:val=""/>
+      <w:lvlJc w:val="left"/>
+      <w:pPr>
+        <w:tabs>
+          <w:tab w:val="num" w:pos="2160"/>
+        </w:tabs>
+        <w:ind w:left="2160" w:hanging="360"/>
+      </w:pPr>
+      <w:rPr>
+        <w:rFonts w:ascii="Wingdings" w:hAnsi="Wingdings" w:hint="default"/>
+        <w:sz w:val="20"/>
+      </w:rPr>
+    </w:lvl>
+    <w:lvl w:ilvl="3" w:tentative="1">
+      <w:start w:val="1"/>
+      <w:numFmt w:val="bullet"/>
+      <w:lvlText w:val=""/>
+      <w:lvlJc w:val="left"/>
+      <w:pPr>
+        <w:tabs>
+          <w:tab w:val="num" w:pos="2880"/>
+        </w:tabs>
+        <w:ind w:left="2880" w:hanging="360"/>
+      </w:pPr>
+      <w:rPr>
+        <w:rFonts w:ascii="Wingdings" w:hAnsi="Wingdings" w:hint="default"/>
+        <w:sz w:val="20"/>
+      </w:rPr>
+    </w:lvl>
+    <w:lvl w:ilvl="4" w:tentative="1">
+      <w:start w:val="1"/>
+      <w:numFmt w:val="bullet"/>
+      <w:lvlText w:val=""/>
+      <w:lvlJc w:val="left"/>
+      <w:pPr>
+        <w:tabs>
+          <w:tab w:val="num" w:pos="3600"/>
+        </w:tabs>
+        <w:ind w:left="3600" w:hanging="360"/>
+      </w:pPr>
+      <w:rPr>
+        <w:rFonts w:ascii="Wingdings" w:hAnsi="Wingdings" w:hint="default"/>
+        <w:sz w:val="20"/>
+      </w:rPr>
+    </w:lvl>
+    <w:lvl w:ilvl="5" w:tentative="1">
+      <w:start w:val="1"/>
+      <w:numFmt w:val="bullet"/>
+      <w:lvlText w:val=""/>
+      <w:lvlJc w:val="left"/>
+      <w:pPr>
+        <w:tabs>
+          <w:tab w:val="num" w:pos="4320"/>
+        </w:tabs>
+        <w:ind w:left="4320" w:hanging="360"/>
+      </w:pPr>
+      <w:rPr>
+        <w:rFonts w:ascii="Wingdings" w:hAnsi="Wingdings" w:hint="default"/>
+        <w:sz w:val="20"/>
+      </w:rPr>
+    </w:lvl>
+    <w:lvl w:ilvl="6" w:tentative="1">
+      <w:start w:val="1"/>
+      <w:numFmt w:val="bullet"/>
+      <w:lvlText w:val=""/>
+      <w:lvlJc w:val="left"/>
+      <w:pPr>
+        <w:tabs>
+          <w:tab w:val="num" w:pos="5040"/>
+        </w:tabs>
+        <w:ind w:left="5040" w:hanging="360"/>
+      </w:pPr>
+      <w:rPr>
+        <w:rFonts w:ascii="Wingdings" w:hAnsi="Wingdings" w:hint="default"/>
+        <w:sz w:val="20"/>
+      </w:rPr>
+    </w:lvl>
+    <w:lvl w:ilvl="7" w:tentative="1">
+      <w:start w:val="1"/>
+      <w:numFmt w:val="bullet"/>
+      <w:lvlText w:val=""/>
+      <w:lvlJc w:val="left"/>
+      <w:pPr>
+        <w:tabs>
+          <w:tab w:val="num" w:pos="5760"/>
+        </w:tabs>
+        <w:ind w:left="5760" w:hanging="360"/>
+      </w:pPr>
+      <w:rPr>
+        <w:rFonts w:ascii="Wingdings" w:hAnsi="Wingdings" w:hint="default"/>
+        <w:sz w:val="20"/>
+      </w:rPr>
+    </w:lvl>
+    <w:lvl w:ilvl="8" w:tentative="1">
+      <w:start w:val="1"/>
+      <w:numFmt w:val="bullet"/>
+      <w:lvlText w:val=""/>
+      <w:lvlJc w:val="left"/>
+      <w:pPr>
+        <w:tabs>
+          <w:tab w:val="num" w:pos="6480"/>
+        </w:tabs>
+        <w:ind w:left="6480" w:hanging="360"/>
+      </w:pPr>
+      <w:rPr>
+        <w:rFonts w:ascii="Wingdings" w:hAnsi="Wingdings" w:hint="default"/>
+        <w:sz w:val="20"/>
+      </w:rPr>
+    </w:lvl>
+  </w:abstractNum>
+  <w:abstractNum w:abstractNumId="19" w15:restartNumberingAfterBreak="0">
     <w:nsid w:val="3F3A61EC"/>
     <w:multiLevelType w:val="multilevel"/>
     <w:tmpl w:val="B928E2F8"/>
@@ -3996,7 +6750,7 @@
       </w:rPr>
     </w:lvl>
   </w:abstractNum>
-  <w:abstractNum w:abstractNumId="13" w15:restartNumberingAfterBreak="0">
+  <w:abstractNum w:abstractNumId="20" w15:restartNumberingAfterBreak="0">
     <w:nsid w:val="481A557F"/>
     <w:multiLevelType w:val="multilevel"/>
     <w:tmpl w:val="B928E2F8"/>
@@ -4145,7 +6899,7 @@
       </w:rPr>
     </w:lvl>
   </w:abstractNum>
-  <w:abstractNum w:abstractNumId="14" w15:restartNumberingAfterBreak="0">
+  <w:abstractNum w:abstractNumId="21" w15:restartNumberingAfterBreak="0">
     <w:nsid w:val="4CE41515"/>
     <w:multiLevelType w:val="multilevel"/>
     <w:tmpl w:val="0F4411B0"/>
@@ -4294,7 +7048,305 @@
       </w:rPr>
     </w:lvl>
   </w:abstractNum>
-  <w:abstractNum w:abstractNumId="15" w15:restartNumberingAfterBreak="0">
+  <w:abstractNum w:abstractNumId="22" w15:restartNumberingAfterBreak="0">
+    <w:nsid w:val="4F7205DE"/>
+    <w:multiLevelType w:val="multilevel"/>
+    <w:tmpl w:val="AC466634"/>
+    <w:lvl w:ilvl="0">
+      <w:start w:val="1"/>
+      <w:numFmt w:val="bullet"/>
+      <w:lvlText w:val=""/>
+      <w:lvlJc w:val="left"/>
+      <w:pPr>
+        <w:tabs>
+          <w:tab w:val="num" w:pos="720"/>
+        </w:tabs>
+        <w:ind w:left="720" w:hanging="360"/>
+      </w:pPr>
+      <w:rPr>
+        <w:rFonts w:ascii="Symbol" w:hAnsi="Symbol" w:hint="default"/>
+        <w:sz w:val="20"/>
+      </w:rPr>
+    </w:lvl>
+    <w:lvl w:ilvl="1" w:tentative="1">
+      <w:start w:val="1"/>
+      <w:numFmt w:val="bullet"/>
+      <w:lvlText w:val="o"/>
+      <w:lvlJc w:val="left"/>
+      <w:pPr>
+        <w:tabs>
+          <w:tab w:val="num" w:pos="1440"/>
+        </w:tabs>
+        <w:ind w:left="1440" w:hanging="360"/>
+      </w:pPr>
+      <w:rPr>
+        <w:rFonts w:ascii="Courier New" w:hAnsi="Courier New" w:hint="default"/>
+        <w:sz w:val="20"/>
+      </w:rPr>
+    </w:lvl>
+    <w:lvl w:ilvl="2" w:tentative="1">
+      <w:start w:val="1"/>
+      <w:numFmt w:val="bullet"/>
+      <w:lvlText w:val=""/>
+      <w:lvlJc w:val="left"/>
+      <w:pPr>
+        <w:tabs>
+          <w:tab w:val="num" w:pos="2160"/>
+        </w:tabs>
+        <w:ind w:left="2160" w:hanging="360"/>
+      </w:pPr>
+      <w:rPr>
+        <w:rFonts w:ascii="Wingdings" w:hAnsi="Wingdings" w:hint="default"/>
+        <w:sz w:val="20"/>
+      </w:rPr>
+    </w:lvl>
+    <w:lvl w:ilvl="3" w:tentative="1">
+      <w:start w:val="1"/>
+      <w:numFmt w:val="bullet"/>
+      <w:lvlText w:val=""/>
+      <w:lvlJc w:val="left"/>
+      <w:pPr>
+        <w:tabs>
+          <w:tab w:val="num" w:pos="2880"/>
+        </w:tabs>
+        <w:ind w:left="2880" w:hanging="360"/>
+      </w:pPr>
+      <w:rPr>
+        <w:rFonts w:ascii="Wingdings" w:hAnsi="Wingdings" w:hint="default"/>
+        <w:sz w:val="20"/>
+      </w:rPr>
+    </w:lvl>
+    <w:lvl w:ilvl="4" w:tentative="1">
+      <w:start w:val="1"/>
+      <w:numFmt w:val="bullet"/>
+      <w:lvlText w:val=""/>
+      <w:lvlJc w:val="left"/>
+      <w:pPr>
+        <w:tabs>
+          <w:tab w:val="num" w:pos="3600"/>
+        </w:tabs>
+        <w:ind w:left="3600" w:hanging="360"/>
+      </w:pPr>
+      <w:rPr>
+        <w:rFonts w:ascii="Wingdings" w:hAnsi="Wingdings" w:hint="default"/>
+        <w:sz w:val="20"/>
+      </w:rPr>
+    </w:lvl>
+    <w:lvl w:ilvl="5" w:tentative="1">
+      <w:start w:val="1"/>
+      <w:numFmt w:val="bullet"/>
+      <w:lvlText w:val=""/>
+      <w:lvlJc w:val="left"/>
+      <w:pPr>
+        <w:tabs>
+          <w:tab w:val="num" w:pos="4320"/>
+        </w:tabs>
+        <w:ind w:left="4320" w:hanging="360"/>
+      </w:pPr>
+      <w:rPr>
+        <w:rFonts w:ascii="Wingdings" w:hAnsi="Wingdings" w:hint="default"/>
+        <w:sz w:val="20"/>
+      </w:rPr>
+    </w:lvl>
+    <w:lvl w:ilvl="6" w:tentative="1">
+      <w:start w:val="1"/>
+      <w:numFmt w:val="bullet"/>
+      <w:lvlText w:val=""/>
+      <w:lvlJc w:val="left"/>
+      <w:pPr>
+        <w:tabs>
+          <w:tab w:val="num" w:pos="5040"/>
+        </w:tabs>
+        <w:ind w:left="5040" w:hanging="360"/>
+      </w:pPr>
+      <w:rPr>
+        <w:rFonts w:ascii="Wingdings" w:hAnsi="Wingdings" w:hint="default"/>
+        <w:sz w:val="20"/>
+      </w:rPr>
+    </w:lvl>
+    <w:lvl w:ilvl="7" w:tentative="1">
+      <w:start w:val="1"/>
+      <w:numFmt w:val="bullet"/>
+      <w:lvlText w:val=""/>
+      <w:lvlJc w:val="left"/>
+      <w:pPr>
+        <w:tabs>
+          <w:tab w:val="num" w:pos="5760"/>
+        </w:tabs>
+        <w:ind w:left="5760" w:hanging="360"/>
+      </w:pPr>
+      <w:rPr>
+        <w:rFonts w:ascii="Wingdings" w:hAnsi="Wingdings" w:hint="default"/>
+        <w:sz w:val="20"/>
+      </w:rPr>
+    </w:lvl>
+    <w:lvl w:ilvl="8" w:tentative="1">
+      <w:start w:val="1"/>
+      <w:numFmt w:val="bullet"/>
+      <w:lvlText w:val=""/>
+      <w:lvlJc w:val="left"/>
+      <w:pPr>
+        <w:tabs>
+          <w:tab w:val="num" w:pos="6480"/>
+        </w:tabs>
+        <w:ind w:left="6480" w:hanging="360"/>
+      </w:pPr>
+      <w:rPr>
+        <w:rFonts w:ascii="Wingdings" w:hAnsi="Wingdings" w:hint="default"/>
+        <w:sz w:val="20"/>
+      </w:rPr>
+    </w:lvl>
+  </w:abstractNum>
+  <w:abstractNum w:abstractNumId="23" w15:restartNumberingAfterBreak="0">
+    <w:nsid w:val="507C7C87"/>
+    <w:multiLevelType w:val="multilevel"/>
+    <w:tmpl w:val="45008F68"/>
+    <w:lvl w:ilvl="0">
+      <w:start w:val="1"/>
+      <w:numFmt w:val="bullet"/>
+      <w:lvlText w:val=""/>
+      <w:lvlJc w:val="left"/>
+      <w:pPr>
+        <w:tabs>
+          <w:tab w:val="num" w:pos="720"/>
+        </w:tabs>
+        <w:ind w:left="720" w:hanging="360"/>
+      </w:pPr>
+      <w:rPr>
+        <w:rFonts w:ascii="Symbol" w:hAnsi="Symbol" w:hint="default"/>
+        <w:sz w:val="20"/>
+      </w:rPr>
+    </w:lvl>
+    <w:lvl w:ilvl="1" w:tentative="1">
+      <w:start w:val="1"/>
+      <w:numFmt w:val="bullet"/>
+      <w:lvlText w:val="o"/>
+      <w:lvlJc w:val="left"/>
+      <w:pPr>
+        <w:tabs>
+          <w:tab w:val="num" w:pos="1440"/>
+        </w:tabs>
+        <w:ind w:left="1440" w:hanging="360"/>
+      </w:pPr>
+      <w:rPr>
+        <w:rFonts w:ascii="Courier New" w:hAnsi="Courier New" w:hint="default"/>
+        <w:sz w:val="20"/>
+      </w:rPr>
+    </w:lvl>
+    <w:lvl w:ilvl="2" w:tentative="1">
+      <w:start w:val="1"/>
+      <w:numFmt w:val="bullet"/>
+      <w:lvlText w:val=""/>
+      <w:lvlJc w:val="left"/>
+      <w:pPr>
+        <w:tabs>
+          <w:tab w:val="num" w:pos="2160"/>
+        </w:tabs>
+        <w:ind w:left="2160" w:hanging="360"/>
+      </w:pPr>
+      <w:rPr>
+        <w:rFonts w:ascii="Wingdings" w:hAnsi="Wingdings" w:hint="default"/>
+        <w:sz w:val="20"/>
+      </w:rPr>
+    </w:lvl>
+    <w:lvl w:ilvl="3" w:tentative="1">
+      <w:start w:val="1"/>
+      <w:numFmt w:val="bullet"/>
+      <w:lvlText w:val=""/>
+      <w:lvlJc w:val="left"/>
+      <w:pPr>
+        <w:tabs>
+          <w:tab w:val="num" w:pos="2880"/>
+        </w:tabs>
+        <w:ind w:left="2880" w:hanging="360"/>
+      </w:pPr>
+      <w:rPr>
+        <w:rFonts w:ascii="Wingdings" w:hAnsi="Wingdings" w:hint="default"/>
+        <w:sz w:val="20"/>
+      </w:rPr>
+    </w:lvl>
+    <w:lvl w:ilvl="4" w:tentative="1">
+      <w:start w:val="1"/>
+      <w:numFmt w:val="bullet"/>
+      <w:lvlText w:val=""/>
+      <w:lvlJc w:val="left"/>
+      <w:pPr>
+        <w:tabs>
+          <w:tab w:val="num" w:pos="3600"/>
+        </w:tabs>
+        <w:ind w:left="3600" w:hanging="360"/>
+      </w:pPr>
+      <w:rPr>
+        <w:rFonts w:ascii="Wingdings" w:hAnsi="Wingdings" w:hint="default"/>
+        <w:sz w:val="20"/>
+      </w:rPr>
+    </w:lvl>
+    <w:lvl w:ilvl="5" w:tentative="1">
+      <w:start w:val="1"/>
+      <w:numFmt w:val="bullet"/>
+      <w:lvlText w:val=""/>
+      <w:lvlJc w:val="left"/>
+      <w:pPr>
+        <w:tabs>
+          <w:tab w:val="num" w:pos="4320"/>
+        </w:tabs>
+        <w:ind w:left="4320" w:hanging="360"/>
+      </w:pPr>
+      <w:rPr>
+        <w:rFonts w:ascii="Wingdings" w:hAnsi="Wingdings" w:hint="default"/>
+        <w:sz w:val="20"/>
+      </w:rPr>
+    </w:lvl>
+    <w:lvl w:ilvl="6" w:tentative="1">
+      <w:start w:val="1"/>
+      <w:numFmt w:val="bullet"/>
+      <w:lvlText w:val=""/>
+      <w:lvlJc w:val="left"/>
+      <w:pPr>
+        <w:tabs>
+          <w:tab w:val="num" w:pos="5040"/>
+        </w:tabs>
+        <w:ind w:left="5040" w:hanging="360"/>
+      </w:pPr>
+      <w:rPr>
+        <w:rFonts w:ascii="Wingdings" w:hAnsi="Wingdings" w:hint="default"/>
+        <w:sz w:val="20"/>
+      </w:rPr>
+    </w:lvl>
+    <w:lvl w:ilvl="7" w:tentative="1">
+      <w:start w:val="1"/>
+      <w:numFmt w:val="bullet"/>
+      <w:lvlText w:val=""/>
+      <w:lvlJc w:val="left"/>
+      <w:pPr>
+        <w:tabs>
+          <w:tab w:val="num" w:pos="5760"/>
+        </w:tabs>
+        <w:ind w:left="5760" w:hanging="360"/>
+      </w:pPr>
+      <w:rPr>
+        <w:rFonts w:ascii="Wingdings" w:hAnsi="Wingdings" w:hint="default"/>
+        <w:sz w:val="20"/>
+      </w:rPr>
+    </w:lvl>
+    <w:lvl w:ilvl="8" w:tentative="1">
+      <w:start w:val="1"/>
+      <w:numFmt w:val="bullet"/>
+      <w:lvlText w:val=""/>
+      <w:lvlJc w:val="left"/>
+      <w:pPr>
+        <w:tabs>
+          <w:tab w:val="num" w:pos="6480"/>
+        </w:tabs>
+        <w:ind w:left="6480" w:hanging="360"/>
+      </w:pPr>
+      <w:rPr>
+        <w:rFonts w:ascii="Wingdings" w:hAnsi="Wingdings" w:hint="default"/>
+        <w:sz w:val="20"/>
+      </w:rPr>
+    </w:lvl>
+  </w:abstractNum>
+  <w:abstractNum w:abstractNumId="24" w15:restartNumberingAfterBreak="0">
     <w:nsid w:val="560E0DA3"/>
     <w:multiLevelType w:val="multilevel"/>
     <w:tmpl w:val="B928E2F8"/>
@@ -4443,7 +7495,156 @@
       </w:rPr>
     </w:lvl>
   </w:abstractNum>
-  <w:abstractNum w:abstractNumId="16" w15:restartNumberingAfterBreak="0">
+  <w:abstractNum w:abstractNumId="25" w15:restartNumberingAfterBreak="0">
+    <w:nsid w:val="592401F7"/>
+    <w:multiLevelType w:val="multilevel"/>
+    <w:tmpl w:val="269A4E2A"/>
+    <w:lvl w:ilvl="0">
+      <w:start w:val="1"/>
+      <w:numFmt w:val="bullet"/>
+      <w:lvlText w:val=""/>
+      <w:lvlJc w:val="left"/>
+      <w:pPr>
+        <w:tabs>
+          <w:tab w:val="num" w:pos="720"/>
+        </w:tabs>
+        <w:ind w:left="720" w:hanging="360"/>
+      </w:pPr>
+      <w:rPr>
+        <w:rFonts w:ascii="Symbol" w:hAnsi="Symbol" w:hint="default"/>
+        <w:sz w:val="20"/>
+      </w:rPr>
+    </w:lvl>
+    <w:lvl w:ilvl="1" w:tentative="1">
+      <w:start w:val="1"/>
+      <w:numFmt w:val="bullet"/>
+      <w:lvlText w:val="o"/>
+      <w:lvlJc w:val="left"/>
+      <w:pPr>
+        <w:tabs>
+          <w:tab w:val="num" w:pos="1440"/>
+        </w:tabs>
+        <w:ind w:left="1440" w:hanging="360"/>
+      </w:pPr>
+      <w:rPr>
+        <w:rFonts w:ascii="Courier New" w:hAnsi="Courier New" w:hint="default"/>
+        <w:sz w:val="20"/>
+      </w:rPr>
+    </w:lvl>
+    <w:lvl w:ilvl="2" w:tentative="1">
+      <w:start w:val="1"/>
+      <w:numFmt w:val="bullet"/>
+      <w:lvlText w:val=""/>
+      <w:lvlJc w:val="left"/>
+      <w:pPr>
+        <w:tabs>
+          <w:tab w:val="num" w:pos="2160"/>
+        </w:tabs>
+        <w:ind w:left="2160" w:hanging="360"/>
+      </w:pPr>
+      <w:rPr>
+        <w:rFonts w:ascii="Wingdings" w:hAnsi="Wingdings" w:hint="default"/>
+        <w:sz w:val="20"/>
+      </w:rPr>
+    </w:lvl>
+    <w:lvl w:ilvl="3" w:tentative="1">
+      <w:start w:val="1"/>
+      <w:numFmt w:val="bullet"/>
+      <w:lvlText w:val=""/>
+      <w:lvlJc w:val="left"/>
+      <w:pPr>
+        <w:tabs>
+          <w:tab w:val="num" w:pos="2880"/>
+        </w:tabs>
+        <w:ind w:left="2880" w:hanging="360"/>
+      </w:pPr>
+      <w:rPr>
+        <w:rFonts w:ascii="Wingdings" w:hAnsi="Wingdings" w:hint="default"/>
+        <w:sz w:val="20"/>
+      </w:rPr>
+    </w:lvl>
+    <w:lvl w:ilvl="4" w:tentative="1">
+      <w:start w:val="1"/>
+      <w:numFmt w:val="bullet"/>
+      <w:lvlText w:val=""/>
+      <w:lvlJc w:val="left"/>
+      <w:pPr>
+        <w:tabs>
+          <w:tab w:val="num" w:pos="3600"/>
+        </w:tabs>
+        <w:ind w:left="3600" w:hanging="360"/>
+      </w:pPr>
+      <w:rPr>
+        <w:rFonts w:ascii="Wingdings" w:hAnsi="Wingdings" w:hint="default"/>
+        <w:sz w:val="20"/>
+      </w:rPr>
+    </w:lvl>
+    <w:lvl w:ilvl="5" w:tentative="1">
+      <w:start w:val="1"/>
+      <w:numFmt w:val="bullet"/>
+      <w:lvlText w:val=""/>
+      <w:lvlJc w:val="left"/>
+      <w:pPr>
+        <w:tabs>
+          <w:tab w:val="num" w:pos="4320"/>
+        </w:tabs>
+        <w:ind w:left="4320" w:hanging="360"/>
+      </w:pPr>
+      <w:rPr>
+        <w:rFonts w:ascii="Wingdings" w:hAnsi="Wingdings" w:hint="default"/>
+        <w:sz w:val="20"/>
+      </w:rPr>
+    </w:lvl>
+    <w:lvl w:ilvl="6" w:tentative="1">
+      <w:start w:val="1"/>
+      <w:numFmt w:val="bullet"/>
+      <w:lvlText w:val=""/>
+      <w:lvlJc w:val="left"/>
+      <w:pPr>
+        <w:tabs>
+          <w:tab w:val="num" w:pos="5040"/>
+        </w:tabs>
+        <w:ind w:left="5040" w:hanging="360"/>
+      </w:pPr>
+      <w:rPr>
+        <w:rFonts w:ascii="Wingdings" w:hAnsi="Wingdings" w:hint="default"/>
+        <w:sz w:val="20"/>
+      </w:rPr>
+    </w:lvl>
+    <w:lvl w:ilvl="7" w:tentative="1">
+      <w:start w:val="1"/>
+      <w:numFmt w:val="bullet"/>
+      <w:lvlText w:val=""/>
+      <w:lvlJc w:val="left"/>
+      <w:pPr>
+        <w:tabs>
+          <w:tab w:val="num" w:pos="5760"/>
+        </w:tabs>
+        <w:ind w:left="5760" w:hanging="360"/>
+      </w:pPr>
+      <w:rPr>
+        <w:rFonts w:ascii="Wingdings" w:hAnsi="Wingdings" w:hint="default"/>
+        <w:sz w:val="20"/>
+      </w:rPr>
+    </w:lvl>
+    <w:lvl w:ilvl="8" w:tentative="1">
+      <w:start w:val="1"/>
+      <w:numFmt w:val="bullet"/>
+      <w:lvlText w:val=""/>
+      <w:lvlJc w:val="left"/>
+      <w:pPr>
+        <w:tabs>
+          <w:tab w:val="num" w:pos="6480"/>
+        </w:tabs>
+        <w:ind w:left="6480" w:hanging="360"/>
+      </w:pPr>
+      <w:rPr>
+        <w:rFonts w:ascii="Wingdings" w:hAnsi="Wingdings" w:hint="default"/>
+        <w:sz w:val="20"/>
+      </w:rPr>
+    </w:lvl>
+  </w:abstractNum>
+  <w:abstractNum w:abstractNumId="26" w15:restartNumberingAfterBreak="0">
     <w:nsid w:val="5EC57DB3"/>
     <w:multiLevelType w:val="multilevel"/>
     <w:tmpl w:val="1E60982C"/>
@@ -4592,7 +7793,7 @@
       </w:rPr>
     </w:lvl>
   </w:abstractNum>
-  <w:abstractNum w:abstractNumId="17" w15:restartNumberingAfterBreak="0">
+  <w:abstractNum w:abstractNumId="27" w15:restartNumberingAfterBreak="0">
     <w:nsid w:val="5F586EA7"/>
     <w:multiLevelType w:val="multilevel"/>
     <w:tmpl w:val="9342D97C"/>
@@ -4741,7 +7942,7 @@
       </w:rPr>
     </w:lvl>
   </w:abstractNum>
-  <w:abstractNum w:abstractNumId="18" w15:restartNumberingAfterBreak="0">
+  <w:abstractNum w:abstractNumId="28" w15:restartNumberingAfterBreak="0">
     <w:nsid w:val="5FDB0D60"/>
     <w:multiLevelType w:val="multilevel"/>
     <w:tmpl w:val="AA96E884"/>
@@ -4890,7 +8091,7 @@
       </w:rPr>
     </w:lvl>
   </w:abstractNum>
-  <w:abstractNum w:abstractNumId="19" w15:restartNumberingAfterBreak="0">
+  <w:abstractNum w:abstractNumId="29" w15:restartNumberingAfterBreak="0">
     <w:nsid w:val="677F43A6"/>
     <w:multiLevelType w:val="multilevel"/>
     <w:tmpl w:val="B928E2F8"/>
@@ -5039,7 +8240,7 @@
       </w:rPr>
     </w:lvl>
   </w:abstractNum>
-  <w:abstractNum w:abstractNumId="20" w15:restartNumberingAfterBreak="0">
+  <w:abstractNum w:abstractNumId="30" w15:restartNumberingAfterBreak="0">
     <w:nsid w:val="68943626"/>
     <w:multiLevelType w:val="multilevel"/>
     <w:tmpl w:val="35F09D26"/>
@@ -5188,7 +8389,7 @@
       </w:rPr>
     </w:lvl>
   </w:abstractNum>
-  <w:abstractNum w:abstractNumId="21" w15:restartNumberingAfterBreak="0">
+  <w:abstractNum w:abstractNumId="31" w15:restartNumberingAfterBreak="0">
     <w:nsid w:val="6A9233C7"/>
     <w:multiLevelType w:val="multilevel"/>
     <w:tmpl w:val="B928E2F8"/>
@@ -5337,7 +8538,7 @@
       </w:rPr>
     </w:lvl>
   </w:abstractNum>
-  <w:abstractNum w:abstractNumId="22" w15:restartNumberingAfterBreak="0">
+  <w:abstractNum w:abstractNumId="32" w15:restartNumberingAfterBreak="0">
     <w:nsid w:val="6B7D740E"/>
     <w:multiLevelType w:val="multilevel"/>
     <w:tmpl w:val="FC841DA2"/>
@@ -5486,7 +8687,156 @@
       </w:rPr>
     </w:lvl>
   </w:abstractNum>
-  <w:abstractNum w:abstractNumId="23" w15:restartNumberingAfterBreak="0">
+  <w:abstractNum w:abstractNumId="33" w15:restartNumberingAfterBreak="0">
+    <w:nsid w:val="6DD729D2"/>
+    <w:multiLevelType w:val="multilevel"/>
+    <w:tmpl w:val="2754104C"/>
+    <w:lvl w:ilvl="0">
+      <w:start w:val="1"/>
+      <w:numFmt w:val="bullet"/>
+      <w:lvlText w:val=""/>
+      <w:lvlJc w:val="left"/>
+      <w:pPr>
+        <w:tabs>
+          <w:tab w:val="num" w:pos="720"/>
+        </w:tabs>
+        <w:ind w:left="720" w:hanging="360"/>
+      </w:pPr>
+      <w:rPr>
+        <w:rFonts w:ascii="Symbol" w:hAnsi="Symbol" w:hint="default"/>
+        <w:sz w:val="20"/>
+      </w:rPr>
+    </w:lvl>
+    <w:lvl w:ilvl="1" w:tentative="1">
+      <w:start w:val="1"/>
+      <w:numFmt w:val="bullet"/>
+      <w:lvlText w:val="o"/>
+      <w:lvlJc w:val="left"/>
+      <w:pPr>
+        <w:tabs>
+          <w:tab w:val="num" w:pos="1440"/>
+        </w:tabs>
+        <w:ind w:left="1440" w:hanging="360"/>
+      </w:pPr>
+      <w:rPr>
+        <w:rFonts w:ascii="Courier New" w:hAnsi="Courier New" w:hint="default"/>
+        <w:sz w:val="20"/>
+      </w:rPr>
+    </w:lvl>
+    <w:lvl w:ilvl="2" w:tentative="1">
+      <w:start w:val="1"/>
+      <w:numFmt w:val="bullet"/>
+      <w:lvlText w:val=""/>
+      <w:lvlJc w:val="left"/>
+      <w:pPr>
+        <w:tabs>
+          <w:tab w:val="num" w:pos="2160"/>
+        </w:tabs>
+        <w:ind w:left="2160" w:hanging="360"/>
+      </w:pPr>
+      <w:rPr>
+        <w:rFonts w:ascii="Wingdings" w:hAnsi="Wingdings" w:hint="default"/>
+        <w:sz w:val="20"/>
+      </w:rPr>
+    </w:lvl>
+    <w:lvl w:ilvl="3" w:tentative="1">
+      <w:start w:val="1"/>
+      <w:numFmt w:val="bullet"/>
+      <w:lvlText w:val=""/>
+      <w:lvlJc w:val="left"/>
+      <w:pPr>
+        <w:tabs>
+          <w:tab w:val="num" w:pos="2880"/>
+        </w:tabs>
+        <w:ind w:left="2880" w:hanging="360"/>
+      </w:pPr>
+      <w:rPr>
+        <w:rFonts w:ascii="Wingdings" w:hAnsi="Wingdings" w:hint="default"/>
+        <w:sz w:val="20"/>
+      </w:rPr>
+    </w:lvl>
+    <w:lvl w:ilvl="4" w:tentative="1">
+      <w:start w:val="1"/>
+      <w:numFmt w:val="bullet"/>
+      <w:lvlText w:val=""/>
+      <w:lvlJc w:val="left"/>
+      <w:pPr>
+        <w:tabs>
+          <w:tab w:val="num" w:pos="3600"/>
+        </w:tabs>
+        <w:ind w:left="3600" w:hanging="360"/>
+      </w:pPr>
+      <w:rPr>
+        <w:rFonts w:ascii="Wingdings" w:hAnsi="Wingdings" w:hint="default"/>
+        <w:sz w:val="20"/>
+      </w:rPr>
+    </w:lvl>
+    <w:lvl w:ilvl="5" w:tentative="1">
+      <w:start w:val="1"/>
+      <w:numFmt w:val="bullet"/>
+      <w:lvlText w:val=""/>
+      <w:lvlJc w:val="left"/>
+      <w:pPr>
+        <w:tabs>
+          <w:tab w:val="num" w:pos="4320"/>
+        </w:tabs>
+        <w:ind w:left="4320" w:hanging="360"/>
+      </w:pPr>
+      <w:rPr>
+        <w:rFonts w:ascii="Wingdings" w:hAnsi="Wingdings" w:hint="default"/>
+        <w:sz w:val="20"/>
+      </w:rPr>
+    </w:lvl>
+    <w:lvl w:ilvl="6" w:tentative="1">
+      <w:start w:val="1"/>
+      <w:numFmt w:val="bullet"/>
+      <w:lvlText w:val=""/>
+      <w:lvlJc w:val="left"/>
+      <w:pPr>
+        <w:tabs>
+          <w:tab w:val="num" w:pos="5040"/>
+        </w:tabs>
+        <w:ind w:left="5040" w:hanging="360"/>
+      </w:pPr>
+      <w:rPr>
+        <w:rFonts w:ascii="Wingdings" w:hAnsi="Wingdings" w:hint="default"/>
+        <w:sz w:val="20"/>
+      </w:rPr>
+    </w:lvl>
+    <w:lvl w:ilvl="7" w:tentative="1">
+      <w:start w:val="1"/>
+      <w:numFmt w:val="bullet"/>
+      <w:lvlText w:val=""/>
+      <w:lvlJc w:val="left"/>
+      <w:pPr>
+        <w:tabs>
+          <w:tab w:val="num" w:pos="5760"/>
+        </w:tabs>
+        <w:ind w:left="5760" w:hanging="360"/>
+      </w:pPr>
+      <w:rPr>
+        <w:rFonts w:ascii="Wingdings" w:hAnsi="Wingdings" w:hint="default"/>
+        <w:sz w:val="20"/>
+      </w:rPr>
+    </w:lvl>
+    <w:lvl w:ilvl="8" w:tentative="1">
+      <w:start w:val="1"/>
+      <w:numFmt w:val="bullet"/>
+      <w:lvlText w:val=""/>
+      <w:lvlJc w:val="left"/>
+      <w:pPr>
+        <w:tabs>
+          <w:tab w:val="num" w:pos="6480"/>
+        </w:tabs>
+        <w:ind w:left="6480" w:hanging="360"/>
+      </w:pPr>
+      <w:rPr>
+        <w:rFonts w:ascii="Wingdings" w:hAnsi="Wingdings" w:hint="default"/>
+        <w:sz w:val="20"/>
+      </w:rPr>
+    </w:lvl>
+  </w:abstractNum>
+  <w:abstractNum w:abstractNumId="34" w15:restartNumberingAfterBreak="0">
     <w:nsid w:val="722C5784"/>
     <w:multiLevelType w:val="multilevel"/>
     <w:tmpl w:val="6D12B6DE"/>
@@ -5635,7 +8985,156 @@
       </w:rPr>
     </w:lvl>
   </w:abstractNum>
-  <w:abstractNum w:abstractNumId="24" w15:restartNumberingAfterBreak="0">
+  <w:abstractNum w:abstractNumId="35" w15:restartNumberingAfterBreak="0">
+    <w:nsid w:val="7C146E0E"/>
+    <w:multiLevelType w:val="multilevel"/>
+    <w:tmpl w:val="B69C1470"/>
+    <w:lvl w:ilvl="0">
+      <w:start w:val="1"/>
+      <w:numFmt w:val="bullet"/>
+      <w:lvlText w:val=""/>
+      <w:lvlJc w:val="left"/>
+      <w:pPr>
+        <w:tabs>
+          <w:tab w:val="num" w:pos="720"/>
+        </w:tabs>
+        <w:ind w:left="720" w:hanging="360"/>
+      </w:pPr>
+      <w:rPr>
+        <w:rFonts w:ascii="Symbol" w:hAnsi="Symbol" w:hint="default"/>
+        <w:sz w:val="20"/>
+      </w:rPr>
+    </w:lvl>
+    <w:lvl w:ilvl="1" w:tentative="1">
+      <w:start w:val="1"/>
+      <w:numFmt w:val="bullet"/>
+      <w:lvlText w:val="o"/>
+      <w:lvlJc w:val="left"/>
+      <w:pPr>
+        <w:tabs>
+          <w:tab w:val="num" w:pos="1440"/>
+        </w:tabs>
+        <w:ind w:left="1440" w:hanging="360"/>
+      </w:pPr>
+      <w:rPr>
+        <w:rFonts w:ascii="Courier New" w:hAnsi="Courier New" w:hint="default"/>
+        <w:sz w:val="20"/>
+      </w:rPr>
+    </w:lvl>
+    <w:lvl w:ilvl="2" w:tentative="1">
+      <w:start w:val="1"/>
+      <w:numFmt w:val="bullet"/>
+      <w:lvlText w:val=""/>
+      <w:lvlJc w:val="left"/>
+      <w:pPr>
+        <w:tabs>
+          <w:tab w:val="num" w:pos="2160"/>
+        </w:tabs>
+        <w:ind w:left="2160" w:hanging="360"/>
+      </w:pPr>
+      <w:rPr>
+        <w:rFonts w:ascii="Wingdings" w:hAnsi="Wingdings" w:hint="default"/>
+        <w:sz w:val="20"/>
+      </w:rPr>
+    </w:lvl>
+    <w:lvl w:ilvl="3" w:tentative="1">
+      <w:start w:val="1"/>
+      <w:numFmt w:val="bullet"/>
+      <w:lvlText w:val=""/>
+      <w:lvlJc w:val="left"/>
+      <w:pPr>
+        <w:tabs>
+          <w:tab w:val="num" w:pos="2880"/>
+        </w:tabs>
+        <w:ind w:left="2880" w:hanging="360"/>
+      </w:pPr>
+      <w:rPr>
+        <w:rFonts w:ascii="Wingdings" w:hAnsi="Wingdings" w:hint="default"/>
+        <w:sz w:val="20"/>
+      </w:rPr>
+    </w:lvl>
+    <w:lvl w:ilvl="4" w:tentative="1">
+      <w:start w:val="1"/>
+      <w:numFmt w:val="bullet"/>
+      <w:lvlText w:val=""/>
+      <w:lvlJc w:val="left"/>
+      <w:pPr>
+        <w:tabs>
+          <w:tab w:val="num" w:pos="3600"/>
+        </w:tabs>
+        <w:ind w:left="3600" w:hanging="360"/>
+      </w:pPr>
+      <w:rPr>
+        <w:rFonts w:ascii="Wingdings" w:hAnsi="Wingdings" w:hint="default"/>
+        <w:sz w:val="20"/>
+      </w:rPr>
+    </w:lvl>
+    <w:lvl w:ilvl="5" w:tentative="1">
+      <w:start w:val="1"/>
+      <w:numFmt w:val="bullet"/>
+      <w:lvlText w:val=""/>
+      <w:lvlJc w:val="left"/>
+      <w:pPr>
+        <w:tabs>
+          <w:tab w:val="num" w:pos="4320"/>
+        </w:tabs>
+        <w:ind w:left="4320" w:hanging="360"/>
+      </w:pPr>
+      <w:rPr>
+        <w:rFonts w:ascii="Wingdings" w:hAnsi="Wingdings" w:hint="default"/>
+        <w:sz w:val="20"/>
+      </w:rPr>
+    </w:lvl>
+    <w:lvl w:ilvl="6" w:tentative="1">
+      <w:start w:val="1"/>
+      <w:numFmt w:val="bullet"/>
+      <w:lvlText w:val=""/>
+      <w:lvlJc w:val="left"/>
+      <w:pPr>
+        <w:tabs>
+          <w:tab w:val="num" w:pos="5040"/>
+        </w:tabs>
+        <w:ind w:left="5040" w:hanging="360"/>
+      </w:pPr>
+      <w:rPr>
+        <w:rFonts w:ascii="Wingdings" w:hAnsi="Wingdings" w:hint="default"/>
+        <w:sz w:val="20"/>
+      </w:rPr>
+    </w:lvl>
+    <w:lvl w:ilvl="7" w:tentative="1">
+      <w:start w:val="1"/>
+      <w:numFmt w:val="bullet"/>
+      <w:lvlText w:val=""/>
+      <w:lvlJc w:val="left"/>
+      <w:pPr>
+        <w:tabs>
+          <w:tab w:val="num" w:pos="5760"/>
+        </w:tabs>
+        <w:ind w:left="5760" w:hanging="360"/>
+      </w:pPr>
+      <w:rPr>
+        <w:rFonts w:ascii="Wingdings" w:hAnsi="Wingdings" w:hint="default"/>
+        <w:sz w:val="20"/>
+      </w:rPr>
+    </w:lvl>
+    <w:lvl w:ilvl="8" w:tentative="1">
+      <w:start w:val="1"/>
+      <w:numFmt w:val="bullet"/>
+      <w:lvlText w:val=""/>
+      <w:lvlJc w:val="left"/>
+      <w:pPr>
+        <w:tabs>
+          <w:tab w:val="num" w:pos="6480"/>
+        </w:tabs>
+        <w:ind w:left="6480" w:hanging="360"/>
+      </w:pPr>
+      <w:rPr>
+        <w:rFonts w:ascii="Wingdings" w:hAnsi="Wingdings" w:hint="default"/>
+        <w:sz w:val="20"/>
+      </w:rPr>
+    </w:lvl>
+  </w:abstractNum>
+  <w:abstractNum w:abstractNumId="36" w15:restartNumberingAfterBreak="0">
     <w:nsid w:val="7CC2769F"/>
     <w:multiLevelType w:val="multilevel"/>
     <w:tmpl w:val="03041A62"/>
@@ -5784,7 +9283,7 @@
       </w:rPr>
     </w:lvl>
   </w:abstractNum>
-  <w:abstractNum w:abstractNumId="25" w15:restartNumberingAfterBreak="0">
+  <w:abstractNum w:abstractNumId="37" w15:restartNumberingAfterBreak="0">
     <w:nsid w:val="7EFD719E"/>
     <w:multiLevelType w:val="multilevel"/>
     <w:tmpl w:val="B928E2F8"/>
@@ -5934,82 +9433,118 @@
     </w:lvl>
   </w:abstractNum>
   <w:num w:numId="1">
-    <w:abstractNumId w:val="5"/>
+    <w:abstractNumId w:val="9"/>
   </w:num>
   <w:num w:numId="2">
-    <w:abstractNumId w:val="20"/>
+    <w:abstractNumId w:val="30"/>
   </w:num>
   <w:num w:numId="3">
-    <w:abstractNumId w:val="19"/>
+    <w:abstractNumId w:val="29"/>
   </w:num>
   <w:num w:numId="4">
-    <w:abstractNumId w:val="25"/>
+    <w:abstractNumId w:val="37"/>
   </w:num>
   <w:num w:numId="5">
     <w:abstractNumId w:val="0"/>
   </w:num>
   <w:num w:numId="6">
-    <w:abstractNumId w:val="12"/>
+    <w:abstractNumId w:val="19"/>
   </w:num>
   <w:num w:numId="7">
-    <w:abstractNumId w:val="15"/>
+    <w:abstractNumId w:val="24"/>
   </w:num>
   <w:num w:numId="8">
-    <w:abstractNumId w:val="13"/>
+    <w:abstractNumId w:val="20"/>
   </w:num>
   <w:num w:numId="9">
-    <w:abstractNumId w:val="8"/>
+    <w:abstractNumId w:val="12"/>
   </w:num>
   <w:num w:numId="10">
     <w:abstractNumId w:val="1"/>
   </w:num>
   <w:num w:numId="11">
-    <w:abstractNumId w:val="9"/>
+    <w:abstractNumId w:val="13"/>
   </w:num>
   <w:num w:numId="12">
-    <w:abstractNumId w:val="11"/>
+    <w:abstractNumId w:val="17"/>
   </w:num>
   <w:num w:numId="13">
-    <w:abstractNumId w:val="21"/>
+    <w:abstractNumId w:val="31"/>
   </w:num>
   <w:num w:numId="14">
     <w:abstractNumId w:val="2"/>
   </w:num>
   <w:num w:numId="15">
+    <w:abstractNumId w:val="11"/>
+  </w:num>
+  <w:num w:numId="16">
     <w:abstractNumId w:val="7"/>
   </w:num>
-  <w:num w:numId="16">
+  <w:num w:numId="17">
+    <w:abstractNumId w:val="21"/>
+  </w:num>
+  <w:num w:numId="18">
+    <w:abstractNumId w:val="36"/>
+  </w:num>
+  <w:num w:numId="19">
+    <w:abstractNumId w:val="15"/>
+  </w:num>
+  <w:num w:numId="20">
+    <w:abstractNumId w:val="34"/>
+  </w:num>
+  <w:num w:numId="21">
+    <w:abstractNumId w:val="32"/>
+  </w:num>
+  <w:num w:numId="22">
+    <w:abstractNumId w:val="8"/>
+  </w:num>
+  <w:num w:numId="23">
+    <w:abstractNumId w:val="26"/>
+  </w:num>
+  <w:num w:numId="24">
+    <w:abstractNumId w:val="10"/>
+  </w:num>
+  <w:num w:numId="25">
+    <w:abstractNumId w:val="28"/>
+  </w:num>
+  <w:num w:numId="26">
+    <w:abstractNumId w:val="27"/>
+  </w:num>
+  <w:num w:numId="27">
+    <w:abstractNumId w:val="33"/>
+  </w:num>
+  <w:num w:numId="28">
+    <w:abstractNumId w:val="23"/>
+  </w:num>
+  <w:num w:numId="29">
+    <w:abstractNumId w:val="4"/>
+  </w:num>
+  <w:num w:numId="30">
+    <w:abstractNumId w:val="22"/>
+  </w:num>
+  <w:num w:numId="31">
+    <w:abstractNumId w:val="14"/>
+  </w:num>
+  <w:num w:numId="32">
+    <w:abstractNumId w:val="16"/>
+  </w:num>
+  <w:num w:numId="33">
     <w:abstractNumId w:val="3"/>
   </w:num>
-  <w:num w:numId="17">
-    <w:abstractNumId w:val="14"/>
-  </w:num>
-  <w:num w:numId="18">
-    <w:abstractNumId w:val="24"/>
-  </w:num>
-  <w:num w:numId="19">
-    <w:abstractNumId w:val="10"/>
-  </w:num>
-  <w:num w:numId="20">
-    <w:abstractNumId w:val="23"/>
-  </w:num>
-  <w:num w:numId="21">
-    <w:abstractNumId w:val="22"/>
-  </w:num>
-  <w:num w:numId="22">
-    <w:abstractNumId w:val="4"/>
-  </w:num>
-  <w:num w:numId="23">
-    <w:abstractNumId w:val="16"/>
-  </w:num>
-  <w:num w:numId="24">
+  <w:num w:numId="34">
     <w:abstractNumId w:val="6"/>
   </w:num>
-  <w:num w:numId="25">
+  <w:num w:numId="35">
+    <w:abstractNumId w:val="5"/>
+  </w:num>
+  <w:num w:numId="36">
     <w:abstractNumId w:val="18"/>
   </w:num>
-  <w:num w:numId="26">
-    <w:abstractNumId w:val="17"/>
+  <w:num w:numId="37">
+    <w:abstractNumId w:val="25"/>
+  </w:num>
+  <w:num w:numId="38">
+    <w:abstractNumId w:val="35"/>
   </w:num>
 </w:numbering>
 </file>

</xml_diff>